<commit_message>
login de la aplicación y plan de calidad
</commit_message>
<xml_diff>
--- a/Documentación/Proyecto de titulo Fabio Urrea memoria v4.docx
+++ b/Documentación/Proyecto de titulo Fabio Urrea memoria v4.docx
@@ -14474,6 +14474,7 @@
                 <w:sz w:val="22"/>
                 <w:szCs w:val="22"/>
               </w:rPr>
+              <w:lastRenderedPageBreak/>
               <w:t>H.U009-SAF10</w:t>
             </w:r>
           </w:p>
@@ -15468,42 +15469,7 @@
           <w:sz w:val="22"/>
           <w:szCs w:val="22"/>
         </w:rPr>
-        <w:t>H.U001-SAF2</w:t>
-      </w:r>
-      <w:r>
-        <w:rPr>
-          <w:sz w:val="22"/>
-          <w:szCs w:val="22"/>
-        </w:rPr>
-        <w:t>” correspondiente a: “</w:t>
-      </w:r>
-      <w:r>
-        <w:rPr>
-          <w:sz w:val="22"/>
-          <w:szCs w:val="22"/>
-        </w:rPr>
-        <w:t xml:space="preserve">Yo como usuario quiero que todas las personas que usen la aplicación estén registradas para dar a conocer a quien resuelve las alertas que son personas reales las que se están </w:t>
-      </w:r>
-      <w:r>
-        <w:rPr>
-          <w:sz w:val="22"/>
-          <w:szCs w:val="22"/>
-        </w:rPr>
-        <w:t>s</w:t>
-      </w:r>
-      <w:r>
-        <w:rPr>
-          <w:sz w:val="22"/>
-          <w:szCs w:val="22"/>
-        </w:rPr>
-        <w:t>iendo beneficiadas</w:t>
-      </w:r>
-      <w:r>
-        <w:rPr>
-          <w:sz w:val="22"/>
-          <w:szCs w:val="22"/>
-        </w:rPr>
-        <w:t xml:space="preserve">”, su priorización es </w:t>
+        <w:t xml:space="preserve">H.U001-SAF2” correspondiente a: “Yo como usuario quiero que todas las personas que usen la aplicación estén registradas para dar a conocer a quien resuelve las alertas que son personas reales las que se están siendo beneficiadas”, su priorización es </w:t>
       </w:r>
       <w:proofErr w:type="spellStart"/>
       <w:r>
@@ -15627,88 +15593,204 @@
           <w:sz w:val="22"/>
           <w:szCs w:val="22"/>
         </w:rPr>
-        <w:t>l</w:t>
+        <w:t xml:space="preserve">la historia de usuario </w:t>
+      </w:r>
+      <w:r>
+        <w:t>“</w:t>
       </w:r>
       <w:r>
         <w:rPr>
           <w:sz w:val="22"/>
           <w:szCs w:val="22"/>
         </w:rPr>
-        <w:t xml:space="preserve">a historia de usuario </w:t>
-      </w:r>
-      <w:r>
-        <w:t>“</w:t>
+        <w:t>H.U001-SAF2</w:t>
       </w:r>
       <w:r>
         <w:rPr>
           <w:sz w:val="22"/>
           <w:szCs w:val="22"/>
         </w:rPr>
-        <w:t>H.U001-SAF2</w:t>
+        <w:t>”</w:t>
       </w:r>
       <w:r>
         <w:rPr>
           <w:sz w:val="22"/>
           <w:szCs w:val="22"/>
         </w:rPr>
-        <w:t>”</w:t>
+        <w:t xml:space="preserve"> trabajada en Jira</w:t>
       </w:r>
       <w:r>
         <w:rPr>
           <w:sz w:val="22"/>
           <w:szCs w:val="22"/>
         </w:rPr>
-        <w:t xml:space="preserve"> trabajada en Jira</w:t>
+        <w:t>, todas las tareas por las cuales está compuesta</w:t>
       </w:r>
       <w:r>
         <w:rPr>
           <w:sz w:val="22"/>
           <w:szCs w:val="22"/>
         </w:rPr>
-        <w:t>, todas las tareas por las cuales está</w:t>
+        <w:t xml:space="preserve"> la historia, </w:t>
       </w:r>
       <w:r>
         <w:rPr>
           <w:sz w:val="22"/>
           <w:szCs w:val="22"/>
         </w:rPr>
-        <w:t xml:space="preserve"> compuesta</w:t>
+        <w:t>se puede ver algunas</w:t>
       </w:r>
       <w:r>
         <w:rPr>
           <w:sz w:val="22"/>
           <w:szCs w:val="22"/>
         </w:rPr>
-        <w:t xml:space="preserve"> la historia, </w:t>
+        <w:t xml:space="preserve"> tareas</w:t>
       </w:r>
       <w:r>
         <w:rPr>
           <w:sz w:val="22"/>
           <w:szCs w:val="22"/>
         </w:rPr>
-        <w:t>se puede ver algunas</w:t>
+        <w:t xml:space="preserve"> ya finalizadas y otras en curso, todas realizadas por el desarrollador Fabio Urrea.</w:t>
       </w:r>
       <w:r>
         <w:rPr>
           <w:sz w:val="22"/>
           <w:szCs w:val="22"/>
         </w:rPr>
-        <w:t xml:space="preserve"> tareas</w:t>
-      </w:r>
-      <w:r>
+        <w:t xml:space="preserve"> También las épicas que dieron origen a las historias de usuario y la duración del primer sprint que va desde el dos de mayo al veinticuatro de mayo.</w:t>
+      </w:r>
+    </w:p>
+    <w:p>
+      <w:pPr>
+        <w:pStyle w:val="Prrafodelista"/>
+        <w:ind w:left="720"/>
         <w:rPr>
           <w:sz w:val="22"/>
           <w:szCs w:val="22"/>
         </w:rPr>
-        <w:t xml:space="preserve"> ya finalizadas y otras en curso, todas realizadas por el desarrollador Fabio Urrea.</w:t>
-      </w:r>
-      <w:r>
+      </w:pPr>
+    </w:p>
+    <w:p>
+      <w:pPr>
+        <w:pStyle w:val="Prrafodelista"/>
+        <w:ind w:left="720"/>
         <w:rPr>
           <w:sz w:val="22"/>
           <w:szCs w:val="22"/>
         </w:rPr>
-        <w:t xml:space="preserve"> También las épicas que dieron origen a las historias de usuario y la duración del primer sprint que va desde el dos de mayo al veinticuatro de mayo.</w:t>
-      </w:r>
+      </w:pPr>
+    </w:p>
+    <w:p>
+      <w:pPr>
+        <w:pStyle w:val="Prrafodelista"/>
+        <w:ind w:left="720"/>
+        <w:rPr>
+          <w:sz w:val="22"/>
+          <w:szCs w:val="22"/>
+        </w:rPr>
+      </w:pPr>
+    </w:p>
+    <w:p>
+      <w:pPr>
+        <w:pStyle w:val="Prrafodelista"/>
+        <w:ind w:left="720"/>
+        <w:rPr>
+          <w:sz w:val="22"/>
+          <w:szCs w:val="22"/>
+        </w:rPr>
+      </w:pPr>
+    </w:p>
+    <w:p>
+      <w:pPr>
+        <w:pStyle w:val="Prrafodelista"/>
+        <w:ind w:left="720"/>
+        <w:rPr>
+          <w:sz w:val="22"/>
+          <w:szCs w:val="22"/>
+        </w:rPr>
+      </w:pPr>
+    </w:p>
+    <w:p>
+      <w:pPr>
+        <w:pStyle w:val="Prrafodelista"/>
+        <w:ind w:left="720"/>
+        <w:rPr>
+          <w:sz w:val="22"/>
+          <w:szCs w:val="22"/>
+        </w:rPr>
+      </w:pPr>
+    </w:p>
+    <w:p>
+      <w:pPr>
+        <w:pStyle w:val="Prrafodelista"/>
+        <w:ind w:left="720"/>
+        <w:rPr>
+          <w:sz w:val="22"/>
+          <w:szCs w:val="22"/>
+        </w:rPr>
+      </w:pPr>
+    </w:p>
+    <w:p>
+      <w:pPr>
+        <w:pStyle w:val="Prrafodelista"/>
+        <w:ind w:left="720"/>
+        <w:rPr>
+          <w:sz w:val="22"/>
+          <w:szCs w:val="22"/>
+        </w:rPr>
+      </w:pPr>
+    </w:p>
+    <w:p>
+      <w:pPr>
+        <w:pStyle w:val="Prrafodelista"/>
+        <w:ind w:left="720"/>
+        <w:rPr>
+          <w:sz w:val="22"/>
+          <w:szCs w:val="22"/>
+        </w:rPr>
+      </w:pPr>
+    </w:p>
+    <w:p>
+      <w:pPr>
+        <w:pStyle w:val="Prrafodelista"/>
+        <w:ind w:left="720"/>
+        <w:rPr>
+          <w:sz w:val="22"/>
+          <w:szCs w:val="22"/>
+        </w:rPr>
+      </w:pPr>
+    </w:p>
+    <w:p>
+      <w:pPr>
+        <w:pStyle w:val="Prrafodelista"/>
+        <w:ind w:left="720"/>
+        <w:rPr>
+          <w:sz w:val="22"/>
+          <w:szCs w:val="22"/>
+        </w:rPr>
+      </w:pPr>
+    </w:p>
+    <w:p>
+      <w:pPr>
+        <w:pStyle w:val="Prrafodelista"/>
+        <w:ind w:left="720"/>
+        <w:rPr>
+          <w:sz w:val="22"/>
+          <w:szCs w:val="22"/>
+        </w:rPr>
+      </w:pPr>
+    </w:p>
+    <w:p>
+      <w:pPr>
+        <w:pStyle w:val="Prrafodelista"/>
+        <w:ind w:left="720"/>
+        <w:rPr>
+          <w:sz w:val="22"/>
+          <w:szCs w:val="22"/>
+        </w:rPr>
+      </w:pPr>
     </w:p>
     <w:p>
       <w:pPr>
@@ -15732,6 +15814,21 @@
           <w:szCs w:val="22"/>
         </w:rPr>
       </w:pPr>
+      <w:r>
+        <w:rPr>
+          <w:sz w:val="22"/>
+          <w:szCs w:val="22"/>
+        </w:rPr>
+        <w:lastRenderedPageBreak/>
+        <w:t>El versiona miento del desarrollo de la aplicación será llevado a cabo en GitHub</w:t>
+      </w:r>
+      <w:r>
+        <w:rPr>
+          <w:sz w:val="22"/>
+          <w:szCs w:val="22"/>
+        </w:rPr>
+        <w:t xml:space="preserve"> a continuación, en la figura 8 se muestra el repositorio creado para el proyecto y todo lo relacionado a este.</w:t>
+      </w:r>
     </w:p>
     <w:p>
       <w:pPr>
@@ -15742,12 +15839,94 @@
           <w:szCs w:val="22"/>
         </w:rPr>
       </w:pPr>
+      <w:r>
+        <w:rPr>
+          <w:sz w:val="22"/>
+          <w:szCs w:val="22"/>
+        </w:rPr>
+        <w:t xml:space="preserve"> </w:t>
+      </w:r>
     </w:p>
     <w:p>
       <w:pPr>
         <w:pStyle w:val="Prrafodelista"/>
         <w:ind w:left="720"/>
-      </w:pPr>
+        <w:rPr>
+          <w:sz w:val="22"/>
+          <w:szCs w:val="22"/>
+        </w:rPr>
+      </w:pPr>
+      <w:r>
+        <w:rPr>
+          <w:noProof/>
+          <w:sz w:val="22"/>
+          <w:szCs w:val="22"/>
+        </w:rPr>
+        <w:drawing>
+          <wp:inline distT="0" distB="0" distL="0" distR="0" wp14:anchorId="0BD0D908" wp14:editId="65BB4981">
+            <wp:extent cx="5444498" cy="2935520"/>
+            <wp:effectExtent l="0" t="0" r="0" b="0"/>
+            <wp:docPr id="822829078" name="Imagen 1"/>
+            <wp:cNvGraphicFramePr>
+              <a:graphicFrameLocks xmlns:a="http://schemas.openxmlformats.org/drawingml/2006/main" noChangeAspect="1"/>
+            </wp:cNvGraphicFramePr>
+            <a:graphic xmlns:a="http://schemas.openxmlformats.org/drawingml/2006/main">
+              <a:graphicData uri="http://schemas.openxmlformats.org/drawingml/2006/picture">
+                <pic:pic xmlns:pic="http://schemas.openxmlformats.org/drawingml/2006/picture">
+                  <pic:nvPicPr>
+                    <pic:cNvPr id="0" name="Picture 1"/>
+                    <pic:cNvPicPr>
+                      <a:picLocks noChangeAspect="1" noChangeArrowheads="1"/>
+                    </pic:cNvPicPr>
+                  </pic:nvPicPr>
+                  <pic:blipFill>
+                    <a:blip r:embed="rId20" cstate="print">
+                      <a:extLst>
+                        <a:ext uri="{28A0092B-C50C-407E-A947-70E740481C1C}">
+                          <a14:useLocalDpi xmlns:a14="http://schemas.microsoft.com/office/drawing/2010/main" val="0"/>
+                        </a:ext>
+                      </a:extLst>
+                    </a:blip>
+                    <a:srcRect/>
+                    <a:stretch>
+                      <a:fillRect/>
+                    </a:stretch>
+                  </pic:blipFill>
+                  <pic:spPr bwMode="auto">
+                    <a:xfrm>
+                      <a:off x="0" y="0"/>
+                      <a:ext cx="5477137" cy="2953118"/>
+                    </a:xfrm>
+                    <a:prstGeom prst="rect">
+                      <a:avLst/>
+                    </a:prstGeom>
+                    <a:noFill/>
+                    <a:ln>
+                      <a:noFill/>
+                    </a:ln>
+                  </pic:spPr>
+                </pic:pic>
+              </a:graphicData>
+            </a:graphic>
+          </wp:inline>
+        </w:drawing>
+      </w:r>
+    </w:p>
+    <w:p>
+      <w:pPr>
+        <w:rPr>
+          <w:sz w:val="22"/>
+          <w:szCs w:val="22"/>
+        </w:rPr>
+      </w:pPr>
+      <w:r>
+        <w:rPr>
+          <w:sz w:val="22"/>
+          <w:szCs w:val="22"/>
+        </w:rPr>
+        <w:tab/>
+        <w:t>Figura 8.</w:t>
+      </w:r>
     </w:p>
     <w:p>
       <w:pPr>
@@ -15761,6 +15940,12 @@
         <w:ind w:left="720"/>
       </w:pPr>
     </w:p>
+    <w:p>
+      <w:pPr>
+        <w:pStyle w:val="Prrafodelista"/>
+        <w:ind w:left="720"/>
+      </w:pPr>
+    </w:p>
     <w:p/>
     <w:p>
       <w:pPr>
@@ -15781,22 +15966,386 @@
         <w:t>6</w:t>
       </w:r>
       <w:r>
-        <w:t>.1 PLAN DE CALIDAD</w:t>
-      </w:r>
-    </w:p>
-    <w:p>
-      <w:r>
-        <w:t>Siguiendo con la ISO 9126</w:t>
+        <w:t>.1</w:t>
       </w:r>
       <w:r>
         <w:t xml:space="preserve"> </w:t>
       </w:r>
+      <w:r>
+        <w:t>PLAN DE CALIDAD</w:t>
+      </w:r>
+    </w:p>
+    <w:p/>
+    <w:p>
+      <w:r>
+        <w:t xml:space="preserve">Siguiendo el estándar ISO/IEC 9126: 2001 se definirá un marco conceptual para el modelo de calidad de este producto de software que deberá cumplir con las siguientes características: </w:t>
+      </w:r>
+    </w:p>
+    <w:p/>
+    <w:p>
+      <w:pPr>
+        <w:pStyle w:val="Prrafodelista"/>
+        <w:numPr>
+          <w:ilvl w:val="0"/>
+          <w:numId w:val="36"/>
+        </w:numPr>
+      </w:pPr>
+      <w:r>
+        <w:t>Funcionalidad</w:t>
+      </w:r>
+    </w:p>
+    <w:p>
+      <w:pPr>
+        <w:pStyle w:val="Prrafodelista"/>
+        <w:numPr>
+          <w:ilvl w:val="0"/>
+          <w:numId w:val="36"/>
+        </w:numPr>
+      </w:pPr>
+      <w:r>
+        <w:t>Confiabilidad</w:t>
+      </w:r>
+    </w:p>
+    <w:p>
+      <w:pPr>
+        <w:pStyle w:val="Prrafodelista"/>
+        <w:numPr>
+          <w:ilvl w:val="0"/>
+          <w:numId w:val="36"/>
+        </w:numPr>
+      </w:pPr>
+      <w:r>
+        <w:t>Usabilidad</w:t>
+      </w:r>
+    </w:p>
+    <w:p>
+      <w:pPr>
+        <w:pStyle w:val="Prrafodelista"/>
+        <w:numPr>
+          <w:ilvl w:val="0"/>
+          <w:numId w:val="36"/>
+        </w:numPr>
+      </w:pPr>
+      <w:r>
+        <w:t>Eficiencia</w:t>
+      </w:r>
+    </w:p>
+    <w:p>
+      <w:pPr>
+        <w:pStyle w:val="Prrafodelista"/>
+        <w:numPr>
+          <w:ilvl w:val="0"/>
+          <w:numId w:val="36"/>
+        </w:numPr>
+      </w:pPr>
+      <w:r>
+        <w:t>Mantenibilidad</w:t>
+      </w:r>
+    </w:p>
+    <w:p>
+      <w:pPr>
+        <w:pStyle w:val="Prrafodelista"/>
+        <w:numPr>
+          <w:ilvl w:val="0"/>
+          <w:numId w:val="36"/>
+        </w:numPr>
+      </w:pPr>
+      <w:r>
+        <w:t>Portabilidad</w:t>
+      </w:r>
+    </w:p>
+    <w:p>
+      <w:pPr>
+        <w:pStyle w:val="Prrafodelista"/>
+        <w:numPr>
+          <w:ilvl w:val="0"/>
+          <w:numId w:val="36"/>
+        </w:numPr>
+      </w:pPr>
+      <w:r>
+        <w:t xml:space="preserve">Satisfacción </w:t>
+      </w:r>
+    </w:p>
+    <w:p/>
+    <w:p>
+      <w:r>
+        <w:t>Este proyecto se va a enfocar en cumplir e implementar</w:t>
+      </w:r>
+      <w:r>
+        <w:t xml:space="preserve"> poco a poco durante el desarrollo de cada sprint las</w:t>
+      </w:r>
+      <w:r>
+        <w:t xml:space="preserve"> características como la funcionalidad</w:t>
+      </w:r>
+      <w:r>
+        <w:t>,</w:t>
+      </w:r>
+      <w:r>
+        <w:t xml:space="preserve"> </w:t>
+      </w:r>
+      <w:r>
+        <w:t>medidos por</w:t>
+      </w:r>
+      <w:r>
+        <w:t xml:space="preserve"> </w:t>
+      </w:r>
+      <w:r>
+        <w:t xml:space="preserve">el cumplimiento de los </w:t>
+      </w:r>
+      <w:r>
+        <w:t>criterios de aceptación para cada una de las historias de usuario registradas en este documento y se modificaran algunas de ellas para no incumplir con la ley de protección de datos</w:t>
+      </w:r>
+      <w:r>
+        <w:t xml:space="preserve"> número 19.628</w:t>
+      </w:r>
+      <w:r>
+        <w:t xml:space="preserve">. Es de suma importancia estar dentro de los parámetros de esta ley, ya que la aplicación </w:t>
+      </w:r>
+      <w:proofErr w:type="spellStart"/>
+      <w:r>
+        <w:t>Safe</w:t>
+      </w:r>
+      <w:proofErr w:type="spellEnd"/>
+      <w:r>
+        <w:t xml:space="preserve"> </w:t>
+      </w:r>
+      <w:proofErr w:type="spellStart"/>
+      <w:r>
+        <w:t>Travel</w:t>
+      </w:r>
+      <w:proofErr w:type="spellEnd"/>
+      <w:r>
+        <w:t xml:space="preserve"> </w:t>
+      </w:r>
+      <w:proofErr w:type="spellStart"/>
+      <w:r>
+        <w:t>Mapp</w:t>
+      </w:r>
+      <w:proofErr w:type="spellEnd"/>
+      <w:r>
+        <w:t xml:space="preserve"> se </w:t>
+      </w:r>
+      <w:r>
+        <w:t>dedicará</w:t>
+      </w:r>
+      <w:r>
+        <w:t xml:space="preserve"> a la venta de información para aquellos </w:t>
+      </w:r>
+      <w:proofErr w:type="spellStart"/>
+      <w:r>
+        <w:t>stakeholders</w:t>
+      </w:r>
+      <w:proofErr w:type="spellEnd"/>
+      <w:r>
+        <w:t xml:space="preserve"> que estén interesados en solucionar las alertas que serán proporcionadas por </w:t>
+      </w:r>
+      <w:r>
+        <w:lastRenderedPageBreak/>
+        <w:t>nuestros usuarios.</w:t>
+      </w:r>
+    </w:p>
+    <w:p/>
+    <w:p>
+      <w:r>
+        <w:t>Por lo dicho anteriormente historias de usuario como “</w:t>
+      </w:r>
+      <w:r>
+        <w:rPr>
+          <w:sz w:val="22"/>
+          <w:szCs w:val="22"/>
+        </w:rPr>
+        <w:t>H.U015-SAF16</w:t>
+      </w:r>
+      <w:r>
+        <w:t xml:space="preserve">” donde señala el usuario quiere que las alertas lleven el nombre y Rut de quien </w:t>
+      </w:r>
+      <w:r>
+        <w:t>está</w:t>
+      </w:r>
+      <w:r>
+        <w:t xml:space="preserve"> publicando la </w:t>
+      </w:r>
+      <w:r>
+        <w:t>alerta, serán adaptadas, en su defecto el usuario al momento de crear la cuenta para que esta sea única deberá completar los campos de Rut, contraseña y un nombre de usuario para proteger dichos datos el cual se podrá visualizar al momento que otros usuarios deseen evaluar si la alerta es verifica o es falsa.</w:t>
+      </w:r>
+    </w:p>
+    <w:p/>
+    <w:p>
+      <w:pPr>
+        <w:pStyle w:val="Ttulo4"/>
+        <w:numPr>
+          <w:ilvl w:val="0"/>
+          <w:numId w:val="38"/>
+        </w:numPr>
+      </w:pPr>
+      <w:r>
+        <w:t>Criterios de aceptación sprint uno</w:t>
+      </w:r>
+    </w:p>
+    <w:p/>
+    <w:p>
+      <w:pPr>
+        <w:ind w:left="360"/>
+      </w:pPr>
+      <w:r>
+        <w:t>Todos los criterios de aceptación que se encuentran en la plataforma de Jira serán documentados conforme se avance en estos.</w:t>
+      </w:r>
+    </w:p>
+    <w:p>
+      <w:r>
+        <w:tab/>
+      </w:r>
+    </w:p>
+    <w:p>
+      <w:pPr>
+        <w:pStyle w:val="Prrafodelista"/>
+        <w:ind w:left="720"/>
+      </w:pPr>
+      <w:r>
+        <w:t>Identificador de la historia de usuario: “</w:t>
+      </w:r>
+      <w:r>
+        <w:rPr>
+          <w:sz w:val="22"/>
+          <w:szCs w:val="22"/>
+        </w:rPr>
+        <w:t>H.U001-SAF2</w:t>
+      </w:r>
+      <w:r>
+        <w:t>”.</w:t>
+      </w:r>
+    </w:p>
+    <w:p>
+      <w:pPr>
+        <w:pStyle w:val="Prrafodelista"/>
+        <w:ind w:left="720"/>
+      </w:pPr>
+    </w:p>
+    <w:p>
+      <w:pPr>
+        <w:pStyle w:val="Prrafodelista"/>
+        <w:ind w:left="720"/>
+      </w:pPr>
+      <w:r>
+        <w:t>Enunciado: “</w:t>
+      </w:r>
+      <w:r>
+        <w:rPr>
+          <w:sz w:val="22"/>
+          <w:szCs w:val="22"/>
+        </w:rPr>
+        <w:t xml:space="preserve">Yo como usuario quiero que todas las personas que usen la aplicación estén registradas para dar a conocer a quien resuelve las alertas que son personas reales las que se están </w:t>
+      </w:r>
+      <w:r>
+        <w:rPr>
+          <w:sz w:val="22"/>
+          <w:szCs w:val="22"/>
+        </w:rPr>
+        <w:t>s</w:t>
+      </w:r>
+      <w:r>
+        <w:rPr>
+          <w:sz w:val="22"/>
+          <w:szCs w:val="22"/>
+        </w:rPr>
+        <w:t>iendo beneficiadas.</w:t>
+      </w:r>
+      <w:r>
+        <w:t>”</w:t>
+      </w:r>
+    </w:p>
+    <w:p>
+      <w:pPr>
+        <w:pStyle w:val="Prrafodelista"/>
+        <w:ind w:left="720"/>
+      </w:pPr>
+    </w:p>
+    <w:p>
+      <w:pPr>
+        <w:pStyle w:val="Prrafodelista"/>
+        <w:ind w:left="720"/>
+      </w:pPr>
+      <w:r>
+        <w:t>Criterios de aceptación:</w:t>
+      </w:r>
+    </w:p>
+    <w:p>
+      <w:pPr>
+        <w:pStyle w:val="Prrafodelista"/>
+        <w:ind w:left="720"/>
+      </w:pPr>
+    </w:p>
+    <w:p>
+      <w:pPr>
+        <w:pStyle w:val="Prrafodelista"/>
+        <w:numPr>
+          <w:ilvl w:val="0"/>
+          <w:numId w:val="32"/>
+        </w:numPr>
+      </w:pPr>
+      <w:r>
+        <w:t>Solo un usuario con cuenta registrada podrá acceder a la aplicación móvil.</w:t>
+      </w:r>
+    </w:p>
+    <w:p>
+      <w:pPr>
+        <w:pStyle w:val="Prrafodelista"/>
+        <w:numPr>
+          <w:ilvl w:val="0"/>
+          <w:numId w:val="32"/>
+        </w:numPr>
+      </w:pPr>
+      <w:r>
+        <w:t>Si el nombre de usuario no es correcto se le solicitara al usuario que vuelva a introducir un ID correcto.</w:t>
+      </w:r>
+    </w:p>
+    <w:p>
+      <w:pPr>
+        <w:pStyle w:val="Prrafodelista"/>
+        <w:numPr>
+          <w:ilvl w:val="0"/>
+          <w:numId w:val="32"/>
+        </w:numPr>
+      </w:pPr>
+      <w:r>
+        <w:t>Si la contraseña no es valida se le solicitara al usuario volver a ingresar la clave.</w:t>
+      </w:r>
+    </w:p>
+    <w:p>
+      <w:pPr>
+        <w:pStyle w:val="Prrafodelista"/>
+        <w:numPr>
+          <w:ilvl w:val="0"/>
+          <w:numId w:val="32"/>
+        </w:numPr>
+      </w:pPr>
+      <w:r>
+        <w:t>Si no completa todos los campos de registro la cuenta no será creada.</w:t>
+      </w:r>
+    </w:p>
+    <w:p>
+      <w:pPr>
+        <w:pStyle w:val="Prrafodelista"/>
+        <w:numPr>
+          <w:ilvl w:val="0"/>
+          <w:numId w:val="32"/>
+        </w:numPr>
+      </w:pPr>
+      <w:r>
+        <w:t>El usuario al introducir un ID correcto y una contraseña valida podrá acceder a la aplicación.</w:t>
+      </w:r>
+    </w:p>
+    <w:p>
+      <w:pPr>
+        <w:pStyle w:val="Prrafodelista"/>
+        <w:ind w:left="720"/>
+      </w:pPr>
     </w:p>
     <w:sectPr>
-      <w:headerReference w:type="default" r:id="rId20"/>
-      <w:footerReference w:type="even" r:id="rId21"/>
-      <w:footerReference w:type="default" r:id="rId22"/>
-      <w:footerReference w:type="first" r:id="rId23"/>
+      <w:headerReference w:type="default" r:id="rId21"/>
+      <w:footerReference w:type="even" r:id="rId22"/>
+      <w:footerReference w:type="default" r:id="rId23"/>
+      <w:footerReference w:type="first" r:id="rId24"/>
       <w:pgSz w:w="12240" w:h="15840"/>
       <w:pgMar w:top="1440" w:right="1080" w:bottom="1440" w:left="1080" w:header="720" w:footer="1014" w:gutter="0"/>
       <w:pgNumType w:start="1"/>
@@ -16679,7 +17228,7 @@
   <w:abstractNum w:abstractNumId="3" w15:restartNumberingAfterBreak="0">
     <w:nsid w:val="20B87376"/>
     <w:multiLevelType w:val="hybridMultilevel"/>
-    <w:tmpl w:val="59C8D714"/>
+    <w:tmpl w:val="BCE074C4"/>
     <w:lvl w:ilvl="0" w:tplc="340A0001">
       <w:start w:val="1"/>
       <w:numFmt w:val="bullet"/>
@@ -17129,6 +17678,96 @@
     </w:lvl>
   </w:abstractNum>
   <w:abstractNum w:abstractNumId="7" w15:restartNumberingAfterBreak="0">
+    <w:nsid w:val="2C9D2E16"/>
+    <w:multiLevelType w:val="hybridMultilevel"/>
+    <w:tmpl w:val="ADDA2822"/>
+    <w:lvl w:ilvl="0" w:tplc="1FB83498">
+      <w:start w:val="1"/>
+      <w:numFmt w:val="decimal"/>
+      <w:pStyle w:val="Ttulo4"/>
+      <w:lvlText w:val="6.1.%1"/>
+      <w:lvlJc w:val="left"/>
+      <w:pPr>
+        <w:ind w:left="720" w:hanging="360"/>
+      </w:pPr>
+      <w:rPr>
+        <w:rFonts w:hint="default"/>
+      </w:rPr>
+    </w:lvl>
+    <w:lvl w:ilvl="1" w:tplc="340A0019" w:tentative="1">
+      <w:start w:val="1"/>
+      <w:numFmt w:val="lowerLetter"/>
+      <w:lvlText w:val="%2."/>
+      <w:lvlJc w:val="left"/>
+      <w:pPr>
+        <w:ind w:left="1440" w:hanging="360"/>
+      </w:pPr>
+    </w:lvl>
+    <w:lvl w:ilvl="2" w:tplc="340A001B" w:tentative="1">
+      <w:start w:val="1"/>
+      <w:numFmt w:val="lowerRoman"/>
+      <w:lvlText w:val="%3."/>
+      <w:lvlJc w:val="right"/>
+      <w:pPr>
+        <w:ind w:left="2160" w:hanging="180"/>
+      </w:pPr>
+    </w:lvl>
+    <w:lvl w:ilvl="3" w:tplc="340A000F" w:tentative="1">
+      <w:start w:val="1"/>
+      <w:numFmt w:val="decimal"/>
+      <w:lvlText w:val="%4."/>
+      <w:lvlJc w:val="left"/>
+      <w:pPr>
+        <w:ind w:left="2880" w:hanging="360"/>
+      </w:pPr>
+    </w:lvl>
+    <w:lvl w:ilvl="4" w:tplc="340A0019" w:tentative="1">
+      <w:start w:val="1"/>
+      <w:numFmt w:val="lowerLetter"/>
+      <w:lvlText w:val="%5."/>
+      <w:lvlJc w:val="left"/>
+      <w:pPr>
+        <w:ind w:left="3600" w:hanging="360"/>
+      </w:pPr>
+    </w:lvl>
+    <w:lvl w:ilvl="5" w:tplc="340A001B" w:tentative="1">
+      <w:start w:val="1"/>
+      <w:numFmt w:val="lowerRoman"/>
+      <w:lvlText w:val="%6."/>
+      <w:lvlJc w:val="right"/>
+      <w:pPr>
+        <w:ind w:left="4320" w:hanging="180"/>
+      </w:pPr>
+    </w:lvl>
+    <w:lvl w:ilvl="6" w:tplc="340A000F" w:tentative="1">
+      <w:start w:val="1"/>
+      <w:numFmt w:val="decimal"/>
+      <w:lvlText w:val="%7."/>
+      <w:lvlJc w:val="left"/>
+      <w:pPr>
+        <w:ind w:left="5040" w:hanging="360"/>
+      </w:pPr>
+    </w:lvl>
+    <w:lvl w:ilvl="7" w:tplc="340A0019" w:tentative="1">
+      <w:start w:val="1"/>
+      <w:numFmt w:val="lowerLetter"/>
+      <w:lvlText w:val="%8."/>
+      <w:lvlJc w:val="left"/>
+      <w:pPr>
+        <w:ind w:left="5760" w:hanging="360"/>
+      </w:pPr>
+    </w:lvl>
+    <w:lvl w:ilvl="8" w:tplc="340A001B" w:tentative="1">
+      <w:start w:val="1"/>
+      <w:numFmt w:val="lowerRoman"/>
+      <w:lvlText w:val="%9."/>
+      <w:lvlJc w:val="right"/>
+      <w:pPr>
+        <w:ind w:left="6480" w:hanging="180"/>
+      </w:pPr>
+    </w:lvl>
+  </w:abstractNum>
+  <w:abstractNum w:abstractNumId="8" w15:restartNumberingAfterBreak="0">
     <w:nsid w:val="36CB3DF3"/>
     <w:multiLevelType w:val="hybridMultilevel"/>
     <w:tmpl w:val="16B45220"/>
@@ -17241,7 +17880,7 @@
       </w:rPr>
     </w:lvl>
   </w:abstractNum>
-  <w:abstractNum w:abstractNumId="8" w15:restartNumberingAfterBreak="0">
+  <w:abstractNum w:abstractNumId="9" w15:restartNumberingAfterBreak="0">
     <w:nsid w:val="37963F71"/>
     <w:multiLevelType w:val="hybridMultilevel"/>
     <w:tmpl w:val="16B45220"/>
@@ -17354,7 +17993,7 @@
       </w:rPr>
     </w:lvl>
   </w:abstractNum>
-  <w:abstractNum w:abstractNumId="9" w15:restartNumberingAfterBreak="0">
+  <w:abstractNum w:abstractNumId="10" w15:restartNumberingAfterBreak="0">
     <w:nsid w:val="389B6331"/>
     <w:multiLevelType w:val="hybridMultilevel"/>
     <w:tmpl w:val="16B45220"/>
@@ -17467,7 +18106,7 @@
       </w:rPr>
     </w:lvl>
   </w:abstractNum>
-  <w:abstractNum w:abstractNumId="10" w15:restartNumberingAfterBreak="0">
+  <w:abstractNum w:abstractNumId="11" w15:restartNumberingAfterBreak="0">
     <w:nsid w:val="39524183"/>
     <w:multiLevelType w:val="hybridMultilevel"/>
     <w:tmpl w:val="047EC1C4"/>
@@ -17580,7 +18219,120 @@
       </w:rPr>
     </w:lvl>
   </w:abstractNum>
-  <w:abstractNum w:abstractNumId="11" w15:restartNumberingAfterBreak="0">
+  <w:abstractNum w:abstractNumId="12" w15:restartNumberingAfterBreak="0">
+    <w:nsid w:val="39924D9A"/>
+    <w:multiLevelType w:val="hybridMultilevel"/>
+    <w:tmpl w:val="C4C0A866"/>
+    <w:lvl w:ilvl="0" w:tplc="340A000B">
+      <w:start w:val="1"/>
+      <w:numFmt w:val="bullet"/>
+      <w:lvlText w:val=""/>
+      <w:lvlJc w:val="left"/>
+      <w:pPr>
+        <w:ind w:left="720" w:hanging="360"/>
+      </w:pPr>
+      <w:rPr>
+        <w:rFonts w:ascii="Wingdings" w:hAnsi="Wingdings" w:hint="default"/>
+      </w:rPr>
+    </w:lvl>
+    <w:lvl w:ilvl="1" w:tplc="340A0003" w:tentative="1">
+      <w:start w:val="1"/>
+      <w:numFmt w:val="bullet"/>
+      <w:lvlText w:val="o"/>
+      <w:lvlJc w:val="left"/>
+      <w:pPr>
+        <w:ind w:left="1440" w:hanging="360"/>
+      </w:pPr>
+      <w:rPr>
+        <w:rFonts w:ascii="Courier New" w:hAnsi="Courier New" w:cs="Courier New" w:hint="default"/>
+      </w:rPr>
+    </w:lvl>
+    <w:lvl w:ilvl="2" w:tplc="340A0005" w:tentative="1">
+      <w:start w:val="1"/>
+      <w:numFmt w:val="bullet"/>
+      <w:lvlText w:val=""/>
+      <w:lvlJc w:val="left"/>
+      <w:pPr>
+        <w:ind w:left="2160" w:hanging="360"/>
+      </w:pPr>
+      <w:rPr>
+        <w:rFonts w:ascii="Wingdings" w:hAnsi="Wingdings" w:hint="default"/>
+      </w:rPr>
+    </w:lvl>
+    <w:lvl w:ilvl="3" w:tplc="340A0001" w:tentative="1">
+      <w:start w:val="1"/>
+      <w:numFmt w:val="bullet"/>
+      <w:lvlText w:val=""/>
+      <w:lvlJc w:val="left"/>
+      <w:pPr>
+        <w:ind w:left="2880" w:hanging="360"/>
+      </w:pPr>
+      <w:rPr>
+        <w:rFonts w:ascii="Symbol" w:hAnsi="Symbol" w:hint="default"/>
+      </w:rPr>
+    </w:lvl>
+    <w:lvl w:ilvl="4" w:tplc="340A0003" w:tentative="1">
+      <w:start w:val="1"/>
+      <w:numFmt w:val="bullet"/>
+      <w:lvlText w:val="o"/>
+      <w:lvlJc w:val="left"/>
+      <w:pPr>
+        <w:ind w:left="3600" w:hanging="360"/>
+      </w:pPr>
+      <w:rPr>
+        <w:rFonts w:ascii="Courier New" w:hAnsi="Courier New" w:cs="Courier New" w:hint="default"/>
+      </w:rPr>
+    </w:lvl>
+    <w:lvl w:ilvl="5" w:tplc="340A0005" w:tentative="1">
+      <w:start w:val="1"/>
+      <w:numFmt w:val="bullet"/>
+      <w:lvlText w:val=""/>
+      <w:lvlJc w:val="left"/>
+      <w:pPr>
+        <w:ind w:left="4320" w:hanging="360"/>
+      </w:pPr>
+      <w:rPr>
+        <w:rFonts w:ascii="Wingdings" w:hAnsi="Wingdings" w:hint="default"/>
+      </w:rPr>
+    </w:lvl>
+    <w:lvl w:ilvl="6" w:tplc="340A0001" w:tentative="1">
+      <w:start w:val="1"/>
+      <w:numFmt w:val="bullet"/>
+      <w:lvlText w:val=""/>
+      <w:lvlJc w:val="left"/>
+      <w:pPr>
+        <w:ind w:left="5040" w:hanging="360"/>
+      </w:pPr>
+      <w:rPr>
+        <w:rFonts w:ascii="Symbol" w:hAnsi="Symbol" w:hint="default"/>
+      </w:rPr>
+    </w:lvl>
+    <w:lvl w:ilvl="7" w:tplc="340A0003" w:tentative="1">
+      <w:start w:val="1"/>
+      <w:numFmt w:val="bullet"/>
+      <w:lvlText w:val="o"/>
+      <w:lvlJc w:val="left"/>
+      <w:pPr>
+        <w:ind w:left="5760" w:hanging="360"/>
+      </w:pPr>
+      <w:rPr>
+        <w:rFonts w:ascii="Courier New" w:hAnsi="Courier New" w:cs="Courier New" w:hint="default"/>
+      </w:rPr>
+    </w:lvl>
+    <w:lvl w:ilvl="8" w:tplc="340A0005" w:tentative="1">
+      <w:start w:val="1"/>
+      <w:numFmt w:val="bullet"/>
+      <w:lvlText w:val=""/>
+      <w:lvlJc w:val="left"/>
+      <w:pPr>
+        <w:ind w:left="6480" w:hanging="360"/>
+      </w:pPr>
+      <w:rPr>
+        <w:rFonts w:ascii="Wingdings" w:hAnsi="Wingdings" w:hint="default"/>
+      </w:rPr>
+    </w:lvl>
+  </w:abstractNum>
+  <w:abstractNum w:abstractNumId="13" w15:restartNumberingAfterBreak="0">
     <w:nsid w:val="3E754AEC"/>
     <w:multiLevelType w:val="hybridMultilevel"/>
     <w:tmpl w:val="16B45220"/>
@@ -17693,7 +18445,7 @@
       </w:rPr>
     </w:lvl>
   </w:abstractNum>
-  <w:abstractNum w:abstractNumId="12" w15:restartNumberingAfterBreak="0">
+  <w:abstractNum w:abstractNumId="14" w15:restartNumberingAfterBreak="0">
     <w:nsid w:val="3EF5014D"/>
     <w:multiLevelType w:val="hybridMultilevel"/>
     <w:tmpl w:val="92CAD3E0"/>
@@ -17806,7 +18558,7 @@
       </w:rPr>
     </w:lvl>
   </w:abstractNum>
-  <w:abstractNum w:abstractNumId="13" w15:restartNumberingAfterBreak="0">
+  <w:abstractNum w:abstractNumId="15" w15:restartNumberingAfterBreak="0">
     <w:nsid w:val="42480C2F"/>
     <w:multiLevelType w:val="hybridMultilevel"/>
     <w:tmpl w:val="3FBEA854"/>
@@ -17892,7 +18644,7 @@
       </w:pPr>
     </w:lvl>
   </w:abstractNum>
-  <w:abstractNum w:abstractNumId="14" w15:restartNumberingAfterBreak="0">
+  <w:abstractNum w:abstractNumId="16" w15:restartNumberingAfterBreak="0">
     <w:nsid w:val="43B832C4"/>
     <w:multiLevelType w:val="hybridMultilevel"/>
     <w:tmpl w:val="AECA1DA2"/>
@@ -17983,7 +18735,7 @@
       </w:pPr>
     </w:lvl>
   </w:abstractNum>
-  <w:abstractNum w:abstractNumId="15" w15:restartNumberingAfterBreak="0">
+  <w:abstractNum w:abstractNumId="17" w15:restartNumberingAfterBreak="0">
     <w:nsid w:val="4658616F"/>
     <w:multiLevelType w:val="hybridMultilevel"/>
     <w:tmpl w:val="16B45220"/>
@@ -18096,7 +18848,7 @@
       </w:rPr>
     </w:lvl>
   </w:abstractNum>
-  <w:abstractNum w:abstractNumId="16" w15:restartNumberingAfterBreak="0">
+  <w:abstractNum w:abstractNumId="18" w15:restartNumberingAfterBreak="0">
     <w:nsid w:val="475E2BFA"/>
     <w:multiLevelType w:val="hybridMultilevel"/>
     <w:tmpl w:val="8690A930"/>
@@ -18209,7 +18961,7 @@
       </w:rPr>
     </w:lvl>
   </w:abstractNum>
-  <w:abstractNum w:abstractNumId="17" w15:restartNumberingAfterBreak="0">
+  <w:abstractNum w:abstractNumId="19" w15:restartNumberingAfterBreak="0">
     <w:nsid w:val="4A100123"/>
     <w:multiLevelType w:val="hybridMultilevel"/>
     <w:tmpl w:val="16B45220"/>
@@ -18322,7 +19074,7 @@
       </w:rPr>
     </w:lvl>
   </w:abstractNum>
-  <w:abstractNum w:abstractNumId="18" w15:restartNumberingAfterBreak="0">
+  <w:abstractNum w:abstractNumId="20" w15:restartNumberingAfterBreak="0">
     <w:nsid w:val="4AF97BB1"/>
     <w:multiLevelType w:val="hybridMultilevel"/>
     <w:tmpl w:val="F3DE2F06"/>
@@ -18435,7 +19187,7 @@
       </w:rPr>
     </w:lvl>
   </w:abstractNum>
-  <w:abstractNum w:abstractNumId="19" w15:restartNumberingAfterBreak="0">
+  <w:abstractNum w:abstractNumId="21" w15:restartNumberingAfterBreak="0">
     <w:nsid w:val="5B301639"/>
     <w:multiLevelType w:val="hybridMultilevel"/>
     <w:tmpl w:val="16B45220"/>
@@ -18548,7 +19300,7 @@
       </w:rPr>
     </w:lvl>
   </w:abstractNum>
-  <w:abstractNum w:abstractNumId="20" w15:restartNumberingAfterBreak="0">
+  <w:abstractNum w:abstractNumId="22" w15:restartNumberingAfterBreak="0">
     <w:nsid w:val="5B8004DB"/>
     <w:multiLevelType w:val="hybridMultilevel"/>
     <w:tmpl w:val="948C2F86"/>
@@ -18661,7 +19413,7 @@
       </w:rPr>
     </w:lvl>
   </w:abstractNum>
-  <w:abstractNum w:abstractNumId="21" w15:restartNumberingAfterBreak="0">
+  <w:abstractNum w:abstractNumId="23" w15:restartNumberingAfterBreak="0">
     <w:nsid w:val="5E750769"/>
     <w:multiLevelType w:val="hybridMultilevel"/>
     <w:tmpl w:val="16B45220"/>
@@ -18774,7 +19526,7 @@
       </w:rPr>
     </w:lvl>
   </w:abstractNum>
-  <w:abstractNum w:abstractNumId="22" w15:restartNumberingAfterBreak="0">
+  <w:abstractNum w:abstractNumId="24" w15:restartNumberingAfterBreak="0">
     <w:nsid w:val="5EB62480"/>
     <w:multiLevelType w:val="hybridMultilevel"/>
     <w:tmpl w:val="EC8EACDE"/>
@@ -18887,7 +19639,7 @@
       </w:rPr>
     </w:lvl>
   </w:abstractNum>
-  <w:abstractNum w:abstractNumId="23" w15:restartNumberingAfterBreak="0">
+  <w:abstractNum w:abstractNumId="25" w15:restartNumberingAfterBreak="0">
     <w:nsid w:val="62D3043F"/>
     <w:multiLevelType w:val="hybridMultilevel"/>
     <w:tmpl w:val="1380836A"/>
@@ -18973,7 +19725,7 @@
       </w:pPr>
     </w:lvl>
   </w:abstractNum>
-  <w:abstractNum w:abstractNumId="24" w15:restartNumberingAfterBreak="0">
+  <w:abstractNum w:abstractNumId="26" w15:restartNumberingAfterBreak="0">
     <w:nsid w:val="64BD7D58"/>
     <w:multiLevelType w:val="hybridMultilevel"/>
     <w:tmpl w:val="C184759E"/>
@@ -19086,7 +19838,7 @@
       </w:rPr>
     </w:lvl>
   </w:abstractNum>
-  <w:abstractNum w:abstractNumId="25" w15:restartNumberingAfterBreak="0">
+  <w:abstractNum w:abstractNumId="27" w15:restartNumberingAfterBreak="0">
     <w:nsid w:val="64EE4425"/>
     <w:multiLevelType w:val="hybridMultilevel"/>
     <w:tmpl w:val="E5B846F0"/>
@@ -19199,7 +19951,7 @@
       </w:rPr>
     </w:lvl>
   </w:abstractNum>
-  <w:abstractNum w:abstractNumId="26" w15:restartNumberingAfterBreak="0">
+  <w:abstractNum w:abstractNumId="28" w15:restartNumberingAfterBreak="0">
     <w:nsid w:val="68B251ED"/>
     <w:multiLevelType w:val="hybridMultilevel"/>
     <w:tmpl w:val="894474C0"/>
@@ -19312,7 +20064,7 @@
       </w:rPr>
     </w:lvl>
   </w:abstractNum>
-  <w:abstractNum w:abstractNumId="27" w15:restartNumberingAfterBreak="0">
+  <w:abstractNum w:abstractNumId="29" w15:restartNumberingAfterBreak="0">
     <w:nsid w:val="6C71700D"/>
     <w:multiLevelType w:val="hybridMultilevel"/>
     <w:tmpl w:val="7EC840A0"/>
@@ -19425,7 +20177,7 @@
       </w:rPr>
     </w:lvl>
   </w:abstractNum>
-  <w:abstractNum w:abstractNumId="28" w15:restartNumberingAfterBreak="0">
+  <w:abstractNum w:abstractNumId="30" w15:restartNumberingAfterBreak="0">
     <w:nsid w:val="6F92023F"/>
     <w:multiLevelType w:val="hybridMultilevel"/>
     <w:tmpl w:val="16B45220"/>
@@ -19538,7 +20290,7 @@
       </w:rPr>
     </w:lvl>
   </w:abstractNum>
-  <w:abstractNum w:abstractNumId="29" w15:restartNumberingAfterBreak="0">
+  <w:abstractNum w:abstractNumId="31" w15:restartNumberingAfterBreak="0">
     <w:nsid w:val="70B8025E"/>
     <w:multiLevelType w:val="multilevel"/>
     <w:tmpl w:val="DCAEA6C2"/>
@@ -19651,7 +20403,7 @@
       </w:rPr>
     </w:lvl>
   </w:abstractNum>
-  <w:abstractNum w:abstractNumId="30" w15:restartNumberingAfterBreak="0">
+  <w:abstractNum w:abstractNumId="32" w15:restartNumberingAfterBreak="0">
     <w:nsid w:val="72D23973"/>
     <w:multiLevelType w:val="hybridMultilevel"/>
     <w:tmpl w:val="16B45220"/>
@@ -19764,7 +20516,7 @@
       </w:rPr>
     </w:lvl>
   </w:abstractNum>
-  <w:abstractNum w:abstractNumId="31" w15:restartNumberingAfterBreak="0">
+  <w:abstractNum w:abstractNumId="33" w15:restartNumberingAfterBreak="0">
     <w:nsid w:val="756E4B15"/>
     <w:multiLevelType w:val="hybridMultilevel"/>
     <w:tmpl w:val="DB7EFAEC"/>
@@ -19853,7 +20605,7 @@
       </w:pPr>
     </w:lvl>
   </w:abstractNum>
-  <w:abstractNum w:abstractNumId="32" w15:restartNumberingAfterBreak="0">
+  <w:abstractNum w:abstractNumId="34" w15:restartNumberingAfterBreak="0">
     <w:nsid w:val="794D481A"/>
     <w:multiLevelType w:val="multilevel"/>
     <w:tmpl w:val="C23CF8AE"/>
@@ -19966,7 +20718,7 @@
       </w:rPr>
     </w:lvl>
   </w:abstractNum>
-  <w:abstractNum w:abstractNumId="33" w15:restartNumberingAfterBreak="0">
+  <w:abstractNum w:abstractNumId="35" w15:restartNumberingAfterBreak="0">
     <w:nsid w:val="7AB665AA"/>
     <w:multiLevelType w:val="hybridMultilevel"/>
     <w:tmpl w:val="11E2698E"/>
@@ -20079,7 +20831,7 @@
       </w:rPr>
     </w:lvl>
   </w:abstractNum>
-  <w:abstractNum w:abstractNumId="34" w15:restartNumberingAfterBreak="0">
+  <w:abstractNum w:abstractNumId="36" w15:restartNumberingAfterBreak="0">
     <w:nsid w:val="7EEA1F3F"/>
     <w:multiLevelType w:val="hybridMultilevel"/>
     <w:tmpl w:val="16B45220"/>
@@ -20193,67 +20945,67 @@
     </w:lvl>
   </w:abstractNum>
   <w:num w:numId="1" w16cid:durableId="274869045">
-    <w:abstractNumId w:val="14"/>
+    <w:abstractNumId w:val="16"/>
   </w:num>
   <w:num w:numId="2" w16cid:durableId="1466392206">
-    <w:abstractNumId w:val="16"/>
+    <w:abstractNumId w:val="18"/>
   </w:num>
   <w:num w:numId="3" w16cid:durableId="1929071803">
-    <w:abstractNumId w:val="27"/>
+    <w:abstractNumId w:val="29"/>
   </w:num>
   <w:num w:numId="4" w16cid:durableId="725640908">
-    <w:abstractNumId w:val="33"/>
+    <w:abstractNumId w:val="35"/>
   </w:num>
   <w:num w:numId="5" w16cid:durableId="1136069393">
     <w:abstractNumId w:val="4"/>
   </w:num>
   <w:num w:numId="6" w16cid:durableId="1100179461">
-    <w:abstractNumId w:val="20"/>
+    <w:abstractNumId w:val="22"/>
   </w:num>
   <w:num w:numId="7" w16cid:durableId="111873669">
-    <w:abstractNumId w:val="12"/>
+    <w:abstractNumId w:val="14"/>
   </w:num>
   <w:num w:numId="8" w16cid:durableId="2053112666">
-    <w:abstractNumId w:val="10"/>
+    <w:abstractNumId w:val="11"/>
   </w:num>
   <w:num w:numId="9" w16cid:durableId="2025159139">
-    <w:abstractNumId w:val="32"/>
+    <w:abstractNumId w:val="34"/>
   </w:num>
   <w:num w:numId="10" w16cid:durableId="1230070316">
     <w:abstractNumId w:val="0"/>
   </w:num>
   <w:num w:numId="11" w16cid:durableId="646932888">
-    <w:abstractNumId w:val="18"/>
+    <w:abstractNumId w:val="20"/>
   </w:num>
   <w:num w:numId="12" w16cid:durableId="261770119">
-    <w:abstractNumId w:val="13"/>
+    <w:abstractNumId w:val="15"/>
   </w:num>
   <w:num w:numId="13" w16cid:durableId="1816946519">
-    <w:abstractNumId w:val="29"/>
+    <w:abstractNumId w:val="31"/>
   </w:num>
   <w:num w:numId="14" w16cid:durableId="272174202">
     <w:abstractNumId w:val="2"/>
   </w:num>
   <w:num w:numId="15" w16cid:durableId="1986355338">
-    <w:abstractNumId w:val="11"/>
+    <w:abstractNumId w:val="13"/>
   </w:num>
   <w:num w:numId="16" w16cid:durableId="1109812666">
-    <w:abstractNumId w:val="19"/>
+    <w:abstractNumId w:val="21"/>
   </w:num>
   <w:num w:numId="17" w16cid:durableId="1367636361">
-    <w:abstractNumId w:val="28"/>
+    <w:abstractNumId w:val="30"/>
   </w:num>
   <w:num w:numId="18" w16cid:durableId="513108912">
-    <w:abstractNumId w:val="8"/>
+    <w:abstractNumId w:val="9"/>
   </w:num>
   <w:num w:numId="19" w16cid:durableId="162548896">
     <w:abstractNumId w:val="6"/>
   </w:num>
   <w:num w:numId="20" w16cid:durableId="627048922">
-    <w:abstractNumId w:val="9"/>
+    <w:abstractNumId w:val="10"/>
   </w:num>
   <w:num w:numId="21" w16cid:durableId="1688020357">
-    <w:abstractNumId w:val="7"/>
+    <w:abstractNumId w:val="8"/>
   </w:num>
   <w:num w:numId="22" w16cid:durableId="130756331">
     <w:abstractNumId w:val="5"/>
@@ -20262,40 +21014,52 @@
     <w:abstractNumId w:val="1"/>
   </w:num>
   <w:num w:numId="24" w16cid:durableId="1010176505">
-    <w:abstractNumId w:val="15"/>
+    <w:abstractNumId w:val="17"/>
   </w:num>
   <w:num w:numId="25" w16cid:durableId="566260069">
-    <w:abstractNumId w:val="30"/>
+    <w:abstractNumId w:val="32"/>
   </w:num>
   <w:num w:numId="26" w16cid:durableId="2146266585">
-    <w:abstractNumId w:val="21"/>
+    <w:abstractNumId w:val="23"/>
   </w:num>
   <w:num w:numId="27" w16cid:durableId="1566378501">
-    <w:abstractNumId w:val="17"/>
+    <w:abstractNumId w:val="19"/>
   </w:num>
   <w:num w:numId="28" w16cid:durableId="1900898022">
-    <w:abstractNumId w:val="34"/>
+    <w:abstractNumId w:val="36"/>
   </w:num>
   <w:num w:numId="29" w16cid:durableId="1965303836">
-    <w:abstractNumId w:val="31"/>
+    <w:abstractNumId w:val="33"/>
   </w:num>
   <w:num w:numId="30" w16cid:durableId="1303004236">
-    <w:abstractNumId w:val="24"/>
+    <w:abstractNumId w:val="26"/>
   </w:num>
   <w:num w:numId="31" w16cid:durableId="297689079">
-    <w:abstractNumId w:val="23"/>
+    <w:abstractNumId w:val="25"/>
   </w:num>
   <w:num w:numId="32" w16cid:durableId="213153046">
     <w:abstractNumId w:val="3"/>
   </w:num>
   <w:num w:numId="33" w16cid:durableId="2122609016">
-    <w:abstractNumId w:val="25"/>
+    <w:abstractNumId w:val="27"/>
   </w:num>
   <w:num w:numId="34" w16cid:durableId="1168323522">
-    <w:abstractNumId w:val="22"/>
+    <w:abstractNumId w:val="24"/>
   </w:num>
   <w:num w:numId="35" w16cid:durableId="1655794610">
-    <w:abstractNumId w:val="26"/>
+    <w:abstractNumId w:val="28"/>
+  </w:num>
+  <w:num w:numId="36" w16cid:durableId="1460881590">
+    <w:abstractNumId w:val="12"/>
+  </w:num>
+  <w:num w:numId="37" w16cid:durableId="1445422217">
+    <w:abstractNumId w:val="7"/>
+  </w:num>
+  <w:num w:numId="38" w16cid:durableId="1221012540">
+    <w:abstractNumId w:val="7"/>
+    <w:lvlOverride w:ilvl="0">
+      <w:startOverride w:val="1"/>
+    </w:lvlOverride>
   </w:num>
   <w:numIdMacAtCleanup w:val="8"/>
 </w:numbering>
@@ -20788,15 +21552,17 @@
     <w:uiPriority w:val="9"/>
     <w:unhideWhenUsed/>
     <w:qFormat/>
-    <w:rsid w:val="007343C9"/>
+    <w:rsid w:val="007F59F3"/>
     <w:pPr>
+      <w:numPr>
+        <w:numId w:val="37"/>
+      </w:numPr>
       <w:outlineLvl w:val="3"/>
     </w:pPr>
     <w:rPr>
       <w:b w:val="0"/>
-      <w:i/>
-      <w:color w:val="666666"/>
-      <w:sz w:val="24"/>
+      <w:color w:val="1F497D" w:themeColor="text2"/>
+      <w:sz w:val="28"/>
     </w:rPr>
   </w:style>
   <w:style w:type="paragraph" w:styleId="Ttulo5">
@@ -21190,12 +21956,11 @@
     <w:basedOn w:val="Fuentedeprrafopredeter"/>
     <w:link w:val="Ttulo4"/>
     <w:uiPriority w:val="9"/>
-    <w:rsid w:val="007343C9"/>
+    <w:rsid w:val="007F59F3"/>
     <w:rPr>
-      <w:rFonts w:ascii="Georgia" w:eastAsiaTheme="majorEastAsia" w:hAnsi="Georgia" w:cs="Arial"/>
-      <w:i/>
-      <w:color w:val="666666"/>
-      <w:sz w:val="24"/>
+      <w:rFonts w:eastAsiaTheme="majorEastAsia" w:cs="Arial"/>
+      <w:color w:val="1F497D" w:themeColor="text2"/>
+      <w:sz w:val="28"/>
       <w:szCs w:val="26"/>
       <w:lang w:val="es-CL"/>
     </w:rPr>
@@ -22080,16 +22845,25 @@
 </file>
 
 <file path=customXml/item1.xml><?xml version="1.0" encoding="utf-8"?>
-<b:Sources xmlns:b="http://schemas.openxmlformats.org/officeDocument/2006/bibliography" xmlns="http://schemas.openxmlformats.org/officeDocument/2006/bibliography" SelectedStyle="/APASixthEditionOfficeOnline.xsl" StyleName="APA"/>
-</file>
-
-<file path=customXml/item2.xml><?xml version="1.0" encoding="utf-8"?>
 <p:properties xmlns:p="http://schemas.microsoft.com/office/2006/metadata/properties" xmlns:xsi="http://www.w3.org/2001/XMLSchema-instance" xmlns:pc="http://schemas.microsoft.com/office/infopath/2007/PartnerControls">
   <documentManagement/>
 </p:properties>
 </file>
 
+<file path=customXml/item2.xml><?xml version="1.0" encoding="utf-8"?>
+<b:Sources xmlns:b="http://schemas.openxmlformats.org/officeDocument/2006/bibliography" xmlns="http://schemas.openxmlformats.org/officeDocument/2006/bibliography" SelectedStyle="/APASixthEditionOfficeOnline.xsl" StyleName="APA"/>
+</file>
+
 <file path=customXml/item3.xml><?xml version="1.0" encoding="utf-8"?>
+<?mso-contentType ?>
+<FormTemplates xmlns="http://schemas.microsoft.com/sharepoint/v3/contenttype/forms">
+  <Display>DocumentLibraryForm</Display>
+  <Edit>DocumentLibraryForm</Edit>
+  <New>DocumentLibraryForm</New>
+</FormTemplates>
+</file>
+
+<file path=customXml/item4.xml><?xml version="1.0" encoding="utf-8"?>
 <ct:contentTypeSchema xmlns:ct="http://schemas.microsoft.com/office/2006/metadata/contentType" xmlns:ma="http://schemas.microsoft.com/office/2006/metadata/properties/metaAttributes" ct:_="" ma:_="" ma:contentTypeName="Document" ma:contentTypeID="0x01010044A38803D03E2141BB3B87BAB3886C34" ma:contentTypeVersion="9" ma:contentTypeDescription="Create a new document." ma:contentTypeScope="" ma:versionID="0790ebc1fef3ae3c9ccfafd6e6063e9b">
   <xsd:schema xmlns:xsd="http://www.w3.org/2001/XMLSchema" xmlns:xs="http://www.w3.org/2001/XMLSchema" xmlns:p="http://schemas.microsoft.com/office/2006/metadata/properties" xmlns:ns2="44056669-a1ae-4e7d-b843-e3836cc27868" xmlns:ns3="fe48468c-f857-460d-b11e-104cdac4dd3c" targetNamespace="http://schemas.microsoft.com/office/2006/metadata/properties" ma:root="true" ma:fieldsID="95574c4da2b90b994b81fb6d9e9fd0f3" ns2:_="" ns3:_="">
     <xsd:import namespace="44056669-a1ae-4e7d-b843-e3836cc27868"/>
@@ -22286,24 +23060,7 @@
 </ct:contentTypeSchema>
 </file>
 
-<file path=customXml/item4.xml><?xml version="1.0" encoding="utf-8"?>
-<?mso-contentType ?>
-<FormTemplates xmlns="http://schemas.microsoft.com/sharepoint/v3/contenttype/forms">
-  <Display>DocumentLibraryForm</Display>
-  <Edit>DocumentLibraryForm</Edit>
-  <New>DocumentLibraryForm</New>
-</FormTemplates>
-</file>
-
 <file path=customXml/itemProps1.xml><?xml version="1.0" encoding="utf-8"?>
-<ds:datastoreItem xmlns:ds="http://schemas.openxmlformats.org/officeDocument/2006/customXml" ds:itemID="{C6C28193-21A8-4948-BB8D-796EAF7904FA}">
-  <ds:schemaRefs>
-    <ds:schemaRef ds:uri="http://schemas.openxmlformats.org/officeDocument/2006/bibliography"/>
-  </ds:schemaRefs>
-</ds:datastoreItem>
-</file>
-
-<file path=customXml/itemProps2.xml><?xml version="1.0" encoding="utf-8"?>
 <ds:datastoreItem xmlns:ds="http://schemas.openxmlformats.org/officeDocument/2006/customXml" ds:itemID="{18B62A4F-C406-4C09-B896-B1B28C5F0A2A}">
   <ds:schemaRefs>
     <ds:schemaRef ds:uri="http://schemas.microsoft.com/office/2006/metadata/properties"/>
@@ -22312,7 +23069,23 @@
 </ds:datastoreItem>
 </file>
 
+<file path=customXml/itemProps2.xml><?xml version="1.0" encoding="utf-8"?>
+<ds:datastoreItem xmlns:ds="http://schemas.openxmlformats.org/officeDocument/2006/customXml" ds:itemID="{C6C28193-21A8-4948-BB8D-796EAF7904FA}">
+  <ds:schemaRefs>
+    <ds:schemaRef ds:uri="http://schemas.openxmlformats.org/officeDocument/2006/bibliography"/>
+  </ds:schemaRefs>
+</ds:datastoreItem>
+</file>
+
 <file path=customXml/itemProps3.xml><?xml version="1.0" encoding="utf-8"?>
+<ds:datastoreItem xmlns:ds="http://schemas.openxmlformats.org/officeDocument/2006/customXml" ds:itemID="{00240FD9-DB5E-4374-A356-6EDAEBC68CC3}">
+  <ds:schemaRefs>
+    <ds:schemaRef ds:uri="http://schemas.microsoft.com/sharepoint/v3/contenttype/forms"/>
+  </ds:schemaRefs>
+</ds:datastoreItem>
+</file>
+
+<file path=customXml/itemProps4.xml><?xml version="1.0" encoding="utf-8"?>
 <ds:datastoreItem xmlns:ds="http://schemas.openxmlformats.org/officeDocument/2006/customXml" ds:itemID="{1DC161F9-CDCB-48C2-8F8B-2233DF9E8872}">
   <ds:schemaRefs>
     <ds:schemaRef ds:uri="http://schemas.microsoft.com/office/2006/metadata/contentType"/>
@@ -22329,12 +23102,4 @@
     <ds:schemaRef ds:uri="http://schemas.microsoft.com/internal/obd"/>
   </ds:schemaRefs>
 </ds:datastoreItem>
-</file>
-
-<file path=customXml/itemProps4.xml><?xml version="1.0" encoding="utf-8"?>
-<ds:datastoreItem xmlns:ds="http://schemas.openxmlformats.org/officeDocument/2006/customXml" ds:itemID="{00240FD9-DB5E-4374-A356-6EDAEBC68CC3}">
-  <ds:schemaRefs>
-    <ds:schemaRef ds:uri="http://schemas.microsoft.com/sharepoint/v3/contenttype/forms"/>
-  </ds:schemaRefs>
-</ds:datastoreItem>
 </file>
</xml_diff>

<commit_message>
actualizaci{on de documentacion y plan de costos
</commit_message>
<xml_diff>
--- a/Documentación/Proyecto de titulo Fabio Urrea memoria v4.docx
+++ b/Documentación/Proyecto de titulo Fabio Urrea memoria v4.docx
@@ -183,7 +183,7 @@
           <w:sz w:val="48"/>
         </w:rPr>
       </w:pPr>
-      <w:bookmarkStart w:id="0" w:name="_Toc133050559"/>
+      <w:bookmarkStart w:id="0" w:name="_Toc134844567"/>
       <w:r>
         <w:rPr>
           <w:rFonts w:asciiTheme="minorHAnsi" w:hAnsiTheme="minorHAnsi" w:cstheme="minorHAnsi"/>
@@ -286,7 +286,7 @@
           <w:szCs w:val="36"/>
         </w:rPr>
       </w:pPr>
-      <w:bookmarkStart w:id="1" w:name="_Toc133050560"/>
+      <w:bookmarkStart w:id="1" w:name="_Toc134844568"/>
       <w:r>
         <w:rPr>
           <w:rFonts w:cstheme="minorHAnsi"/>
@@ -299,18 +299,13 @@
     <w:p>
       <w:pPr>
         <w:pStyle w:val="Ttulo4"/>
-        <w:rPr>
-          <w:rFonts w:cstheme="minorHAnsi"/>
-          <w:sz w:val="36"/>
-          <w:szCs w:val="36"/>
-        </w:rPr>
-      </w:pPr>
-      <w:r>
-        <w:rPr>
-          <w:rFonts w:cstheme="minorHAnsi"/>
-          <w:sz w:val="36"/>
-          <w:szCs w:val="36"/>
-        </w:rPr>
+        <w:numPr>
+          <w:ilvl w:val="0"/>
+          <w:numId w:val="0"/>
+        </w:numPr>
+        <w:ind w:left="720" w:hanging="360"/>
+      </w:pPr>
+      <w:r>
         <w:t>Fabio Ismael Urrea Quezada</w:t>
       </w:r>
     </w:p>
@@ -329,7 +324,7 @@
           <w:szCs w:val="36"/>
         </w:rPr>
       </w:pPr>
-      <w:bookmarkStart w:id="2" w:name="_Toc133050561"/>
+      <w:bookmarkStart w:id="2" w:name="_Toc134844569"/>
       <w:r>
         <w:rPr>
           <w:rFonts w:cstheme="minorHAnsi"/>
@@ -342,26 +337,16 @@
     <w:p>
       <w:pPr>
         <w:pStyle w:val="Ttulo4"/>
-        <w:rPr>
-          <w:rFonts w:cstheme="minorHAnsi"/>
-          <w:sz w:val="36"/>
-          <w:szCs w:val="36"/>
-        </w:rPr>
-      </w:pPr>
-      <w:r>
-        <w:rPr>
-          <w:rFonts w:cstheme="minorHAnsi"/>
-          <w:sz w:val="36"/>
-          <w:szCs w:val="36"/>
-        </w:rPr>
+        <w:numPr>
+          <w:ilvl w:val="0"/>
+          <w:numId w:val="0"/>
+        </w:numPr>
+        <w:ind w:left="720" w:hanging="360"/>
+      </w:pPr>
+      <w:r>
         <w:t xml:space="preserve">Sarita </w:t>
       </w:r>
       <w:r>
-        <w:rPr>
-          <w:rFonts w:cstheme="minorHAnsi"/>
-          <w:sz w:val="36"/>
-          <w:szCs w:val="36"/>
-        </w:rPr>
         <w:t>González</w:t>
       </w:r>
     </w:p>
@@ -396,44 +381,29 @@
     <w:p>
       <w:pPr>
         <w:pStyle w:val="Ttulo4"/>
-        <w:rPr>
-          <w:rFonts w:cstheme="minorHAnsi"/>
-          <w:sz w:val="36"/>
-          <w:szCs w:val="36"/>
-        </w:rPr>
-      </w:pPr>
-      <w:r>
-        <w:rPr>
-          <w:rFonts w:cstheme="minorHAnsi"/>
-          <w:sz w:val="36"/>
-          <w:szCs w:val="36"/>
-        </w:rPr>
+        <w:numPr>
+          <w:ilvl w:val="0"/>
+          <w:numId w:val="0"/>
+        </w:numPr>
+        <w:ind w:left="720" w:hanging="360"/>
+      </w:pPr>
+      <w:r>
         <w:t>Viña del Mar, Chile</w:t>
       </w:r>
     </w:p>
     <w:p>
       <w:pPr>
         <w:pStyle w:val="Ttulo4"/>
-        <w:rPr>
-          <w:rFonts w:cstheme="minorHAnsi"/>
-          <w:sz w:val="36"/>
-          <w:szCs w:val="36"/>
-        </w:rPr>
-      </w:pPr>
-      <w:r>
-        <w:rPr>
-          <w:rFonts w:cstheme="minorHAnsi"/>
-          <w:sz w:val="36"/>
-          <w:szCs w:val="36"/>
-        </w:rPr>
-        <w:t xml:space="preserve"> 202</w:t>
-      </w:r>
-      <w:r>
-        <w:rPr>
-          <w:rFonts w:cstheme="minorHAnsi"/>
-          <w:sz w:val="36"/>
-          <w:szCs w:val="36"/>
-        </w:rPr>
+        <w:numPr>
+          <w:ilvl w:val="0"/>
+          <w:numId w:val="0"/>
+        </w:numPr>
+        <w:ind w:left="720" w:hanging="360"/>
+      </w:pPr>
+      <w:r>
+        <w:t>202</w:t>
+      </w:r>
+      <w:r>
         <w:t>3</w:t>
       </w:r>
     </w:p>
@@ -502,9 +472,11 @@
               <w:i w:val="0"/>
               <w:iCs w:val="0"/>
               <w:noProof/>
+              <w:kern w:val="2"/>
               <w:sz w:val="22"/>
               <w:szCs w:val="22"/>
               <w:lang w:val="es-CL" w:eastAsia="es-CL"/>
+              <w14:ligatures w14:val="standardContextual"/>
             </w:rPr>
           </w:pPr>
           <w:r>
@@ -525,13 +497,13 @@
             </w:rPr>
             <w:fldChar w:fldCharType="separate"/>
           </w:r>
-          <w:hyperlink w:anchor="_Toc133050559" w:history="1">
+          <w:hyperlink w:anchor="_Toc134844567" w:history="1">
             <w:r>
               <w:rPr>
                 <w:rStyle w:val="Hipervnculo"/>
                 <w:noProof/>
               </w:rPr>
-              <w:t>“Aplicación móvil para la prevención de accidentes en el plano Viña del Mar”</w:t>
+              <w:t>“Safe Travel Map App”</w:t>
             </w:r>
             <w:r>
               <w:rPr>
@@ -552,7 +524,7 @@
                 <w:noProof/>
                 <w:webHidden/>
               </w:rPr>
-              <w:instrText xml:space="preserve"> PAGEREF _Toc133050559 \h </w:instrText>
+              <w:instrText xml:space="preserve"> PAGEREF _Toc134844567 \h </w:instrText>
             </w:r>
             <w:r>
               <w:rPr>
@@ -593,12 +565,14 @@
               <w:rFonts w:asciiTheme="minorHAnsi" w:eastAsiaTheme="minorEastAsia" w:hAnsiTheme="minorHAnsi" w:cstheme="minorBidi"/>
               <w:noProof/>
               <w:color w:val="auto"/>
+              <w:kern w:val="2"/>
               <w:sz w:val="22"/>
               <w:szCs w:val="22"/>
               <w:lang w:eastAsia="es-CL"/>
+              <w14:ligatures w14:val="standardContextual"/>
             </w:rPr>
           </w:pPr>
-          <w:hyperlink w:anchor="_Toc133050560" w:history="1">
+          <w:hyperlink w:anchor="_Toc134844568" w:history="1">
             <w:r>
               <w:rPr>
                 <w:rStyle w:val="Hipervnculo"/>
@@ -626,7 +600,7 @@
                 <w:noProof/>
                 <w:webHidden/>
               </w:rPr>
-              <w:instrText xml:space="preserve"> PAGEREF _Toc133050560 \h </w:instrText>
+              <w:instrText xml:space="preserve"> PAGEREF _Toc134844568 \h </w:instrText>
             </w:r>
             <w:r>
               <w:rPr>
@@ -667,12 +641,14 @@
               <w:rFonts w:asciiTheme="minorHAnsi" w:eastAsiaTheme="minorEastAsia" w:hAnsiTheme="minorHAnsi" w:cstheme="minorBidi"/>
               <w:noProof/>
               <w:color w:val="auto"/>
+              <w:kern w:val="2"/>
               <w:sz w:val="22"/>
               <w:szCs w:val="22"/>
               <w:lang w:eastAsia="es-CL"/>
+              <w14:ligatures w14:val="standardContextual"/>
             </w:rPr>
           </w:pPr>
-          <w:hyperlink w:anchor="_Toc133050561" w:history="1">
+          <w:hyperlink w:anchor="_Toc134844569" w:history="1">
             <w:r>
               <w:rPr>
                 <w:rStyle w:val="Hipervnculo"/>
@@ -700,7 +676,7 @@
                 <w:noProof/>
                 <w:webHidden/>
               </w:rPr>
-              <w:instrText xml:space="preserve"> PAGEREF _Toc133050561 \h </w:instrText>
+              <w:instrText xml:space="preserve"> PAGEREF _Toc134844569 \h </w:instrText>
             </w:r>
             <w:r>
               <w:rPr>
@@ -744,12 +720,14 @@
               <w:i w:val="0"/>
               <w:iCs w:val="0"/>
               <w:noProof/>
+              <w:kern w:val="2"/>
               <w:sz w:val="22"/>
               <w:szCs w:val="22"/>
               <w:lang w:val="es-CL" w:eastAsia="es-CL"/>
+              <w14:ligatures w14:val="standardContextual"/>
             </w:rPr>
           </w:pPr>
-          <w:hyperlink w:anchor="_Toc133050562" w:history="1">
+          <w:hyperlink w:anchor="_Toc134844570" w:history="1">
             <w:r>
               <w:rPr>
                 <w:rStyle w:val="Hipervnculo"/>
@@ -792,7 +770,7 @@
                 <w:noProof/>
                 <w:webHidden/>
               </w:rPr>
-              <w:instrText xml:space="preserve"> PAGEREF _Toc133050562 \h </w:instrText>
+              <w:instrText xml:space="preserve"> PAGEREF _Toc134844570 \h </w:instrText>
             </w:r>
             <w:r>
               <w:rPr>
@@ -812,7 +790,7 @@
                 <w:noProof/>
                 <w:webHidden/>
               </w:rPr>
-              <w:t>3</w:t>
+              <w:t>4</w:t>
             </w:r>
             <w:r>
               <w:rPr>
@@ -834,12 +812,14 @@
               <w:rFonts w:asciiTheme="minorHAnsi" w:eastAsiaTheme="minorEastAsia" w:hAnsiTheme="minorHAnsi" w:cstheme="minorBidi"/>
               <w:noProof/>
               <w:color w:val="auto"/>
+              <w:kern w:val="2"/>
               <w:sz w:val="22"/>
               <w:szCs w:val="22"/>
               <w:lang w:eastAsia="es-CL"/>
+              <w14:ligatures w14:val="standardContextual"/>
             </w:rPr>
           </w:pPr>
-          <w:hyperlink w:anchor="_Toc133050563" w:history="1">
+          <w:hyperlink w:anchor="_Toc134844571" w:history="1">
             <w:r>
               <w:rPr>
                 <w:rStyle w:val="Hipervnculo"/>
@@ -853,9 +833,11 @@
                 <w:rFonts w:asciiTheme="minorHAnsi" w:eastAsiaTheme="minorEastAsia" w:hAnsiTheme="minorHAnsi" w:cstheme="minorBidi"/>
                 <w:noProof/>
                 <w:color w:val="auto"/>
+                <w:kern w:val="2"/>
                 <w:sz w:val="22"/>
                 <w:szCs w:val="22"/>
                 <w:lang w:eastAsia="es-CL"/>
+                <w14:ligatures w14:val="standardContextual"/>
               </w:rPr>
               <w:tab/>
             </w:r>
@@ -886,7 +868,7 @@
                 <w:noProof/>
                 <w:webHidden/>
               </w:rPr>
-              <w:instrText xml:space="preserve"> PAGEREF _Toc133050563 \h </w:instrText>
+              <w:instrText xml:space="preserve"> PAGEREF _Toc134844571 \h </w:instrText>
             </w:r>
             <w:r>
               <w:rPr>
@@ -906,7 +888,7 @@
                 <w:noProof/>
                 <w:webHidden/>
               </w:rPr>
-              <w:t>4</w:t>
+              <w:t>5</w:t>
             </w:r>
             <w:r>
               <w:rPr>
@@ -927,12 +909,14 @@
               <w:rFonts w:asciiTheme="minorHAnsi" w:eastAsiaTheme="minorEastAsia" w:hAnsiTheme="minorHAnsi" w:cstheme="minorBidi"/>
               <w:noProof/>
               <w:color w:val="auto"/>
+              <w:kern w:val="2"/>
               <w:sz w:val="22"/>
               <w:szCs w:val="22"/>
               <w:lang w:eastAsia="es-CL"/>
+              <w14:ligatures w14:val="standardContextual"/>
             </w:rPr>
           </w:pPr>
-          <w:hyperlink w:anchor="_Toc133050564" w:history="1">
+          <w:hyperlink w:anchor="_Toc134844572" w:history="1">
             <w:r>
               <w:rPr>
                 <w:rStyle w:val="Hipervnculo"/>
@@ -960,7 +944,7 @@
                 <w:noProof/>
                 <w:webHidden/>
               </w:rPr>
-              <w:instrText xml:space="preserve"> PAGEREF _Toc133050564 \h </w:instrText>
+              <w:instrText xml:space="preserve"> PAGEREF _Toc134844572 \h </w:instrText>
             </w:r>
             <w:r>
               <w:rPr>
@@ -980,7 +964,7 @@
                 <w:noProof/>
                 <w:webHidden/>
               </w:rPr>
-              <w:t>4</w:t>
+              <w:t>5</w:t>
             </w:r>
             <w:r>
               <w:rPr>
@@ -1001,12 +985,14 @@
               <w:rFonts w:asciiTheme="minorHAnsi" w:eastAsiaTheme="minorEastAsia" w:hAnsiTheme="minorHAnsi" w:cstheme="minorBidi"/>
               <w:noProof/>
               <w:color w:val="auto"/>
+              <w:kern w:val="2"/>
               <w:sz w:val="22"/>
               <w:szCs w:val="22"/>
               <w:lang w:eastAsia="es-CL"/>
+              <w14:ligatures w14:val="standardContextual"/>
             </w:rPr>
           </w:pPr>
-          <w:hyperlink w:anchor="_Toc133050565" w:history="1">
+          <w:hyperlink w:anchor="_Toc134844573" w:history="1">
             <w:r>
               <w:rPr>
                 <w:rStyle w:val="Hipervnculo"/>
@@ -1034,7 +1020,7 @@
                 <w:noProof/>
                 <w:webHidden/>
               </w:rPr>
-              <w:instrText xml:space="preserve"> PAGEREF _Toc133050565 \h </w:instrText>
+              <w:instrText xml:space="preserve"> PAGEREF _Toc134844573 \h </w:instrText>
             </w:r>
             <w:r>
               <w:rPr>
@@ -1054,7 +1040,7 @@
                 <w:noProof/>
                 <w:webHidden/>
               </w:rPr>
-              <w:t>5</w:t>
+              <w:t>6</w:t>
             </w:r>
             <w:r>
               <w:rPr>
@@ -1075,12 +1061,14 @@
               <w:rFonts w:asciiTheme="minorHAnsi" w:eastAsiaTheme="minorEastAsia" w:hAnsiTheme="minorHAnsi" w:cstheme="minorBidi"/>
               <w:noProof/>
               <w:color w:val="auto"/>
+              <w:kern w:val="2"/>
               <w:sz w:val="22"/>
               <w:szCs w:val="22"/>
               <w:lang w:eastAsia="es-CL"/>
+              <w14:ligatures w14:val="standardContextual"/>
             </w:rPr>
           </w:pPr>
-          <w:hyperlink w:anchor="_Toc133050566" w:history="1">
+          <w:hyperlink w:anchor="_Toc134844574" w:history="1">
             <w:r>
               <w:rPr>
                 <w:rStyle w:val="Hipervnculo"/>
@@ -1108,7 +1096,7 @@
                 <w:noProof/>
                 <w:webHidden/>
               </w:rPr>
-              <w:instrText xml:space="preserve"> PAGEREF _Toc133050566 \h </w:instrText>
+              <w:instrText xml:space="preserve"> PAGEREF _Toc134844574 \h </w:instrText>
             </w:r>
             <w:r>
               <w:rPr>
@@ -1128,7 +1116,7 @@
                 <w:noProof/>
                 <w:webHidden/>
               </w:rPr>
-              <w:t>6</w:t>
+              <w:t>7</w:t>
             </w:r>
             <w:r>
               <w:rPr>
@@ -1149,12 +1137,14 @@
               <w:rFonts w:asciiTheme="minorHAnsi" w:eastAsiaTheme="minorEastAsia" w:hAnsiTheme="minorHAnsi" w:cstheme="minorBidi"/>
               <w:noProof/>
               <w:color w:val="auto"/>
+              <w:kern w:val="2"/>
               <w:sz w:val="22"/>
               <w:szCs w:val="22"/>
               <w:lang w:eastAsia="es-CL"/>
+              <w14:ligatures w14:val="standardContextual"/>
             </w:rPr>
           </w:pPr>
-          <w:hyperlink w:anchor="_Toc133050567" w:history="1">
+          <w:hyperlink w:anchor="_Toc134844575" w:history="1">
             <w:r>
               <w:rPr>
                 <w:rStyle w:val="Hipervnculo"/>
@@ -1182,7 +1172,7 @@
                 <w:noProof/>
                 <w:webHidden/>
               </w:rPr>
-              <w:instrText xml:space="preserve"> PAGEREF _Toc133050567 \h </w:instrText>
+              <w:instrText xml:space="preserve"> PAGEREF _Toc134844575 \h </w:instrText>
             </w:r>
             <w:r>
               <w:rPr>
@@ -1202,7 +1192,83 @@
                 <w:noProof/>
                 <w:webHidden/>
               </w:rPr>
-              <w:t>7</w:t>
+              <w:t>8</w:t>
+            </w:r>
+            <w:r>
+              <w:rPr>
+                <w:noProof/>
+                <w:webHidden/>
+              </w:rPr>
+              <w:fldChar w:fldCharType="end"/>
+            </w:r>
+          </w:hyperlink>
+        </w:p>
+        <w:p>
+          <w:pPr>
+            <w:pStyle w:val="TDC3"/>
+            <w:tabs>
+              <w:tab w:val="right" w:leader="dot" w:pos="10070"/>
+            </w:tabs>
+            <w:rPr>
+              <w:rFonts w:asciiTheme="minorHAnsi" w:eastAsiaTheme="minorEastAsia" w:hAnsiTheme="minorHAnsi" w:cstheme="minorBidi"/>
+              <w:noProof/>
+              <w:color w:val="auto"/>
+              <w:kern w:val="2"/>
+              <w:sz w:val="22"/>
+              <w:szCs w:val="22"/>
+              <w:lang w:eastAsia="es-CL"/>
+              <w14:ligatures w14:val="standardContextual"/>
+            </w:rPr>
+          </w:pPr>
+          <w:hyperlink w:anchor="_Toc134844576" w:history="1">
+            <w:r>
+              <w:rPr>
+                <w:rStyle w:val="Hipervnculo"/>
+                <w:rFonts w:eastAsiaTheme="majorEastAsia" w:cstheme="minorHAnsi"/>
+                <w:noProof/>
+              </w:rPr>
+              <w:t>1.2.4 REQUISITOS DE ALTO NIVEL CLASIFICACIÓN</w:t>
+            </w:r>
+            <w:r>
+              <w:rPr>
+                <w:noProof/>
+                <w:webHidden/>
+              </w:rPr>
+              <w:tab/>
+            </w:r>
+            <w:r>
+              <w:rPr>
+                <w:noProof/>
+                <w:webHidden/>
+              </w:rPr>
+              <w:fldChar w:fldCharType="begin"/>
+            </w:r>
+            <w:r>
+              <w:rPr>
+                <w:noProof/>
+                <w:webHidden/>
+              </w:rPr>
+              <w:instrText xml:space="preserve"> PAGEREF _Toc134844576 \h </w:instrText>
+            </w:r>
+            <w:r>
+              <w:rPr>
+                <w:noProof/>
+                <w:webHidden/>
+              </w:rPr>
+            </w:r>
+            <w:r>
+              <w:rPr>
+                <w:noProof/>
+                <w:webHidden/>
+              </w:rPr>
+              <w:fldChar w:fldCharType="separate"/>
+            </w:r>
+            <w:r>
+              <w:rPr>
+                <w:noProof/>
+                <w:webHidden/>
+              </w:rPr>
+              <w:t>9</w:t>
             </w:r>
             <w:r>
               <w:rPr>
@@ -1223,12 +1289,14 @@
               <w:rFonts w:asciiTheme="minorHAnsi" w:eastAsiaTheme="minorEastAsia" w:hAnsiTheme="minorHAnsi" w:cstheme="minorBidi"/>
               <w:noProof/>
               <w:color w:val="auto"/>
+              <w:kern w:val="2"/>
               <w:sz w:val="22"/>
               <w:szCs w:val="22"/>
               <w:lang w:eastAsia="es-CL"/>
+              <w14:ligatures w14:val="standardContextual"/>
             </w:rPr>
           </w:pPr>
-          <w:hyperlink w:anchor="_Toc133050568" w:history="1">
+          <w:hyperlink w:anchor="_Toc134844577" w:history="1">
             <w:r>
               <w:rPr>
                 <w:rStyle w:val="Hipervnculo"/>
@@ -1256,7 +1324,7 @@
                 <w:noProof/>
                 <w:webHidden/>
               </w:rPr>
-              <w:instrText xml:space="preserve"> PAGEREF _Toc133050568 \h </w:instrText>
+              <w:instrText xml:space="preserve"> PAGEREF _Toc134844577 \h </w:instrText>
             </w:r>
             <w:r>
               <w:rPr>
@@ -1276,7 +1344,7 @@
                 <w:noProof/>
                 <w:webHidden/>
               </w:rPr>
-              <w:t>8</w:t>
+              <w:t>10</w:t>
             </w:r>
             <w:r>
               <w:rPr>
@@ -1297,12 +1365,14 @@
               <w:rFonts w:asciiTheme="minorHAnsi" w:eastAsiaTheme="minorEastAsia" w:hAnsiTheme="minorHAnsi" w:cstheme="minorBidi"/>
               <w:noProof/>
               <w:color w:val="auto"/>
+              <w:kern w:val="2"/>
               <w:sz w:val="22"/>
               <w:szCs w:val="22"/>
               <w:lang w:eastAsia="es-CL"/>
+              <w14:ligatures w14:val="standardContextual"/>
             </w:rPr>
           </w:pPr>
-          <w:hyperlink w:anchor="_Toc133050569" w:history="1">
+          <w:hyperlink w:anchor="_Toc134844578" w:history="1">
             <w:r>
               <w:rPr>
                 <w:rStyle w:val="Hipervnculo"/>
@@ -1330,7 +1400,7 @@
                 <w:noProof/>
                 <w:webHidden/>
               </w:rPr>
-              <w:instrText xml:space="preserve"> PAGEREF _Toc133050569 \h </w:instrText>
+              <w:instrText xml:space="preserve"> PAGEREF _Toc134844578 \h </w:instrText>
             </w:r>
             <w:r>
               <w:rPr>
@@ -1350,7 +1420,7 @@
                 <w:noProof/>
                 <w:webHidden/>
               </w:rPr>
-              <w:t>8</w:t>
+              <w:t>10</w:t>
             </w:r>
             <w:r>
               <w:rPr>
@@ -1371,12 +1441,14 @@
               <w:rFonts w:asciiTheme="minorHAnsi" w:eastAsiaTheme="minorEastAsia" w:hAnsiTheme="minorHAnsi" w:cstheme="minorBidi"/>
               <w:noProof/>
               <w:color w:val="auto"/>
+              <w:kern w:val="2"/>
               <w:sz w:val="22"/>
               <w:szCs w:val="22"/>
               <w:lang w:eastAsia="es-CL"/>
+              <w14:ligatures w14:val="standardContextual"/>
             </w:rPr>
           </w:pPr>
-          <w:hyperlink w:anchor="_Toc133050570" w:history="1">
+          <w:hyperlink w:anchor="_Toc134844579" w:history="1">
             <w:r>
               <w:rPr>
                 <w:rStyle w:val="Hipervnculo"/>
@@ -1404,7 +1476,7 @@
                 <w:noProof/>
                 <w:webHidden/>
               </w:rPr>
-              <w:instrText xml:space="preserve"> PAGEREF _Toc133050570 \h </w:instrText>
+              <w:instrText xml:space="preserve"> PAGEREF _Toc134844579 \h </w:instrText>
             </w:r>
             <w:r>
               <w:rPr>
@@ -1424,7 +1496,7 @@
                 <w:noProof/>
                 <w:webHidden/>
               </w:rPr>
-              <w:t>9</w:t>
+              <w:t>11</w:t>
             </w:r>
             <w:r>
               <w:rPr>
@@ -1445,12 +1517,14 @@
               <w:rFonts w:asciiTheme="minorHAnsi" w:eastAsiaTheme="minorEastAsia" w:hAnsiTheme="minorHAnsi" w:cstheme="minorBidi"/>
               <w:noProof/>
               <w:color w:val="auto"/>
+              <w:kern w:val="2"/>
               <w:sz w:val="22"/>
               <w:szCs w:val="22"/>
               <w:lang w:eastAsia="es-CL"/>
+              <w14:ligatures w14:val="standardContextual"/>
             </w:rPr>
           </w:pPr>
-          <w:hyperlink w:anchor="_Toc133050571" w:history="1">
+          <w:hyperlink w:anchor="_Toc134844580" w:history="1">
             <w:r>
               <w:rPr>
                 <w:rStyle w:val="Hipervnculo"/>
@@ -1478,7 +1552,7 @@
                 <w:noProof/>
                 <w:webHidden/>
               </w:rPr>
-              <w:instrText xml:space="preserve"> PAGEREF _Toc133050571 \h </w:instrText>
+              <w:instrText xml:space="preserve"> PAGEREF _Toc134844580 \h </w:instrText>
             </w:r>
             <w:r>
               <w:rPr>
@@ -1498,7 +1572,7 @@
                 <w:noProof/>
                 <w:webHidden/>
               </w:rPr>
-              <w:t>9</w:t>
+              <w:t>11</w:t>
             </w:r>
             <w:r>
               <w:rPr>
@@ -1519,12 +1593,14 @@
               <w:rFonts w:asciiTheme="minorHAnsi" w:eastAsiaTheme="minorEastAsia" w:hAnsiTheme="minorHAnsi" w:cstheme="minorBidi"/>
               <w:noProof/>
               <w:color w:val="auto"/>
+              <w:kern w:val="2"/>
               <w:sz w:val="22"/>
               <w:szCs w:val="22"/>
               <w:lang w:eastAsia="es-CL"/>
+              <w14:ligatures w14:val="standardContextual"/>
             </w:rPr>
           </w:pPr>
-          <w:hyperlink w:anchor="_Toc133050572" w:history="1">
+          <w:hyperlink w:anchor="_Toc134844581" w:history="1">
             <w:r>
               <w:rPr>
                 <w:rStyle w:val="Hipervnculo"/>
@@ -1552,7 +1628,7 @@
                 <w:noProof/>
                 <w:webHidden/>
               </w:rPr>
-              <w:instrText xml:space="preserve"> PAGEREF _Toc133050572 \h </w:instrText>
+              <w:instrText xml:space="preserve"> PAGEREF _Toc134844581 \h </w:instrText>
             </w:r>
             <w:r>
               <w:rPr>
@@ -1572,7 +1648,7 @@
                 <w:noProof/>
                 <w:webHidden/>
               </w:rPr>
-              <w:t>11</w:t>
+              <w:t>13</w:t>
             </w:r>
             <w:r>
               <w:rPr>
@@ -1593,12 +1669,14 @@
               <w:rFonts w:asciiTheme="minorHAnsi" w:eastAsiaTheme="minorEastAsia" w:hAnsiTheme="minorHAnsi" w:cstheme="minorBidi"/>
               <w:noProof/>
               <w:color w:val="auto"/>
+              <w:kern w:val="2"/>
               <w:sz w:val="22"/>
               <w:szCs w:val="22"/>
               <w:lang w:eastAsia="es-CL"/>
+              <w14:ligatures w14:val="standardContextual"/>
             </w:rPr>
           </w:pPr>
-          <w:hyperlink w:anchor="_Toc133050573" w:history="1">
+          <w:hyperlink w:anchor="_Toc134844582" w:history="1">
             <w:r>
               <w:rPr>
                 <w:rStyle w:val="Hipervnculo"/>
@@ -1626,7 +1704,7 @@
                 <w:noProof/>
                 <w:webHidden/>
               </w:rPr>
-              <w:instrText xml:space="preserve"> PAGEREF _Toc133050573 \h </w:instrText>
+              <w:instrText xml:space="preserve"> PAGEREF _Toc134844582 \h </w:instrText>
             </w:r>
             <w:r>
               <w:rPr>
@@ -1646,7 +1724,7 @@
                 <w:noProof/>
                 <w:webHidden/>
               </w:rPr>
-              <w:t>12</w:t>
+              <w:t>14</w:t>
             </w:r>
             <w:r>
               <w:rPr>
@@ -1667,12 +1745,14 @@
               <w:rFonts w:asciiTheme="minorHAnsi" w:eastAsiaTheme="minorEastAsia" w:hAnsiTheme="minorHAnsi" w:cstheme="minorBidi"/>
               <w:noProof/>
               <w:color w:val="auto"/>
+              <w:kern w:val="2"/>
               <w:sz w:val="22"/>
               <w:szCs w:val="22"/>
               <w:lang w:eastAsia="es-CL"/>
+              <w14:ligatures w14:val="standardContextual"/>
             </w:rPr>
           </w:pPr>
-          <w:hyperlink w:anchor="_Toc133050574" w:history="1">
+          <w:hyperlink w:anchor="_Toc134844583" w:history="1">
             <w:r>
               <w:rPr>
                 <w:rStyle w:val="Hipervnculo"/>
@@ -1699,7 +1779,7 @@
                 <w:noProof/>
                 <w:webHidden/>
               </w:rPr>
-              <w:instrText xml:space="preserve"> PAGEREF _Toc133050574 \h </w:instrText>
+              <w:instrText xml:space="preserve"> PAGEREF _Toc134844583 \h </w:instrText>
             </w:r>
             <w:r>
               <w:rPr>
@@ -1719,7 +1799,7 @@
                 <w:noProof/>
                 <w:webHidden/>
               </w:rPr>
-              <w:t>12</w:t>
+              <w:t>14</w:t>
             </w:r>
             <w:r>
               <w:rPr>
@@ -1743,12 +1823,14 @@
               <w:i w:val="0"/>
               <w:iCs w:val="0"/>
               <w:noProof/>
+              <w:kern w:val="2"/>
               <w:sz w:val="22"/>
               <w:szCs w:val="22"/>
               <w:lang w:val="es-CL" w:eastAsia="es-CL"/>
+              <w14:ligatures w14:val="standardContextual"/>
             </w:rPr>
           </w:pPr>
-          <w:hyperlink w:anchor="_Toc133050575" w:history="1">
+          <w:hyperlink w:anchor="_Toc134844584" w:history="1">
             <w:r>
               <w:rPr>
                 <w:rStyle w:val="Hipervnculo"/>
@@ -1775,7 +1857,7 @@
                 <w:noProof/>
                 <w:webHidden/>
               </w:rPr>
-              <w:instrText xml:space="preserve"> PAGEREF _Toc133050575 \h </w:instrText>
+              <w:instrText xml:space="preserve"> PAGEREF _Toc134844584 \h </w:instrText>
             </w:r>
             <w:r>
               <w:rPr>
@@ -1795,7 +1877,7 @@
                 <w:noProof/>
                 <w:webHidden/>
               </w:rPr>
-              <w:t>13</w:t>
+              <w:t>15</w:t>
             </w:r>
             <w:r>
               <w:rPr>
@@ -1816,12 +1898,14 @@
               <w:rFonts w:asciiTheme="minorHAnsi" w:eastAsiaTheme="minorEastAsia" w:hAnsiTheme="minorHAnsi" w:cstheme="minorBidi"/>
               <w:noProof/>
               <w:color w:val="auto"/>
+              <w:kern w:val="2"/>
               <w:sz w:val="22"/>
               <w:szCs w:val="22"/>
               <w:lang w:eastAsia="es-CL"/>
+              <w14:ligatures w14:val="standardContextual"/>
             </w:rPr>
           </w:pPr>
-          <w:hyperlink w:anchor="_Toc133050576" w:history="1">
+          <w:hyperlink w:anchor="_Toc134844585" w:history="1">
             <w:r>
               <w:rPr>
                 <w:rStyle w:val="Hipervnculo"/>
@@ -1849,7 +1933,7 @@
                 <w:noProof/>
                 <w:webHidden/>
               </w:rPr>
-              <w:instrText xml:space="preserve"> PAGEREF _Toc133050576 \h </w:instrText>
+              <w:instrText xml:space="preserve"> PAGEREF _Toc134844585 \h </w:instrText>
             </w:r>
             <w:r>
               <w:rPr>
@@ -1869,7 +1953,7 @@
                 <w:noProof/>
                 <w:webHidden/>
               </w:rPr>
-              <w:t>14</w:t>
+              <w:t>16</w:t>
             </w:r>
             <w:r>
               <w:rPr>
@@ -1890,12 +1974,14 @@
               <w:rFonts w:asciiTheme="minorHAnsi" w:eastAsiaTheme="minorEastAsia" w:hAnsiTheme="minorHAnsi" w:cstheme="minorBidi"/>
               <w:noProof/>
               <w:color w:val="auto"/>
+              <w:kern w:val="2"/>
               <w:sz w:val="22"/>
               <w:szCs w:val="22"/>
               <w:lang w:eastAsia="es-CL"/>
+              <w14:ligatures w14:val="standardContextual"/>
             </w:rPr>
           </w:pPr>
-          <w:hyperlink w:anchor="_Toc133050577" w:history="1">
+          <w:hyperlink w:anchor="_Toc134844586" w:history="1">
             <w:r>
               <w:rPr>
                 <w:rStyle w:val="Hipervnculo"/>
@@ -1923,7 +2009,7 @@
                 <w:noProof/>
                 <w:webHidden/>
               </w:rPr>
-              <w:instrText xml:space="preserve"> PAGEREF _Toc133050577 \h </w:instrText>
+              <w:instrText xml:space="preserve"> PAGEREF _Toc134844586 \h </w:instrText>
             </w:r>
             <w:r>
               <w:rPr>
@@ -1943,7 +2029,7 @@
                 <w:noProof/>
                 <w:webHidden/>
               </w:rPr>
-              <w:t>14</w:t>
+              <w:t>16</w:t>
             </w:r>
             <w:r>
               <w:rPr>
@@ -1964,12 +2050,14 @@
               <w:rFonts w:asciiTheme="minorHAnsi" w:eastAsiaTheme="minorEastAsia" w:hAnsiTheme="minorHAnsi" w:cstheme="minorBidi"/>
               <w:noProof/>
               <w:color w:val="auto"/>
+              <w:kern w:val="2"/>
               <w:sz w:val="22"/>
               <w:szCs w:val="22"/>
               <w:lang w:eastAsia="es-CL"/>
+              <w14:ligatures w14:val="standardContextual"/>
             </w:rPr>
           </w:pPr>
-          <w:hyperlink w:anchor="_Toc133050578" w:history="1">
+          <w:hyperlink w:anchor="_Toc134844587" w:history="1">
             <w:r>
               <w:rPr>
                 <w:rStyle w:val="Hipervnculo"/>
@@ -1997,7 +2085,7 @@
                 <w:noProof/>
                 <w:webHidden/>
               </w:rPr>
-              <w:instrText xml:space="preserve"> PAGEREF _Toc133050578 \h </w:instrText>
+              <w:instrText xml:space="preserve"> PAGEREF _Toc134844587 \h </w:instrText>
             </w:r>
             <w:r>
               <w:rPr>
@@ -2017,7 +2105,7 @@
                 <w:noProof/>
                 <w:webHidden/>
               </w:rPr>
-              <w:t>15</w:t>
+              <w:t>17</w:t>
             </w:r>
             <w:r>
               <w:rPr>
@@ -2038,12 +2126,14 @@
               <w:rFonts w:asciiTheme="minorHAnsi" w:eastAsiaTheme="minorEastAsia" w:hAnsiTheme="minorHAnsi" w:cstheme="minorBidi"/>
               <w:noProof/>
               <w:color w:val="auto"/>
+              <w:kern w:val="2"/>
               <w:sz w:val="22"/>
               <w:szCs w:val="22"/>
               <w:lang w:eastAsia="es-CL"/>
+              <w14:ligatures w14:val="standardContextual"/>
             </w:rPr>
           </w:pPr>
-          <w:hyperlink w:anchor="_Toc133050579" w:history="1">
+          <w:hyperlink w:anchor="_Toc134844588" w:history="1">
             <w:r>
               <w:rPr>
                 <w:rStyle w:val="Hipervnculo"/>
@@ -2071,7 +2161,7 @@
                 <w:noProof/>
                 <w:webHidden/>
               </w:rPr>
-              <w:instrText xml:space="preserve"> PAGEREF _Toc133050579 \h </w:instrText>
+              <w:instrText xml:space="preserve"> PAGEREF _Toc134844588 \h </w:instrText>
             </w:r>
             <w:r>
               <w:rPr>
@@ -2091,7 +2181,7 @@
                 <w:noProof/>
                 <w:webHidden/>
               </w:rPr>
-              <w:t>15</w:t>
+              <w:t>17</w:t>
             </w:r>
             <w:r>
               <w:rPr>
@@ -2112,12 +2202,14 @@
               <w:rFonts w:asciiTheme="minorHAnsi" w:eastAsiaTheme="minorEastAsia" w:hAnsiTheme="minorHAnsi" w:cstheme="minorBidi"/>
               <w:noProof/>
               <w:color w:val="auto"/>
+              <w:kern w:val="2"/>
               <w:sz w:val="22"/>
               <w:szCs w:val="22"/>
               <w:lang w:eastAsia="es-CL"/>
+              <w14:ligatures w14:val="standardContextual"/>
             </w:rPr>
           </w:pPr>
-          <w:hyperlink w:anchor="_Toc133050580" w:history="1">
+          <w:hyperlink w:anchor="_Toc134844589" w:history="1">
             <w:r>
               <w:rPr>
                 <w:rStyle w:val="Hipervnculo"/>
@@ -2145,7 +2237,7 @@
                 <w:noProof/>
                 <w:webHidden/>
               </w:rPr>
-              <w:instrText xml:space="preserve"> PAGEREF _Toc133050580 \h </w:instrText>
+              <w:instrText xml:space="preserve"> PAGEREF _Toc134844589 \h </w:instrText>
             </w:r>
             <w:r>
               <w:rPr>
@@ -2165,7 +2257,7 @@
                 <w:noProof/>
                 <w:webHidden/>
               </w:rPr>
-              <w:t>17</w:t>
+              <w:t>19</w:t>
             </w:r>
             <w:r>
               <w:rPr>
@@ -2186,12 +2278,14 @@
               <w:rFonts w:asciiTheme="minorHAnsi" w:eastAsiaTheme="minorEastAsia" w:hAnsiTheme="minorHAnsi" w:cstheme="minorBidi"/>
               <w:noProof/>
               <w:color w:val="auto"/>
+              <w:kern w:val="2"/>
               <w:sz w:val="22"/>
               <w:szCs w:val="22"/>
               <w:lang w:eastAsia="es-CL"/>
+              <w14:ligatures w14:val="standardContextual"/>
             </w:rPr>
           </w:pPr>
-          <w:hyperlink w:anchor="_Toc133050581" w:history="1">
+          <w:hyperlink w:anchor="_Toc134844590" w:history="1">
             <w:r>
               <w:rPr>
                 <w:rStyle w:val="Hipervnculo"/>
@@ -2219,7 +2313,7 @@
                 <w:noProof/>
                 <w:webHidden/>
               </w:rPr>
-              <w:instrText xml:space="preserve"> PAGEREF _Toc133050581 \h </w:instrText>
+              <w:instrText xml:space="preserve"> PAGEREF _Toc134844590 \h </w:instrText>
             </w:r>
             <w:r>
               <w:rPr>
@@ -2239,7 +2333,7 @@
                 <w:noProof/>
                 <w:webHidden/>
               </w:rPr>
-              <w:t>18</w:t>
+              <w:t>20</w:t>
             </w:r>
             <w:r>
               <w:rPr>
@@ -2263,12 +2357,14 @@
               <w:i w:val="0"/>
               <w:iCs w:val="0"/>
               <w:noProof/>
+              <w:kern w:val="2"/>
               <w:sz w:val="22"/>
               <w:szCs w:val="22"/>
               <w:lang w:val="es-CL" w:eastAsia="es-CL"/>
+              <w14:ligatures w14:val="standardContextual"/>
             </w:rPr>
           </w:pPr>
-          <w:hyperlink w:anchor="_Toc133050582" w:history="1">
+          <w:hyperlink w:anchor="_Toc134844591" w:history="1">
             <w:r>
               <w:rPr>
                 <w:rStyle w:val="Hipervnculo"/>
@@ -2295,7 +2391,7 @@
                 <w:noProof/>
                 <w:webHidden/>
               </w:rPr>
-              <w:instrText xml:space="preserve"> PAGEREF _Toc133050582 \h </w:instrText>
+              <w:instrText xml:space="preserve"> PAGEREF _Toc134844591 \h </w:instrText>
             </w:r>
             <w:r>
               <w:rPr>
@@ -2315,7 +2411,7 @@
                 <w:noProof/>
                 <w:webHidden/>
               </w:rPr>
-              <w:t>20</w:t>
+              <w:t>22</w:t>
             </w:r>
             <w:r>
               <w:rPr>
@@ -2336,12 +2432,14 @@
               <w:rFonts w:asciiTheme="minorHAnsi" w:eastAsiaTheme="minorEastAsia" w:hAnsiTheme="minorHAnsi" w:cstheme="minorBidi"/>
               <w:noProof/>
               <w:color w:val="auto"/>
+              <w:kern w:val="2"/>
               <w:sz w:val="22"/>
               <w:szCs w:val="22"/>
               <w:lang w:eastAsia="es-CL"/>
+              <w14:ligatures w14:val="standardContextual"/>
             </w:rPr>
           </w:pPr>
-          <w:hyperlink w:anchor="_Toc133050583" w:history="1">
+          <w:hyperlink w:anchor="_Toc134844592" w:history="1">
             <w:r>
               <w:rPr>
                 <w:rStyle w:val="Hipervnculo"/>
@@ -2369,7 +2467,7 @@
                 <w:noProof/>
                 <w:webHidden/>
               </w:rPr>
-              <w:instrText xml:space="preserve"> PAGEREF _Toc133050583 \h </w:instrText>
+              <w:instrText xml:space="preserve"> PAGEREF _Toc134844592 \h </w:instrText>
             </w:r>
             <w:r>
               <w:rPr>
@@ -2389,7 +2487,1088 @@
                 <w:noProof/>
                 <w:webHidden/>
               </w:rPr>
-              <w:t>21</w:t>
+              <w:t>23</w:t>
+            </w:r>
+            <w:r>
+              <w:rPr>
+                <w:noProof/>
+                <w:webHidden/>
+              </w:rPr>
+              <w:fldChar w:fldCharType="end"/>
+            </w:r>
+          </w:hyperlink>
+        </w:p>
+        <w:p>
+          <w:pPr>
+            <w:pStyle w:val="TDC2"/>
+            <w:tabs>
+              <w:tab w:val="right" w:leader="dot" w:pos="10070"/>
+            </w:tabs>
+            <w:rPr>
+              <w:rFonts w:asciiTheme="minorHAnsi" w:eastAsiaTheme="minorEastAsia" w:hAnsiTheme="minorHAnsi" w:cstheme="minorBidi"/>
+              <w:noProof/>
+              <w:color w:val="auto"/>
+              <w:kern w:val="2"/>
+              <w:sz w:val="22"/>
+              <w:szCs w:val="22"/>
+              <w:lang w:eastAsia="es-CL"/>
+              <w14:ligatures w14:val="standardContextual"/>
+            </w:rPr>
+          </w:pPr>
+          <w:hyperlink w:anchor="_Toc134844593" w:history="1">
+            <w:r>
+              <w:rPr>
+                <w:rStyle w:val="Hipervnculo"/>
+                <w:rFonts w:cstheme="minorHAnsi"/>
+                <w:noProof/>
+              </w:rPr>
+              <w:t>3.2 METODOLOGÍA DE DESARROLLO</w:t>
+            </w:r>
+            <w:r>
+              <w:rPr>
+                <w:noProof/>
+                <w:webHidden/>
+              </w:rPr>
+              <w:tab/>
+            </w:r>
+            <w:r>
+              <w:rPr>
+                <w:noProof/>
+                <w:webHidden/>
+              </w:rPr>
+              <w:fldChar w:fldCharType="begin"/>
+            </w:r>
+            <w:r>
+              <w:rPr>
+                <w:noProof/>
+                <w:webHidden/>
+              </w:rPr>
+              <w:instrText xml:space="preserve"> PAGEREF _Toc134844593 \h </w:instrText>
+            </w:r>
+            <w:r>
+              <w:rPr>
+                <w:noProof/>
+                <w:webHidden/>
+              </w:rPr>
+            </w:r>
+            <w:r>
+              <w:rPr>
+                <w:noProof/>
+                <w:webHidden/>
+              </w:rPr>
+              <w:fldChar w:fldCharType="separate"/>
+            </w:r>
+            <w:r>
+              <w:rPr>
+                <w:noProof/>
+                <w:webHidden/>
+              </w:rPr>
+              <w:t>24</w:t>
+            </w:r>
+            <w:r>
+              <w:rPr>
+                <w:noProof/>
+                <w:webHidden/>
+              </w:rPr>
+              <w:fldChar w:fldCharType="end"/>
+            </w:r>
+          </w:hyperlink>
+        </w:p>
+        <w:p>
+          <w:pPr>
+            <w:pStyle w:val="TDC2"/>
+            <w:tabs>
+              <w:tab w:val="right" w:leader="dot" w:pos="10070"/>
+            </w:tabs>
+            <w:rPr>
+              <w:rFonts w:asciiTheme="minorHAnsi" w:eastAsiaTheme="minorEastAsia" w:hAnsiTheme="minorHAnsi" w:cstheme="minorBidi"/>
+              <w:noProof/>
+              <w:color w:val="auto"/>
+              <w:kern w:val="2"/>
+              <w:sz w:val="22"/>
+              <w:szCs w:val="22"/>
+              <w:lang w:eastAsia="es-CL"/>
+              <w14:ligatures w14:val="standardContextual"/>
+            </w:rPr>
+          </w:pPr>
+          <w:hyperlink w:anchor="_Toc134844594" w:history="1">
+            <w:r>
+              <w:rPr>
+                <w:rStyle w:val="Hipervnculo"/>
+                <w:noProof/>
+              </w:rPr>
+              <w:t>3.3 PRODUCT BACKLOG</w:t>
+            </w:r>
+            <w:r>
+              <w:rPr>
+                <w:noProof/>
+                <w:webHidden/>
+              </w:rPr>
+              <w:tab/>
+            </w:r>
+            <w:r>
+              <w:rPr>
+                <w:noProof/>
+                <w:webHidden/>
+              </w:rPr>
+              <w:fldChar w:fldCharType="begin"/>
+            </w:r>
+            <w:r>
+              <w:rPr>
+                <w:noProof/>
+                <w:webHidden/>
+              </w:rPr>
+              <w:instrText xml:space="preserve"> PAGEREF _Toc134844594 \h </w:instrText>
+            </w:r>
+            <w:r>
+              <w:rPr>
+                <w:noProof/>
+                <w:webHidden/>
+              </w:rPr>
+            </w:r>
+            <w:r>
+              <w:rPr>
+                <w:noProof/>
+                <w:webHidden/>
+              </w:rPr>
+              <w:fldChar w:fldCharType="separate"/>
+            </w:r>
+            <w:r>
+              <w:rPr>
+                <w:noProof/>
+                <w:webHidden/>
+              </w:rPr>
+              <w:t>25</w:t>
+            </w:r>
+            <w:r>
+              <w:rPr>
+                <w:noProof/>
+                <w:webHidden/>
+              </w:rPr>
+              <w:fldChar w:fldCharType="end"/>
+            </w:r>
+          </w:hyperlink>
+        </w:p>
+        <w:p>
+          <w:pPr>
+            <w:pStyle w:val="TDC3"/>
+            <w:tabs>
+              <w:tab w:val="left" w:pos="1320"/>
+              <w:tab w:val="right" w:leader="dot" w:pos="10070"/>
+            </w:tabs>
+            <w:rPr>
+              <w:rFonts w:asciiTheme="minorHAnsi" w:eastAsiaTheme="minorEastAsia" w:hAnsiTheme="minorHAnsi" w:cstheme="minorBidi"/>
+              <w:noProof/>
+              <w:color w:val="auto"/>
+              <w:kern w:val="2"/>
+              <w:sz w:val="22"/>
+              <w:szCs w:val="22"/>
+              <w:lang w:eastAsia="es-CL"/>
+              <w14:ligatures w14:val="standardContextual"/>
+            </w:rPr>
+          </w:pPr>
+          <w:hyperlink w:anchor="_Toc134844595" w:history="1">
+            <w:r>
+              <w:rPr>
+                <w:rStyle w:val="Hipervnculo"/>
+                <w:noProof/>
+              </w:rPr>
+              <w:t>3.3.1</w:t>
+            </w:r>
+            <w:r>
+              <w:rPr>
+                <w:rFonts w:asciiTheme="minorHAnsi" w:eastAsiaTheme="minorEastAsia" w:hAnsiTheme="minorHAnsi" w:cstheme="minorBidi"/>
+                <w:noProof/>
+                <w:color w:val="auto"/>
+                <w:kern w:val="2"/>
+                <w:sz w:val="22"/>
+                <w:szCs w:val="22"/>
+                <w:lang w:eastAsia="es-CL"/>
+                <w14:ligatures w14:val="standardContextual"/>
+              </w:rPr>
+              <w:tab/>
+            </w:r>
+            <w:r>
+              <w:rPr>
+                <w:rStyle w:val="Hipervnculo"/>
+                <w:noProof/>
+              </w:rPr>
+              <w:t>HISTORIAS DE USUARIO</w:t>
+            </w:r>
+            <w:r>
+              <w:rPr>
+                <w:noProof/>
+                <w:webHidden/>
+              </w:rPr>
+              <w:tab/>
+            </w:r>
+            <w:r>
+              <w:rPr>
+                <w:noProof/>
+                <w:webHidden/>
+              </w:rPr>
+              <w:fldChar w:fldCharType="begin"/>
+            </w:r>
+            <w:r>
+              <w:rPr>
+                <w:noProof/>
+                <w:webHidden/>
+              </w:rPr>
+              <w:instrText xml:space="preserve"> PAGEREF _Toc134844595 \h </w:instrText>
+            </w:r>
+            <w:r>
+              <w:rPr>
+                <w:noProof/>
+                <w:webHidden/>
+              </w:rPr>
+            </w:r>
+            <w:r>
+              <w:rPr>
+                <w:noProof/>
+                <w:webHidden/>
+              </w:rPr>
+              <w:fldChar w:fldCharType="separate"/>
+            </w:r>
+            <w:r>
+              <w:rPr>
+                <w:noProof/>
+                <w:webHidden/>
+              </w:rPr>
+              <w:t>25</w:t>
+            </w:r>
+            <w:r>
+              <w:rPr>
+                <w:noProof/>
+                <w:webHidden/>
+              </w:rPr>
+              <w:fldChar w:fldCharType="end"/>
+            </w:r>
+          </w:hyperlink>
+        </w:p>
+        <w:p>
+          <w:pPr>
+            <w:pStyle w:val="TDC3"/>
+            <w:tabs>
+              <w:tab w:val="left" w:pos="1320"/>
+              <w:tab w:val="right" w:leader="dot" w:pos="10070"/>
+            </w:tabs>
+            <w:rPr>
+              <w:rFonts w:asciiTheme="minorHAnsi" w:eastAsiaTheme="minorEastAsia" w:hAnsiTheme="minorHAnsi" w:cstheme="minorBidi"/>
+              <w:noProof/>
+              <w:color w:val="auto"/>
+              <w:kern w:val="2"/>
+              <w:sz w:val="22"/>
+              <w:szCs w:val="22"/>
+              <w:lang w:eastAsia="es-CL"/>
+              <w14:ligatures w14:val="standardContextual"/>
+            </w:rPr>
+          </w:pPr>
+          <w:hyperlink w:anchor="_Toc134844596" w:history="1">
+            <w:r>
+              <w:rPr>
+                <w:rStyle w:val="Hipervnculo"/>
+                <w:noProof/>
+              </w:rPr>
+              <w:t>3.3.2</w:t>
+            </w:r>
+            <w:r>
+              <w:rPr>
+                <w:rFonts w:asciiTheme="minorHAnsi" w:eastAsiaTheme="minorEastAsia" w:hAnsiTheme="minorHAnsi" w:cstheme="minorBidi"/>
+                <w:noProof/>
+                <w:color w:val="auto"/>
+                <w:kern w:val="2"/>
+                <w:sz w:val="22"/>
+                <w:szCs w:val="22"/>
+                <w:lang w:eastAsia="es-CL"/>
+                <w14:ligatures w14:val="standardContextual"/>
+              </w:rPr>
+              <w:tab/>
+            </w:r>
+            <w:r>
+              <w:rPr>
+                <w:rStyle w:val="Hipervnculo"/>
+                <w:noProof/>
+              </w:rPr>
+              <w:t>PRIORIZACIÓN CON MOSCOW</w:t>
+            </w:r>
+            <w:r>
+              <w:rPr>
+                <w:noProof/>
+                <w:webHidden/>
+              </w:rPr>
+              <w:tab/>
+            </w:r>
+            <w:r>
+              <w:rPr>
+                <w:noProof/>
+                <w:webHidden/>
+              </w:rPr>
+              <w:fldChar w:fldCharType="begin"/>
+            </w:r>
+            <w:r>
+              <w:rPr>
+                <w:noProof/>
+                <w:webHidden/>
+              </w:rPr>
+              <w:instrText xml:space="preserve"> PAGEREF _Toc134844596 \h </w:instrText>
+            </w:r>
+            <w:r>
+              <w:rPr>
+                <w:noProof/>
+                <w:webHidden/>
+              </w:rPr>
+            </w:r>
+            <w:r>
+              <w:rPr>
+                <w:noProof/>
+                <w:webHidden/>
+              </w:rPr>
+              <w:fldChar w:fldCharType="separate"/>
+            </w:r>
+            <w:r>
+              <w:rPr>
+                <w:noProof/>
+                <w:webHidden/>
+              </w:rPr>
+              <w:t>26</w:t>
+            </w:r>
+            <w:r>
+              <w:rPr>
+                <w:noProof/>
+                <w:webHidden/>
+              </w:rPr>
+              <w:fldChar w:fldCharType="end"/>
+            </w:r>
+          </w:hyperlink>
+        </w:p>
+        <w:p>
+          <w:pPr>
+            <w:pStyle w:val="TDC3"/>
+            <w:tabs>
+              <w:tab w:val="left" w:pos="1320"/>
+              <w:tab w:val="right" w:leader="dot" w:pos="10070"/>
+            </w:tabs>
+            <w:rPr>
+              <w:rFonts w:asciiTheme="minorHAnsi" w:eastAsiaTheme="minorEastAsia" w:hAnsiTheme="minorHAnsi" w:cstheme="minorBidi"/>
+              <w:noProof/>
+              <w:color w:val="auto"/>
+              <w:kern w:val="2"/>
+              <w:sz w:val="22"/>
+              <w:szCs w:val="22"/>
+              <w:lang w:eastAsia="es-CL"/>
+              <w14:ligatures w14:val="standardContextual"/>
+            </w:rPr>
+          </w:pPr>
+          <w:hyperlink w:anchor="_Toc134844597" w:history="1">
+            <w:r>
+              <w:rPr>
+                <w:rStyle w:val="Hipervnculo"/>
+                <w:noProof/>
+              </w:rPr>
+              <w:t>3.3.3</w:t>
+            </w:r>
+            <w:r>
+              <w:rPr>
+                <w:rFonts w:asciiTheme="minorHAnsi" w:eastAsiaTheme="minorEastAsia" w:hAnsiTheme="minorHAnsi" w:cstheme="minorBidi"/>
+                <w:noProof/>
+                <w:color w:val="auto"/>
+                <w:kern w:val="2"/>
+                <w:sz w:val="22"/>
+                <w:szCs w:val="22"/>
+                <w:lang w:eastAsia="es-CL"/>
+                <w14:ligatures w14:val="standardContextual"/>
+              </w:rPr>
+              <w:tab/>
+            </w:r>
+            <w:r>
+              <w:rPr>
+                <w:rStyle w:val="Hipervnculo"/>
+                <w:noProof/>
+              </w:rPr>
+              <w:t>“PLANING POKER” ASIGNACIÓN DE PUNTOS DE ESFUERZO</w:t>
+            </w:r>
+            <w:r>
+              <w:rPr>
+                <w:noProof/>
+                <w:webHidden/>
+              </w:rPr>
+              <w:tab/>
+            </w:r>
+            <w:r>
+              <w:rPr>
+                <w:noProof/>
+                <w:webHidden/>
+              </w:rPr>
+              <w:fldChar w:fldCharType="begin"/>
+            </w:r>
+            <w:r>
+              <w:rPr>
+                <w:noProof/>
+                <w:webHidden/>
+              </w:rPr>
+              <w:instrText xml:space="preserve"> PAGEREF _Toc134844597 \h </w:instrText>
+            </w:r>
+            <w:r>
+              <w:rPr>
+                <w:noProof/>
+                <w:webHidden/>
+              </w:rPr>
+            </w:r>
+            <w:r>
+              <w:rPr>
+                <w:noProof/>
+                <w:webHidden/>
+              </w:rPr>
+              <w:fldChar w:fldCharType="separate"/>
+            </w:r>
+            <w:r>
+              <w:rPr>
+                <w:noProof/>
+                <w:webHidden/>
+              </w:rPr>
+              <w:t>26</w:t>
+            </w:r>
+            <w:r>
+              <w:rPr>
+                <w:noProof/>
+                <w:webHidden/>
+              </w:rPr>
+              <w:fldChar w:fldCharType="end"/>
+            </w:r>
+          </w:hyperlink>
+        </w:p>
+        <w:p>
+          <w:pPr>
+            <w:pStyle w:val="TDC3"/>
+            <w:tabs>
+              <w:tab w:val="left" w:pos="1320"/>
+              <w:tab w:val="right" w:leader="dot" w:pos="10070"/>
+            </w:tabs>
+            <w:rPr>
+              <w:rFonts w:asciiTheme="minorHAnsi" w:eastAsiaTheme="minorEastAsia" w:hAnsiTheme="minorHAnsi" w:cstheme="minorBidi"/>
+              <w:noProof/>
+              <w:color w:val="auto"/>
+              <w:kern w:val="2"/>
+              <w:sz w:val="22"/>
+              <w:szCs w:val="22"/>
+              <w:lang w:eastAsia="es-CL"/>
+              <w14:ligatures w14:val="standardContextual"/>
+            </w:rPr>
+          </w:pPr>
+          <w:hyperlink w:anchor="_Toc134844598" w:history="1">
+            <w:r>
+              <w:rPr>
+                <w:rStyle w:val="Hipervnculo"/>
+                <w:noProof/>
+              </w:rPr>
+              <w:t>3.3.4</w:t>
+            </w:r>
+            <w:r>
+              <w:rPr>
+                <w:rFonts w:asciiTheme="minorHAnsi" w:eastAsiaTheme="minorEastAsia" w:hAnsiTheme="minorHAnsi" w:cstheme="minorBidi"/>
+                <w:noProof/>
+                <w:color w:val="auto"/>
+                <w:kern w:val="2"/>
+                <w:sz w:val="22"/>
+                <w:szCs w:val="22"/>
+                <w:lang w:eastAsia="es-CL"/>
+                <w14:ligatures w14:val="standardContextual"/>
+              </w:rPr>
+              <w:tab/>
+            </w:r>
+            <w:r>
+              <w:rPr>
+                <w:rStyle w:val="Hipervnculo"/>
+                <w:noProof/>
+              </w:rPr>
+              <w:t>TABLA DE PRIORIZACIÓN</w:t>
+            </w:r>
+            <w:r>
+              <w:rPr>
+                <w:noProof/>
+                <w:webHidden/>
+              </w:rPr>
+              <w:tab/>
+            </w:r>
+            <w:r>
+              <w:rPr>
+                <w:noProof/>
+                <w:webHidden/>
+              </w:rPr>
+              <w:fldChar w:fldCharType="begin"/>
+            </w:r>
+            <w:r>
+              <w:rPr>
+                <w:noProof/>
+                <w:webHidden/>
+              </w:rPr>
+              <w:instrText xml:space="preserve"> PAGEREF _Toc134844598 \h </w:instrText>
+            </w:r>
+            <w:r>
+              <w:rPr>
+                <w:noProof/>
+                <w:webHidden/>
+              </w:rPr>
+            </w:r>
+            <w:r>
+              <w:rPr>
+                <w:noProof/>
+                <w:webHidden/>
+              </w:rPr>
+              <w:fldChar w:fldCharType="separate"/>
+            </w:r>
+            <w:r>
+              <w:rPr>
+                <w:noProof/>
+                <w:webHidden/>
+              </w:rPr>
+              <w:t>28</w:t>
+            </w:r>
+            <w:r>
+              <w:rPr>
+                <w:noProof/>
+                <w:webHidden/>
+              </w:rPr>
+              <w:fldChar w:fldCharType="end"/>
+            </w:r>
+          </w:hyperlink>
+        </w:p>
+        <w:p>
+          <w:pPr>
+            <w:pStyle w:val="TDC2"/>
+            <w:tabs>
+              <w:tab w:val="right" w:leader="dot" w:pos="10070"/>
+            </w:tabs>
+            <w:rPr>
+              <w:rFonts w:asciiTheme="minorHAnsi" w:eastAsiaTheme="minorEastAsia" w:hAnsiTheme="minorHAnsi" w:cstheme="minorBidi"/>
+              <w:noProof/>
+              <w:color w:val="auto"/>
+              <w:kern w:val="2"/>
+              <w:sz w:val="22"/>
+              <w:szCs w:val="22"/>
+              <w:lang w:eastAsia="es-CL"/>
+              <w14:ligatures w14:val="standardContextual"/>
+            </w:rPr>
+          </w:pPr>
+          <w:hyperlink w:anchor="_Toc134844599" w:history="1">
+            <w:r>
+              <w:rPr>
+                <w:rStyle w:val="Hipervnculo"/>
+                <w:noProof/>
+              </w:rPr>
+              <w:t>4.1 DOCUMENTACIÓN DE SPRINTS</w:t>
+            </w:r>
+            <w:r>
+              <w:rPr>
+                <w:noProof/>
+                <w:webHidden/>
+              </w:rPr>
+              <w:tab/>
+            </w:r>
+            <w:r>
+              <w:rPr>
+                <w:noProof/>
+                <w:webHidden/>
+              </w:rPr>
+              <w:fldChar w:fldCharType="begin"/>
+            </w:r>
+            <w:r>
+              <w:rPr>
+                <w:noProof/>
+                <w:webHidden/>
+              </w:rPr>
+              <w:instrText xml:space="preserve"> PAGEREF _Toc134844599 \h </w:instrText>
+            </w:r>
+            <w:r>
+              <w:rPr>
+                <w:noProof/>
+                <w:webHidden/>
+              </w:rPr>
+            </w:r>
+            <w:r>
+              <w:rPr>
+                <w:noProof/>
+                <w:webHidden/>
+              </w:rPr>
+              <w:fldChar w:fldCharType="separate"/>
+            </w:r>
+            <w:r>
+              <w:rPr>
+                <w:noProof/>
+                <w:webHidden/>
+              </w:rPr>
+              <w:t>30</w:t>
+            </w:r>
+            <w:r>
+              <w:rPr>
+                <w:noProof/>
+                <w:webHidden/>
+              </w:rPr>
+              <w:fldChar w:fldCharType="end"/>
+            </w:r>
+          </w:hyperlink>
+        </w:p>
+        <w:p>
+          <w:pPr>
+            <w:pStyle w:val="TDC2"/>
+            <w:tabs>
+              <w:tab w:val="left" w:pos="880"/>
+              <w:tab w:val="right" w:leader="dot" w:pos="10070"/>
+            </w:tabs>
+            <w:rPr>
+              <w:rFonts w:asciiTheme="minorHAnsi" w:eastAsiaTheme="minorEastAsia" w:hAnsiTheme="minorHAnsi" w:cstheme="minorBidi"/>
+              <w:noProof/>
+              <w:color w:val="auto"/>
+              <w:kern w:val="2"/>
+              <w:sz w:val="22"/>
+              <w:szCs w:val="22"/>
+              <w:lang w:eastAsia="es-CL"/>
+              <w14:ligatures w14:val="standardContextual"/>
+            </w:rPr>
+          </w:pPr>
+          <w:hyperlink w:anchor="_Toc134844600" w:history="1">
+            <w:r>
+              <w:rPr>
+                <w:rStyle w:val="Hipervnculo"/>
+                <w:noProof/>
+              </w:rPr>
+              <w:t>1.</w:t>
+            </w:r>
+            <w:r>
+              <w:rPr>
+                <w:rFonts w:asciiTheme="minorHAnsi" w:eastAsiaTheme="minorEastAsia" w:hAnsiTheme="minorHAnsi" w:cstheme="minorBidi"/>
+                <w:noProof/>
+                <w:color w:val="auto"/>
+                <w:kern w:val="2"/>
+                <w:sz w:val="22"/>
+                <w:szCs w:val="22"/>
+                <w:lang w:eastAsia="es-CL"/>
+                <w14:ligatures w14:val="standardContextual"/>
+              </w:rPr>
+              <w:tab/>
+            </w:r>
+            <w:r>
+              <w:rPr>
+                <w:rStyle w:val="Hipervnculo"/>
+                <w:noProof/>
+              </w:rPr>
+              <w:t>Sprint uno</w:t>
+            </w:r>
+            <w:r>
+              <w:rPr>
+                <w:noProof/>
+                <w:webHidden/>
+              </w:rPr>
+              <w:tab/>
+            </w:r>
+            <w:r>
+              <w:rPr>
+                <w:noProof/>
+                <w:webHidden/>
+              </w:rPr>
+              <w:fldChar w:fldCharType="begin"/>
+            </w:r>
+            <w:r>
+              <w:rPr>
+                <w:noProof/>
+                <w:webHidden/>
+              </w:rPr>
+              <w:instrText xml:space="preserve"> PAGEREF _Toc134844600 \h </w:instrText>
+            </w:r>
+            <w:r>
+              <w:rPr>
+                <w:noProof/>
+                <w:webHidden/>
+              </w:rPr>
+            </w:r>
+            <w:r>
+              <w:rPr>
+                <w:noProof/>
+                <w:webHidden/>
+              </w:rPr>
+              <w:fldChar w:fldCharType="separate"/>
+            </w:r>
+            <w:r>
+              <w:rPr>
+                <w:noProof/>
+                <w:webHidden/>
+              </w:rPr>
+              <w:t>30</w:t>
+            </w:r>
+            <w:r>
+              <w:rPr>
+                <w:noProof/>
+                <w:webHidden/>
+              </w:rPr>
+              <w:fldChar w:fldCharType="end"/>
+            </w:r>
+          </w:hyperlink>
+        </w:p>
+        <w:p>
+          <w:pPr>
+            <w:pStyle w:val="TDC2"/>
+            <w:tabs>
+              <w:tab w:val="right" w:leader="dot" w:pos="10070"/>
+            </w:tabs>
+            <w:rPr>
+              <w:rFonts w:asciiTheme="minorHAnsi" w:eastAsiaTheme="minorEastAsia" w:hAnsiTheme="minorHAnsi" w:cstheme="minorBidi"/>
+              <w:noProof/>
+              <w:color w:val="auto"/>
+              <w:kern w:val="2"/>
+              <w:sz w:val="22"/>
+              <w:szCs w:val="22"/>
+              <w:lang w:eastAsia="es-CL"/>
+              <w14:ligatures w14:val="standardContextual"/>
+            </w:rPr>
+          </w:pPr>
+          <w:hyperlink w:anchor="_Toc134844601" w:history="1">
+            <w:r>
+              <w:rPr>
+                <w:rStyle w:val="Hipervnculo"/>
+                <w:noProof/>
+              </w:rPr>
+              <w:t>5.1 PLAN DE COSTOS</w:t>
+            </w:r>
+            <w:r>
+              <w:rPr>
+                <w:noProof/>
+                <w:webHidden/>
+              </w:rPr>
+              <w:tab/>
+            </w:r>
+            <w:r>
+              <w:rPr>
+                <w:noProof/>
+                <w:webHidden/>
+              </w:rPr>
+              <w:fldChar w:fldCharType="begin"/>
+            </w:r>
+            <w:r>
+              <w:rPr>
+                <w:noProof/>
+                <w:webHidden/>
+              </w:rPr>
+              <w:instrText xml:space="preserve"> PAGEREF _Toc134844601 \h </w:instrText>
+            </w:r>
+            <w:r>
+              <w:rPr>
+                <w:noProof/>
+                <w:webHidden/>
+              </w:rPr>
+            </w:r>
+            <w:r>
+              <w:rPr>
+                <w:noProof/>
+                <w:webHidden/>
+              </w:rPr>
+              <w:fldChar w:fldCharType="separate"/>
+            </w:r>
+            <w:r>
+              <w:rPr>
+                <w:noProof/>
+                <w:webHidden/>
+              </w:rPr>
+              <w:t>31</w:t>
+            </w:r>
+            <w:r>
+              <w:rPr>
+                <w:noProof/>
+                <w:webHidden/>
+              </w:rPr>
+              <w:fldChar w:fldCharType="end"/>
+            </w:r>
+          </w:hyperlink>
+        </w:p>
+        <w:p>
+          <w:pPr>
+            <w:pStyle w:val="TDC2"/>
+            <w:tabs>
+              <w:tab w:val="right" w:leader="dot" w:pos="10070"/>
+            </w:tabs>
+            <w:rPr>
+              <w:rFonts w:asciiTheme="minorHAnsi" w:eastAsiaTheme="minorEastAsia" w:hAnsiTheme="minorHAnsi" w:cstheme="minorBidi"/>
+              <w:noProof/>
+              <w:color w:val="auto"/>
+              <w:kern w:val="2"/>
+              <w:sz w:val="22"/>
+              <w:szCs w:val="22"/>
+              <w:lang w:eastAsia="es-CL"/>
+              <w14:ligatures w14:val="standardContextual"/>
+            </w:rPr>
+          </w:pPr>
+          <w:hyperlink w:anchor="_Toc134844602" w:history="1">
+            <w:r>
+              <w:rPr>
+                <w:rStyle w:val="Hipervnculo"/>
+                <w:noProof/>
+              </w:rPr>
+              <w:t>6.1 PLAN DE CALIDAD</w:t>
+            </w:r>
+            <w:r>
+              <w:rPr>
+                <w:noProof/>
+                <w:webHidden/>
+              </w:rPr>
+              <w:tab/>
+            </w:r>
+            <w:r>
+              <w:rPr>
+                <w:noProof/>
+                <w:webHidden/>
+              </w:rPr>
+              <w:fldChar w:fldCharType="begin"/>
+            </w:r>
+            <w:r>
+              <w:rPr>
+                <w:noProof/>
+                <w:webHidden/>
+              </w:rPr>
+              <w:instrText xml:space="preserve"> PAGEREF _Toc134844602 \h </w:instrText>
+            </w:r>
+            <w:r>
+              <w:rPr>
+                <w:noProof/>
+                <w:webHidden/>
+              </w:rPr>
+            </w:r>
+            <w:r>
+              <w:rPr>
+                <w:noProof/>
+                <w:webHidden/>
+              </w:rPr>
+              <w:fldChar w:fldCharType="separate"/>
+            </w:r>
+            <w:r>
+              <w:rPr>
+                <w:noProof/>
+                <w:webHidden/>
+              </w:rPr>
+              <w:t>31</w:t>
+            </w:r>
+            <w:r>
+              <w:rPr>
+                <w:noProof/>
+                <w:webHidden/>
+              </w:rPr>
+              <w:fldChar w:fldCharType="end"/>
+            </w:r>
+          </w:hyperlink>
+        </w:p>
+        <w:p>
+          <w:pPr>
+            <w:pStyle w:val="TDC2"/>
+            <w:tabs>
+              <w:tab w:val="right" w:leader="dot" w:pos="10070"/>
+            </w:tabs>
+            <w:rPr>
+              <w:rFonts w:asciiTheme="minorHAnsi" w:eastAsiaTheme="minorEastAsia" w:hAnsiTheme="minorHAnsi" w:cstheme="minorBidi"/>
+              <w:noProof/>
+              <w:color w:val="auto"/>
+              <w:kern w:val="2"/>
+              <w:sz w:val="22"/>
+              <w:szCs w:val="22"/>
+              <w:lang w:eastAsia="es-CL"/>
+              <w14:ligatures w14:val="standardContextual"/>
+            </w:rPr>
+          </w:pPr>
+          <w:hyperlink w:anchor="_Toc134844603" w:history="1">
+            <w:r>
+              <w:rPr>
+                <w:rStyle w:val="Hipervnculo"/>
+                <w:noProof/>
+              </w:rPr>
+              <w:t>7.1 PLAN DE COSTOS</w:t>
+            </w:r>
+            <w:r>
+              <w:rPr>
+                <w:noProof/>
+                <w:webHidden/>
+              </w:rPr>
+              <w:tab/>
+            </w:r>
+            <w:r>
+              <w:rPr>
+                <w:noProof/>
+                <w:webHidden/>
+              </w:rPr>
+              <w:fldChar w:fldCharType="begin"/>
+            </w:r>
+            <w:r>
+              <w:rPr>
+                <w:noProof/>
+                <w:webHidden/>
+              </w:rPr>
+              <w:instrText xml:space="preserve"> PAGEREF _Toc134844603 \h </w:instrText>
+            </w:r>
+            <w:r>
+              <w:rPr>
+                <w:noProof/>
+                <w:webHidden/>
+              </w:rPr>
+            </w:r>
+            <w:r>
+              <w:rPr>
+                <w:noProof/>
+                <w:webHidden/>
+              </w:rPr>
+              <w:fldChar w:fldCharType="separate"/>
+            </w:r>
+            <w:r>
+              <w:rPr>
+                <w:noProof/>
+                <w:webHidden/>
+              </w:rPr>
+              <w:t>33</w:t>
+            </w:r>
+            <w:r>
+              <w:rPr>
+                <w:noProof/>
+                <w:webHidden/>
+              </w:rPr>
+              <w:fldChar w:fldCharType="end"/>
+            </w:r>
+          </w:hyperlink>
+        </w:p>
+        <w:p>
+          <w:pPr>
+            <w:pStyle w:val="TDC2"/>
+            <w:tabs>
+              <w:tab w:val="right" w:leader="dot" w:pos="10070"/>
+            </w:tabs>
+            <w:rPr>
+              <w:rFonts w:asciiTheme="minorHAnsi" w:eastAsiaTheme="minorEastAsia" w:hAnsiTheme="minorHAnsi" w:cstheme="minorBidi"/>
+              <w:noProof/>
+              <w:color w:val="auto"/>
+              <w:kern w:val="2"/>
+              <w:sz w:val="22"/>
+              <w:szCs w:val="22"/>
+              <w:lang w:eastAsia="es-CL"/>
+              <w14:ligatures w14:val="standardContextual"/>
+            </w:rPr>
+          </w:pPr>
+          <w:hyperlink w:anchor="_Toc134844604" w:history="1">
+            <w:r>
+              <w:rPr>
+                <w:rStyle w:val="Hipervnculo"/>
+                <w:noProof/>
+              </w:rPr>
+              <w:t>8.1 VERSIONAMIENTO DEL PROYECTO</w:t>
+            </w:r>
+            <w:r>
+              <w:rPr>
+                <w:noProof/>
+                <w:webHidden/>
+              </w:rPr>
+              <w:tab/>
+            </w:r>
+            <w:r>
+              <w:rPr>
+                <w:noProof/>
+                <w:webHidden/>
+              </w:rPr>
+              <w:fldChar w:fldCharType="begin"/>
+            </w:r>
+            <w:r>
+              <w:rPr>
+                <w:noProof/>
+                <w:webHidden/>
+              </w:rPr>
+              <w:instrText xml:space="preserve"> PAGEREF _Toc134844604 \h </w:instrText>
+            </w:r>
+            <w:r>
+              <w:rPr>
+                <w:noProof/>
+                <w:webHidden/>
+              </w:rPr>
+            </w:r>
+            <w:r>
+              <w:rPr>
+                <w:noProof/>
+                <w:webHidden/>
+              </w:rPr>
+              <w:fldChar w:fldCharType="separate"/>
+            </w:r>
+            <w:r>
+              <w:rPr>
+                <w:noProof/>
+                <w:webHidden/>
+              </w:rPr>
+              <w:t>34</w:t>
+            </w:r>
+            <w:r>
+              <w:rPr>
+                <w:noProof/>
+                <w:webHidden/>
+              </w:rPr>
+              <w:fldChar w:fldCharType="end"/>
+            </w:r>
+          </w:hyperlink>
+        </w:p>
+        <w:p>
+          <w:pPr>
+            <w:pStyle w:val="TDC2"/>
+            <w:tabs>
+              <w:tab w:val="right" w:leader="dot" w:pos="10070"/>
+            </w:tabs>
+            <w:rPr>
+              <w:rFonts w:asciiTheme="minorHAnsi" w:eastAsiaTheme="minorEastAsia" w:hAnsiTheme="minorHAnsi" w:cstheme="minorBidi"/>
+              <w:noProof/>
+              <w:color w:val="auto"/>
+              <w:kern w:val="2"/>
+              <w:sz w:val="22"/>
+              <w:szCs w:val="22"/>
+              <w:lang w:eastAsia="es-CL"/>
+              <w14:ligatures w14:val="standardContextual"/>
+            </w:rPr>
+          </w:pPr>
+          <w:hyperlink w:anchor="_Toc134844605" w:history="1">
+            <w:r>
+              <w:rPr>
+                <w:rStyle w:val="Hipervnculo"/>
+                <w:noProof/>
+              </w:rPr>
+              <w:t>9.1 DESARROLLO DE LA APLICACIÓN MÓVIL</w:t>
+            </w:r>
+            <w:r>
+              <w:rPr>
+                <w:noProof/>
+                <w:webHidden/>
+              </w:rPr>
+              <w:tab/>
+            </w:r>
+            <w:r>
+              <w:rPr>
+                <w:noProof/>
+                <w:webHidden/>
+              </w:rPr>
+              <w:fldChar w:fldCharType="begin"/>
+            </w:r>
+            <w:r>
+              <w:rPr>
+                <w:noProof/>
+                <w:webHidden/>
+              </w:rPr>
+              <w:instrText xml:space="preserve"> PAGEREF _Toc134844605 \h </w:instrText>
+            </w:r>
+            <w:r>
+              <w:rPr>
+                <w:noProof/>
+                <w:webHidden/>
+              </w:rPr>
+            </w:r>
+            <w:r>
+              <w:rPr>
+                <w:noProof/>
+                <w:webHidden/>
+              </w:rPr>
+              <w:fldChar w:fldCharType="separate"/>
+            </w:r>
+            <w:r>
+              <w:rPr>
+                <w:noProof/>
+                <w:webHidden/>
+              </w:rPr>
+              <w:t>34</w:t>
             </w:r>
             <w:r>
               <w:rPr>
@@ -2571,7 +3750,7 @@
           <w:lang w:val="es-ES"/>
         </w:rPr>
       </w:pPr>
-      <w:bookmarkStart w:id="3" w:name="_Toc133050562"/>
+      <w:bookmarkStart w:id="3" w:name="_Toc134844570"/>
       <w:r>
         <w:t>CAP</w:t>
       </w:r>
@@ -2621,7 +3800,7 @@
           <w:szCs w:val="36"/>
         </w:rPr>
       </w:pPr>
-      <w:bookmarkStart w:id="4" w:name="_Toc133050563"/>
+      <w:bookmarkStart w:id="4" w:name="_Toc134844571"/>
       <w:r>
         <w:rPr>
           <w:rFonts w:cstheme="minorHAnsi"/>
@@ -2797,7 +3976,7 @@
           <w:szCs w:val="36"/>
         </w:rPr>
       </w:pPr>
-      <w:bookmarkStart w:id="5" w:name="_Toc133050564"/>
+      <w:bookmarkStart w:id="5" w:name="_Toc134844572"/>
       <w:r>
         <w:rPr>
           <w:rFonts w:cstheme="minorHAnsi"/>
@@ -3034,7 +4213,7 @@
           <w:lang w:val="es-ES"/>
         </w:rPr>
       </w:pPr>
-      <w:bookmarkStart w:id="6" w:name="_Toc133050565"/>
+      <w:bookmarkStart w:id="6" w:name="_Toc134844573"/>
       <w:r>
         <w:rPr>
           <w:rFonts w:asciiTheme="minorHAnsi" w:eastAsiaTheme="majorEastAsia" w:hAnsiTheme="minorHAnsi" w:cstheme="minorHAnsi"/>
@@ -3395,7 +4574,7 @@
           <w:noProof/>
         </w:rPr>
         <w:drawing>
-          <wp:anchor distT="0" distB="0" distL="114300" distR="114300" simplePos="0" relativeHeight="251658240" behindDoc="0" locked="0" layoutInCell="1" allowOverlap="1" wp14:anchorId="673964EB" wp14:editId="240BB043">
+          <wp:anchor distT="0" distB="0" distL="114300" distR="114300" simplePos="0" relativeHeight="251657216" behindDoc="0" locked="0" layoutInCell="1" allowOverlap="1" wp14:anchorId="673964EB" wp14:editId="240BB043">
             <wp:simplePos x="0" y="0"/>
             <wp:positionH relativeFrom="margin">
               <wp:align>right</wp:align>
@@ -3500,7 +4679,7 @@
           <w:szCs w:val="36"/>
         </w:rPr>
       </w:pPr>
-      <w:bookmarkStart w:id="7" w:name="_Toc133050566"/>
+      <w:bookmarkStart w:id="7" w:name="_Toc134844574"/>
       <w:r>
         <w:rPr>
           <w:rFonts w:asciiTheme="minorHAnsi" w:eastAsiaTheme="majorEastAsia" w:hAnsiTheme="minorHAnsi" w:cstheme="minorHAnsi"/>
@@ -4024,7 +5203,7 @@
           <w:szCs w:val="36"/>
         </w:rPr>
       </w:pPr>
-      <w:bookmarkStart w:id="8" w:name="_Toc133050567"/>
+      <w:bookmarkStart w:id="8" w:name="_Toc134844575"/>
       <w:r>
         <w:rPr>
           <w:rFonts w:asciiTheme="minorHAnsi" w:eastAsiaTheme="majorEastAsia" w:hAnsiTheme="minorHAnsi" w:cstheme="minorHAnsi"/>
@@ -4474,6 +5653,7 @@
           <w:szCs w:val="36"/>
         </w:rPr>
       </w:pPr>
+      <w:bookmarkStart w:id="9" w:name="_Toc134844576"/>
       <w:r>
         <w:rPr>
           <w:rFonts w:asciiTheme="minorHAnsi" w:eastAsiaTheme="majorEastAsia" w:hAnsiTheme="minorHAnsi" w:cstheme="minorHAnsi"/>
@@ -4493,6 +5673,7 @@
         </w:rPr>
         <w:t>4 REQUISITOS DE ALTO NIVEL CLASIFICACIÓN</w:t>
       </w:r>
+      <w:bookmarkEnd w:id="9"/>
     </w:p>
     <w:tbl>
       <w:tblPr>
@@ -5588,7 +6769,7 @@
           <w:szCs w:val="36"/>
         </w:rPr>
       </w:pPr>
-      <w:bookmarkStart w:id="9" w:name="_Toc133050568"/>
+      <w:bookmarkStart w:id="10" w:name="_Toc134844577"/>
       <w:r>
         <w:rPr>
           <w:rFonts w:cstheme="minorHAnsi"/>
@@ -5611,7 +6792,7 @@
         </w:rPr>
         <w:t xml:space="preserve"> OBJETIVOS GENERAL</w:t>
       </w:r>
-      <w:bookmarkEnd w:id="9"/>
+      <w:bookmarkEnd w:id="10"/>
     </w:p>
     <w:p>
       <w:pPr>
@@ -5657,7 +6838,7 @@
           <w:szCs w:val="36"/>
         </w:rPr>
       </w:pPr>
-      <w:bookmarkStart w:id="10" w:name="_Toc133050569"/>
+      <w:bookmarkStart w:id="11" w:name="_Toc134844578"/>
       <w:r>
         <w:rPr>
           <w:rFonts w:cstheme="minorHAnsi"/>
@@ -5686,7 +6867,7 @@
         </w:rPr>
         <w:t>OBJETIVOS ESPECÍFICOS</w:t>
       </w:r>
-      <w:bookmarkEnd w:id="10"/>
+      <w:bookmarkEnd w:id="11"/>
     </w:p>
     <w:p>
       <w:pPr>
@@ -6044,7 +7225,7 @@
           <w:szCs w:val="36"/>
         </w:rPr>
       </w:pPr>
-      <w:bookmarkStart w:id="11" w:name="_Toc133050570"/>
+      <w:bookmarkStart w:id="12" w:name="_Toc134844579"/>
       <w:r>
         <w:rPr>
           <w:rFonts w:cstheme="minorHAnsi"/>
@@ -6073,7 +7254,7 @@
         </w:rPr>
         <w:t>MÉTRICAS</w:t>
       </w:r>
-      <w:bookmarkEnd w:id="11"/>
+      <w:bookmarkEnd w:id="12"/>
     </w:p>
     <w:p/>
     <w:p>
@@ -6339,7 +7520,7 @@
           <w:szCs w:val="36"/>
         </w:rPr>
       </w:pPr>
-      <w:bookmarkStart w:id="12" w:name="_Toc133050571"/>
+      <w:bookmarkStart w:id="13" w:name="_Toc134844580"/>
       <w:r>
         <w:rPr>
           <w:rFonts w:cstheme="minorHAnsi"/>
@@ -6368,7 +7549,7 @@
         </w:rPr>
         <w:t>DEFINICIÓN DE RIESGOS</w:t>
       </w:r>
-      <w:bookmarkEnd w:id="12"/>
+      <w:bookmarkEnd w:id="13"/>
     </w:p>
     <w:p/>
     <w:p>
@@ -6878,7 +8059,7 @@
           <w:szCs w:val="36"/>
         </w:rPr>
       </w:pPr>
-      <w:bookmarkStart w:id="13" w:name="_Toc133050572"/>
+      <w:bookmarkStart w:id="14" w:name="_Toc134844581"/>
       <w:r>
         <w:rPr>
           <w:rFonts w:cstheme="minorHAnsi"/>
@@ -6908,7 +8089,7 @@
         </w:rPr>
         <w:t>PLAN DE PROYECTO</w:t>
       </w:r>
-      <w:bookmarkEnd w:id="13"/>
+      <w:bookmarkEnd w:id="14"/>
     </w:p>
     <w:p/>
     <w:p>
@@ -8375,7 +9556,7 @@
           <w:szCs w:val="36"/>
         </w:rPr>
       </w:pPr>
-      <w:bookmarkStart w:id="14" w:name="_Toc133050573"/>
+      <w:bookmarkStart w:id="15" w:name="_Toc134844582"/>
       <w:r>
         <w:rPr>
           <w:rFonts w:cstheme="minorHAnsi"/>
@@ -8397,7 +9578,7 @@
         </w:rPr>
         <w:t xml:space="preserve"> ALCANCE DEL PROYECTO</w:t>
       </w:r>
-      <w:bookmarkEnd w:id="14"/>
+      <w:bookmarkEnd w:id="15"/>
     </w:p>
     <w:p>
       <w:pPr>
@@ -8461,7 +9642,7 @@
       <w:pPr>
         <w:pStyle w:val="Ttulo2"/>
       </w:pPr>
-      <w:bookmarkStart w:id="15" w:name="_Toc133050574"/>
+      <w:bookmarkStart w:id="16" w:name="_Toc134844583"/>
       <w:r>
         <w:t>1.</w:t>
       </w:r>
@@ -8474,7 +9655,7 @@
       <w:r>
         <w:t>LIMITACIONES DEL PROYECTO</w:t>
       </w:r>
-      <w:bookmarkEnd w:id="15"/>
+      <w:bookmarkEnd w:id="16"/>
     </w:p>
     <w:p/>
     <w:p>
@@ -8612,8 +9793,8 @@
       <w:pPr>
         <w:pStyle w:val="Ttulo1"/>
       </w:pPr>
-      <w:bookmarkStart w:id="16" w:name="_Toc115041366"/>
-      <w:bookmarkStart w:id="17" w:name="_Toc133050575"/>
+      <w:bookmarkStart w:id="17" w:name="_Toc115041366"/>
+      <w:bookmarkStart w:id="18" w:name="_Toc134844584"/>
       <w:r>
         <w:t>CAPITULO II</w:t>
       </w:r>
@@ -8632,8 +9813,8 @@
       <w:r>
         <w:t>N DEL TEMA</w:t>
       </w:r>
-      <w:bookmarkEnd w:id="16"/>
       <w:bookmarkEnd w:id="17"/>
+      <w:bookmarkEnd w:id="18"/>
     </w:p>
     <w:p/>
     <w:p/>
@@ -8680,7 +9861,7 @@
           <w:szCs w:val="36"/>
         </w:rPr>
       </w:pPr>
-      <w:bookmarkStart w:id="18" w:name="_Toc133050576"/>
+      <w:bookmarkStart w:id="19" w:name="_Toc134844585"/>
       <w:r>
         <w:rPr>
           <w:rFonts w:cstheme="minorHAnsi"/>
@@ -8716,7 +9897,7 @@
         </w:rPr>
         <w:t>ALTERNATIVAS DE SOLUCIÓN</w:t>
       </w:r>
-      <w:bookmarkEnd w:id="18"/>
+      <w:bookmarkEnd w:id="19"/>
     </w:p>
     <w:p/>
     <w:p>
@@ -8747,7 +9928,7 @@
           <w:szCs w:val="36"/>
         </w:rPr>
       </w:pPr>
-      <w:bookmarkStart w:id="19" w:name="_Toc133050577"/>
+      <w:bookmarkStart w:id="20" w:name="_Toc134844586"/>
       <w:r>
         <w:rPr>
           <w:rFonts w:cstheme="minorHAnsi"/>
@@ -8783,7 +9964,7 @@
         </w:rPr>
         <w:t>FACTIBILIDAD TÉCNICA</w:t>
       </w:r>
-      <w:bookmarkEnd w:id="19"/>
+      <w:bookmarkEnd w:id="20"/>
     </w:p>
     <w:p/>
     <w:p>
@@ -9349,7 +10530,7 @@
           <w:szCs w:val="36"/>
         </w:rPr>
       </w:pPr>
-      <w:bookmarkStart w:id="20" w:name="_Toc133050578"/>
+      <w:bookmarkStart w:id="21" w:name="_Toc134844587"/>
       <w:r>
         <w:rPr>
           <w:rFonts w:cstheme="minorHAnsi"/>
@@ -9385,7 +10566,7 @@
         </w:rPr>
         <w:t>FACTIBILIDAD LEGAL</w:t>
       </w:r>
-      <w:bookmarkEnd w:id="20"/>
+      <w:bookmarkEnd w:id="21"/>
     </w:p>
     <w:p/>
     <w:p>
@@ -9425,7 +10606,7 @@
           <w:szCs w:val="36"/>
         </w:rPr>
       </w:pPr>
-      <w:bookmarkStart w:id="21" w:name="_Toc133050579"/>
+      <w:bookmarkStart w:id="22" w:name="_Toc134844588"/>
       <w:r>
         <w:rPr>
           <w:rFonts w:cstheme="minorHAnsi"/>
@@ -9461,7 +10642,7 @@
         </w:rPr>
         <w:t>FACTIBILIDAD ECONÓMICA</w:t>
       </w:r>
-      <w:bookmarkEnd w:id="21"/>
+      <w:bookmarkEnd w:id="22"/>
     </w:p>
     <w:p/>
     <w:p>
@@ -10582,7 +11763,7 @@
           <w:szCs w:val="36"/>
         </w:rPr>
       </w:pPr>
-      <w:bookmarkStart w:id="22" w:name="_Toc133050580"/>
+      <w:bookmarkStart w:id="23" w:name="_Toc134844589"/>
       <w:r>
         <w:rPr>
           <w:rFonts w:cstheme="minorHAnsi"/>
@@ -10618,7 +11799,7 @@
         </w:rPr>
         <w:t>ESTUDIO DE FACTIBILIDAD DEL PROYECTO</w:t>
       </w:r>
-      <w:bookmarkEnd w:id="22"/>
+      <w:bookmarkEnd w:id="23"/>
     </w:p>
     <w:p/>
     <w:p>
@@ -11104,7 +12285,7 @@
           <w:szCs w:val="36"/>
         </w:rPr>
       </w:pPr>
-      <w:bookmarkStart w:id="23" w:name="_Toc133050581"/>
+      <w:bookmarkStart w:id="24" w:name="_Toc134844590"/>
       <w:r>
         <w:rPr>
           <w:rFonts w:cstheme="minorHAnsi"/>
@@ -11140,7 +12321,7 @@
         </w:rPr>
         <w:t>DIAGRAMA DE ALTO NIVEL</w:t>
       </w:r>
-      <w:bookmarkEnd w:id="23"/>
+      <w:bookmarkEnd w:id="24"/>
     </w:p>
     <w:p/>
     <w:p>
@@ -11302,8 +12483,8 @@
       <w:pPr>
         <w:pStyle w:val="Ttulo1"/>
       </w:pPr>
-      <w:bookmarkStart w:id="24" w:name="_Toc115041376"/>
-      <w:bookmarkStart w:id="25" w:name="_Toc133050582"/>
+      <w:bookmarkStart w:id="25" w:name="_Toc115041376"/>
+      <w:bookmarkStart w:id="26" w:name="_Toc134844591"/>
       <w:r>
         <w:t>CAPITULO II</w:t>
       </w:r>
@@ -11314,8 +12495,8 @@
         <w:br/>
         <w:t>PLANES Y METODOLOGÍAS</w:t>
       </w:r>
-      <w:bookmarkEnd w:id="24"/>
       <w:bookmarkEnd w:id="25"/>
+      <w:bookmarkEnd w:id="26"/>
     </w:p>
     <w:p/>
     <w:p/>
@@ -11354,8 +12535,8 @@
           <w:szCs w:val="36"/>
         </w:rPr>
       </w:pPr>
-      <w:bookmarkStart w:id="26" w:name="_Toc115041377"/>
-      <w:bookmarkStart w:id="27" w:name="_Toc133050583"/>
+      <w:bookmarkStart w:id="27" w:name="_Toc115041377"/>
+      <w:bookmarkStart w:id="28" w:name="_Toc134844592"/>
       <w:r>
         <w:rPr>
           <w:rFonts w:cstheme="minorHAnsi"/>
@@ -11378,8 +12559,8 @@
         </w:rPr>
         <w:t xml:space="preserve"> METODOLOGÍA DE GESTIÓN</w:t>
       </w:r>
-      <w:bookmarkEnd w:id="26"/>
       <w:bookmarkEnd w:id="27"/>
+      <w:bookmarkEnd w:id="28"/>
     </w:p>
     <w:p/>
     <w:p>
@@ -11609,23 +12790,31 @@
       <w:pPr>
         <w:rPr>
           <w:rFonts w:asciiTheme="minorHAnsi" w:hAnsiTheme="minorHAnsi" w:cstheme="minorHAnsi"/>
-        </w:rPr>
-      </w:pPr>
-      <w:r>
-        <w:rPr>
-          <w:rFonts w:asciiTheme="minorHAnsi" w:hAnsiTheme="minorHAnsi" w:cstheme="minorHAnsi"/>
+          <w:sz w:val="16"/>
+          <w:szCs w:val="16"/>
+        </w:rPr>
+      </w:pPr>
+      <w:r>
+        <w:rPr>
+          <w:rFonts w:asciiTheme="minorHAnsi" w:hAnsiTheme="minorHAnsi" w:cstheme="minorHAnsi"/>
+          <w:sz w:val="16"/>
+          <w:szCs w:val="16"/>
         </w:rPr>
         <w:t>Figura 4</w:t>
       </w:r>
       <w:r>
         <w:rPr>
           <w:rFonts w:asciiTheme="minorHAnsi" w:hAnsiTheme="minorHAnsi" w:cstheme="minorHAnsi"/>
+          <w:sz w:val="16"/>
+          <w:szCs w:val="16"/>
         </w:rPr>
         <w:t xml:space="preserve"> Proceso de la metodología Scrum en curso</w:t>
       </w:r>
       <w:r>
         <w:rPr>
           <w:rFonts w:asciiTheme="minorHAnsi" w:hAnsiTheme="minorHAnsi" w:cstheme="minorHAnsi"/>
+          <w:sz w:val="16"/>
+          <w:szCs w:val="16"/>
         </w:rPr>
         <w:t>.</w:t>
       </w:r>
@@ -11700,6 +12889,7 @@
           <w:szCs w:val="36"/>
         </w:rPr>
       </w:pPr>
+      <w:bookmarkStart w:id="29" w:name="_Toc134844593"/>
       <w:r>
         <w:rPr>
           <w:rFonts w:cstheme="minorHAnsi"/>
@@ -11729,6 +12919,7 @@
         </w:rPr>
         <w:t>DESARROLLO</w:t>
       </w:r>
+      <w:bookmarkEnd w:id="29"/>
     </w:p>
     <w:p/>
     <w:p>
@@ -12050,11 +13241,15 @@
       <w:pPr>
         <w:rPr>
           <w:rFonts w:asciiTheme="minorHAnsi" w:hAnsiTheme="minorHAnsi" w:cstheme="minorHAnsi"/>
-        </w:rPr>
-      </w:pPr>
-      <w:r>
-        <w:rPr>
-          <w:rFonts w:asciiTheme="minorHAnsi" w:hAnsiTheme="minorHAnsi" w:cstheme="minorHAnsi"/>
+          <w:sz w:val="16"/>
+          <w:szCs w:val="16"/>
+        </w:rPr>
+      </w:pPr>
+      <w:r>
+        <w:rPr>
+          <w:rFonts w:asciiTheme="minorHAnsi" w:hAnsiTheme="minorHAnsi" w:cstheme="minorHAnsi"/>
+          <w:sz w:val="16"/>
+          <w:szCs w:val="16"/>
         </w:rPr>
         <w:t>Figura 5 ejemplos de procesos iterativos e incrementales.</w:t>
       </w:r>
@@ -12168,6 +13363,7 @@
       <w:pPr>
         <w:pStyle w:val="Ttulo2"/>
       </w:pPr>
+      <w:bookmarkStart w:id="30" w:name="_Toc134844594"/>
       <w:r>
         <w:lastRenderedPageBreak/>
         <w:t>3.</w:t>
@@ -12184,14 +13380,17 @@
       <w:r>
         <w:t xml:space="preserve"> BACKLOG</w:t>
       </w:r>
+      <w:bookmarkEnd w:id="30"/>
     </w:p>
     <w:p>
       <w:pPr>
         <w:pStyle w:val="Ttulo3"/>
       </w:pPr>
+      <w:bookmarkStart w:id="31" w:name="_Toc134844595"/>
       <w:r>
         <w:t>HISTORIAS DE USUARIO</w:t>
       </w:r>
+      <w:bookmarkEnd w:id="31"/>
     </w:p>
     <w:tbl>
       <w:tblPr>
@@ -12754,9 +13953,11 @@
       <w:pPr>
         <w:pStyle w:val="Ttulo3"/>
       </w:pPr>
+      <w:bookmarkStart w:id="32" w:name="_Toc134844596"/>
       <w:r>
         <w:t>PRIORIZACIÓN CON MOSCOW</w:t>
       </w:r>
+      <w:bookmarkEnd w:id="32"/>
     </w:p>
     <w:p>
       <w:proofErr w:type="spellStart"/>
@@ -13351,9 +14552,11 @@
         <w:pStyle w:val="Ttulo3"/>
         <w:ind w:left="720"/>
       </w:pPr>
+      <w:bookmarkStart w:id="33" w:name="_Toc134844597"/>
       <w:r>
         <w:t>“PLANING POKER” ASIGNACIÓN DE PUNTOS DE ESFUERZO</w:t>
       </w:r>
+      <w:bookmarkEnd w:id="33"/>
     </w:p>
     <w:p>
       <w:r>
@@ -13431,7 +14634,17 @@
       </w:r>
     </w:p>
     <w:p>
-      <w:r>
+      <w:pPr>
+        <w:rPr>
+          <w:sz w:val="16"/>
+          <w:szCs w:val="16"/>
+        </w:rPr>
+      </w:pPr>
+      <w:r>
+        <w:rPr>
+          <w:sz w:val="16"/>
+          <w:szCs w:val="16"/>
+        </w:rPr>
         <w:t>Figura 6: Muestra la actividad realizada en “planingpoker.com” donde se asignaron los puntajes correspondientes a cada historia de usuario.</w:t>
       </w:r>
     </w:p>
@@ -13446,12 +14659,14 @@
       <w:pPr>
         <w:pStyle w:val="Ttulo3"/>
       </w:pPr>
+      <w:bookmarkStart w:id="34" w:name="_Toc134844598"/>
       <w:r>
         <w:t xml:space="preserve">TABLA DE </w:t>
       </w:r>
       <w:r>
         <w:t>PRIORIZACIÓN</w:t>
       </w:r>
+      <w:bookmarkEnd w:id="34"/>
     </w:p>
     <w:tbl>
       <w:tblPr>
@@ -14363,7 +15578,7 @@
                 <w:sz w:val="22"/>
                 <w:szCs w:val="22"/>
               </w:rPr>
-              <w:t xml:space="preserve">Yo como usuario quiero un menú que me </w:t>
+              <w:t xml:space="preserve">Yo como usuario quiero un menú que me permita interactuar con las alertas de </w:t>
             </w:r>
             <w:r>
               <w:rPr>
@@ -14371,7 +15586,7 @@
                 <w:szCs w:val="22"/>
               </w:rPr>
               <w:lastRenderedPageBreak/>
-              <w:t>permita interactuar con las alertas de otros usuarios para dar de baja la alerta en el caso que sea falsa.</w:t>
+              <w:t>otros usuarios para dar de baja la alerta en el caso que sea falsa.</w:t>
             </w:r>
           </w:p>
         </w:tc>
@@ -14401,7 +15616,6 @@
                 <w:sz w:val="22"/>
                 <w:szCs w:val="22"/>
               </w:rPr>
-              <w:lastRenderedPageBreak/>
               <w:t>Could</w:t>
             </w:r>
             <w:proofErr w:type="spellEnd"/>
@@ -14458,6 +15672,7 @@
                 <w:sz w:val="22"/>
                 <w:szCs w:val="22"/>
               </w:rPr>
+              <w:lastRenderedPageBreak/>
               <w:t>13</w:t>
             </w:r>
           </w:p>
@@ -15421,10 +16636,12 @@
       <w:pPr>
         <w:pStyle w:val="Ttulo2"/>
       </w:pPr>
+      <w:bookmarkStart w:id="35" w:name="_Toc134844599"/>
       <w:r>
         <w:lastRenderedPageBreak/>
         <w:t>4.1 DOCUMENTACIÓN DE SPRINTS</w:t>
       </w:r>
+      <w:bookmarkEnd w:id="35"/>
     </w:p>
     <w:p>
       <w:pPr>
@@ -15434,9 +16651,11 @@
           <w:numId w:val="31"/>
         </w:numPr>
       </w:pPr>
+      <w:bookmarkStart w:id="36" w:name="_Toc134844600"/>
       <w:r>
         <w:t>Sprint uno</w:t>
       </w:r>
+      <w:bookmarkEnd w:id="36"/>
     </w:p>
     <w:p>
       <w:pPr>
@@ -15581,83 +16800,63 @@
         <w:pStyle w:val="Prrafodelista"/>
         <w:ind w:left="720"/>
         <w:rPr>
-          <w:sz w:val="22"/>
-          <w:szCs w:val="22"/>
-        </w:rPr>
-      </w:pPr>
-      <w:r>
-        <w:t xml:space="preserve">Figura 7: En esta figura se muestra </w:t>
-      </w:r>
-      <w:r>
-        <w:rPr>
-          <w:sz w:val="22"/>
-          <w:szCs w:val="22"/>
-        </w:rPr>
-        <w:t xml:space="preserve">la historia de usuario </w:t>
-      </w:r>
-      <w:r>
-        <w:t>“</w:t>
-      </w:r>
-      <w:r>
-        <w:rPr>
-          <w:sz w:val="22"/>
-          <w:szCs w:val="22"/>
-        </w:rPr>
-        <w:t>H.U001-SAF2</w:t>
-      </w:r>
-      <w:r>
-        <w:rPr>
-          <w:sz w:val="22"/>
-          <w:szCs w:val="22"/>
-        </w:rPr>
-        <w:t>”</w:t>
-      </w:r>
-      <w:r>
-        <w:rPr>
-          <w:sz w:val="22"/>
-          <w:szCs w:val="22"/>
+          <w:sz w:val="16"/>
+          <w:szCs w:val="16"/>
+        </w:rPr>
+      </w:pPr>
+      <w:r>
+        <w:rPr>
+          <w:sz w:val="16"/>
+          <w:szCs w:val="16"/>
+        </w:rPr>
+        <w:t>Figura 7: En esta figura se muestra la historia de usuario “H.U001-SAF2”</w:t>
+      </w:r>
+      <w:r>
+        <w:rPr>
+          <w:sz w:val="16"/>
+          <w:szCs w:val="16"/>
         </w:rPr>
         <w:t xml:space="preserve"> trabajada en Jira</w:t>
       </w:r>
       <w:r>
         <w:rPr>
-          <w:sz w:val="22"/>
-          <w:szCs w:val="22"/>
+          <w:sz w:val="16"/>
+          <w:szCs w:val="16"/>
         </w:rPr>
         <w:t>, todas las tareas por las cuales está compuesta</w:t>
       </w:r>
       <w:r>
         <w:rPr>
-          <w:sz w:val="22"/>
-          <w:szCs w:val="22"/>
+          <w:sz w:val="16"/>
+          <w:szCs w:val="16"/>
         </w:rPr>
         <w:t xml:space="preserve"> la historia, </w:t>
       </w:r>
       <w:r>
         <w:rPr>
-          <w:sz w:val="22"/>
-          <w:szCs w:val="22"/>
+          <w:sz w:val="16"/>
+          <w:szCs w:val="16"/>
         </w:rPr>
         <w:t>se puede ver algunas</w:t>
       </w:r>
       <w:r>
         <w:rPr>
-          <w:sz w:val="22"/>
-          <w:szCs w:val="22"/>
+          <w:sz w:val="16"/>
+          <w:szCs w:val="16"/>
         </w:rPr>
         <w:t xml:space="preserve"> tareas</w:t>
       </w:r>
       <w:r>
         <w:rPr>
-          <w:sz w:val="22"/>
-          <w:szCs w:val="22"/>
+          <w:sz w:val="16"/>
+          <w:szCs w:val="16"/>
         </w:rPr>
         <w:t xml:space="preserve"> ya finalizadas y otras en curso, todas realizadas por el desarrollador Fabio Urrea.</w:t>
       </w:r>
       <w:r>
         <w:rPr>
-          <w:sz w:val="22"/>
-          <w:szCs w:val="22"/>
+          <w:sz w:val="16"/>
+          <w:szCs w:val="16"/>
         </w:rPr>
         <w:t xml:space="preserve"> También las épicas que dieron origen a las historias de usuario y la duración del primer sprint que va desde el dos de mayo al veinticuatro de mayo.</w:t>
       </w:r>
@@ -15819,7 +17018,6 @@
           <w:sz w:val="22"/>
           <w:szCs w:val="22"/>
         </w:rPr>
-        <w:lastRenderedPageBreak/>
         <w:t>El versiona miento del desarrollo de la aplicación será llevado a cabo en GitHub</w:t>
       </w:r>
       <w:r>
@@ -15844,6 +17042,7 @@
           <w:sz w:val="22"/>
           <w:szCs w:val="22"/>
         </w:rPr>
+        <w:lastRenderedPageBreak/>
         <w:t xml:space="preserve"> </w:t>
       </w:r>
     </w:p>
@@ -15951,17 +17150,20 @@
       <w:pPr>
         <w:pStyle w:val="Ttulo2"/>
       </w:pPr>
+      <w:bookmarkStart w:id="37" w:name="_Toc134844601"/>
       <w:r>
         <w:t>5</w:t>
       </w:r>
       <w:r>
         <w:t>.1 PLAN DE COSTOS</w:t>
       </w:r>
+      <w:bookmarkEnd w:id="37"/>
     </w:p>
     <w:p>
       <w:pPr>
         <w:pStyle w:val="Ttulo2"/>
       </w:pPr>
+      <w:bookmarkStart w:id="38" w:name="_Toc134844602"/>
       <w:r>
         <w:t>6</w:t>
       </w:r>
@@ -15974,6 +17176,7 @@
       <w:r>
         <w:t>PLAN DE CALIDAD</w:t>
       </w:r>
+      <w:bookmarkEnd w:id="38"/>
     </w:p>
     <w:p/>
     <w:p>
@@ -16066,126 +17269,190 @@
         <w:t xml:space="preserve">Satisfacción </w:t>
       </w:r>
     </w:p>
-    <w:p/>
-    <w:p>
-      <w:r>
-        <w:t>Este proyecto se va a enfocar en cumplir e implementar</w:t>
-      </w:r>
-      <w:r>
-        <w:t xml:space="preserve"> poco a poco durante el desarrollo de cada sprint las</w:t>
-      </w:r>
-      <w:r>
-        <w:t xml:space="preserve"> características como la funcionalidad</w:t>
-      </w:r>
-      <w:r>
-        <w:t>,</w:t>
-      </w:r>
-      <w:r>
-        <w:t xml:space="preserve"> </w:t>
-      </w:r>
-      <w:r>
-        <w:t>medidos por</w:t>
-      </w:r>
-      <w:r>
-        <w:t xml:space="preserve"> </w:t>
-      </w:r>
-      <w:r>
-        <w:t xml:space="preserve">el cumplimiento de los </w:t>
-      </w:r>
-      <w:r>
-        <w:t>criterios de aceptación para cada una de las historias de usuario registradas en este documento y se modificaran algunas de ellas para no incumplir con la ley de protección de datos</w:t>
-      </w:r>
-      <w:r>
-        <w:t xml:space="preserve"> número 19.628</w:t>
-      </w:r>
-      <w:r>
-        <w:t xml:space="preserve">. Es de suma importancia estar dentro de los parámetros de esta ley, ya que la aplicación </w:t>
-      </w:r>
-      <w:proofErr w:type="spellStart"/>
-      <w:r>
-        <w:t>Safe</w:t>
-      </w:r>
-      <w:proofErr w:type="spellEnd"/>
-      <w:r>
-        <w:t xml:space="preserve"> </w:t>
-      </w:r>
-      <w:proofErr w:type="spellStart"/>
-      <w:r>
-        <w:t>Travel</w:t>
-      </w:r>
-      <w:proofErr w:type="spellEnd"/>
-      <w:r>
-        <w:t xml:space="preserve"> </w:t>
-      </w:r>
-      <w:proofErr w:type="spellStart"/>
-      <w:r>
-        <w:t>Mapp</w:t>
-      </w:r>
-      <w:proofErr w:type="spellEnd"/>
-      <w:r>
-        <w:t xml:space="preserve"> se </w:t>
-      </w:r>
-      <w:r>
-        <w:t>dedicará</w:t>
-      </w:r>
-      <w:r>
-        <w:t xml:space="preserve"> a la venta de información para aquellos </w:t>
-      </w:r>
-      <w:proofErr w:type="spellStart"/>
-      <w:r>
-        <w:t>stakeholders</w:t>
-      </w:r>
-      <w:proofErr w:type="spellEnd"/>
-      <w:r>
-        <w:t xml:space="preserve"> que estén interesados en solucionar las alertas que serán proporcionadas por </w:t>
-      </w:r>
-      <w:r>
-        <w:lastRenderedPageBreak/>
-        <w:t>nuestros usuarios.</w:t>
-      </w:r>
-    </w:p>
-    <w:p/>
-    <w:p>
-      <w:r>
-        <w:t>Por lo dicho anteriormente historias de usuario como “</w:t>
-      </w:r>
-      <w:r>
-        <w:rPr>
-          <w:sz w:val="22"/>
-          <w:szCs w:val="22"/>
-        </w:rPr>
-        <w:t>H.U015-SAF16</w:t>
-      </w:r>
-      <w:r>
-        <w:t xml:space="preserve">” donde señala el usuario quiere que las alertas lleven el nombre y Rut de quien </w:t>
-      </w:r>
-      <w:r>
-        <w:t>está</w:t>
-      </w:r>
-      <w:r>
-        <w:t xml:space="preserve"> publicando la </w:t>
-      </w:r>
-      <w:r>
-        <w:t>alerta, serán adaptadas, en su defecto el usuario al momento de crear la cuenta para que esta sea única deberá completar los campos de Rut, contraseña y un nombre de usuario para proteger dichos datos el cual se podrá visualizar al momento que otros usuarios deseen evaluar si la alerta es verifica o es falsa.</w:t>
-      </w:r>
-    </w:p>
-    <w:p/>
+    <w:p>
+      <w:pPr>
+        <w:pStyle w:val="Prrafodelista"/>
+        <w:ind w:left="720"/>
+      </w:pPr>
+    </w:p>
+    <w:p>
+      <w:pPr>
+        <w:pStyle w:val="Prrafodelista"/>
+        <w:ind w:left="720"/>
+      </w:pPr>
+    </w:p>
+    <w:p>
+      <w:pPr>
+        <w:pStyle w:val="Prrafodelista"/>
+        <w:ind w:left="720"/>
+      </w:pPr>
+    </w:p>
+    <w:p>
+      <w:pPr>
+        <w:pStyle w:val="Prrafodelista"/>
+        <w:ind w:left="720"/>
+      </w:pPr>
+    </w:p>
+    <w:p>
+      <w:pPr>
+        <w:pStyle w:val="Prrafodelista"/>
+        <w:ind w:left="720"/>
+      </w:pPr>
+    </w:p>
+    <w:p>
+      <w:pPr>
+        <w:pStyle w:val="Prrafodelista"/>
+        <w:ind w:left="720"/>
+      </w:pPr>
+    </w:p>
+    <w:p>
+      <w:pPr>
+        <w:pStyle w:val="Prrafodelista"/>
+        <w:ind w:left="720"/>
+      </w:pPr>
+    </w:p>
+    <w:p>
+      <w:pPr>
+        <w:pStyle w:val="Prrafodelista"/>
+        <w:ind w:left="720"/>
+      </w:pPr>
+    </w:p>
     <w:p>
       <w:pPr>
         <w:pStyle w:val="Ttulo4"/>
         <w:numPr>
           <w:ilvl w:val="0"/>
-          <w:numId w:val="38"/>
+          <w:numId w:val="39"/>
         </w:numPr>
       </w:pPr>
       <w:r>
+        <w:lastRenderedPageBreak/>
+        <w:t>Funcionalidad</w:t>
+      </w:r>
+    </w:p>
+    <w:p/>
+    <w:p>
+      <w:pPr>
+        <w:ind w:left="360"/>
+      </w:pPr>
+      <w:r>
+        <w:t>Este proyecto se va a enfocar en cumplir e implementar</w:t>
+      </w:r>
+      <w:r>
+        <w:t xml:space="preserve"> poco a poco durante el desarrollo de cada sprint las</w:t>
+      </w:r>
+      <w:r>
+        <w:t xml:space="preserve"> características como la funcionalidad</w:t>
+      </w:r>
+      <w:r>
+        <w:t>,</w:t>
+      </w:r>
+      <w:r>
+        <w:t xml:space="preserve"> </w:t>
+      </w:r>
+      <w:r>
+        <w:t>medidos por</w:t>
+      </w:r>
+      <w:r>
+        <w:t xml:space="preserve"> </w:t>
+      </w:r>
+      <w:r>
+        <w:t xml:space="preserve">el cumplimiento de los </w:t>
+      </w:r>
+      <w:r>
+        <w:t>criterios de aceptación para cada una de las historias de usuario registradas en este documento y se modificaran algunas de ellas para no incumplir con la ley de protección de datos</w:t>
+      </w:r>
+      <w:r>
+        <w:t xml:space="preserve"> número 19.628</w:t>
+      </w:r>
+      <w:r>
+        <w:t xml:space="preserve">. Es de suma importancia estar dentro de los parámetros de esta ley, ya que la aplicación </w:t>
+      </w:r>
+      <w:proofErr w:type="spellStart"/>
+      <w:r>
+        <w:t>Safe</w:t>
+      </w:r>
+      <w:proofErr w:type="spellEnd"/>
+      <w:r>
+        <w:t xml:space="preserve"> </w:t>
+      </w:r>
+      <w:proofErr w:type="spellStart"/>
+      <w:r>
+        <w:t>Travel</w:t>
+      </w:r>
+      <w:proofErr w:type="spellEnd"/>
+      <w:r>
+        <w:t xml:space="preserve"> </w:t>
+      </w:r>
+      <w:proofErr w:type="spellStart"/>
+      <w:r>
+        <w:t>Mapp</w:t>
+      </w:r>
+      <w:proofErr w:type="spellEnd"/>
+      <w:r>
+        <w:t xml:space="preserve"> se </w:t>
+      </w:r>
+      <w:r>
+        <w:t>dedicará</w:t>
+      </w:r>
+      <w:r>
+        <w:t xml:space="preserve"> a la venta de información para aquellos </w:t>
+      </w:r>
+      <w:proofErr w:type="spellStart"/>
+      <w:r>
+        <w:t>stakeholders</w:t>
+      </w:r>
+      <w:proofErr w:type="spellEnd"/>
+      <w:r>
+        <w:t xml:space="preserve"> que estén interesados en solucionar las alertas que serán proporcionadas por nuestros usuarios.</w:t>
+      </w:r>
+    </w:p>
+    <w:p/>
+    <w:p>
+      <w:pPr>
+        <w:ind w:left="360"/>
+      </w:pPr>
+      <w:r>
+        <w:t>Por lo dicho anteriormente historias de usuario como “</w:t>
+      </w:r>
+      <w:r>
+        <w:rPr>
+          <w:sz w:val="22"/>
+          <w:szCs w:val="22"/>
+        </w:rPr>
+        <w:t>H.U015-SAF16</w:t>
+      </w:r>
+      <w:r>
+        <w:t xml:space="preserve">” donde señala el usuario quiere que las alertas lleven el nombre y Rut de quien </w:t>
+      </w:r>
+      <w:r>
+        <w:t>está</w:t>
+      </w:r>
+      <w:r>
+        <w:t xml:space="preserve"> publicando la </w:t>
+      </w:r>
+      <w:r>
+        <w:t>alerta, serán adaptadas, en su defecto el usuario al momento de crear la cuenta para que esta sea única deberá completar los campos de Rut, contraseña y un nombre de usuario para proteger dichos datos el cual se podrá visualizar al momento que otros usuarios deseen evaluar si la alerta es verifica o es falsa.</w:t>
+      </w:r>
+    </w:p>
+    <w:p/>
+    <w:p>
+      <w:pPr>
+        <w:pStyle w:val="Ttulo4"/>
+        <w:numPr>
+          <w:ilvl w:val="0"/>
+          <w:numId w:val="0"/>
+        </w:numPr>
+        <w:ind w:firstLine="360"/>
+      </w:pPr>
+      <w:r>
         <w:t>Criterios de aceptación sprint uno</w:t>
       </w:r>
     </w:p>
     <w:p/>
     <w:p>
       <w:pPr>
-        <w:ind w:left="360"/>
+        <w:ind w:left="720"/>
       </w:pPr>
       <w:r>
         <w:t>Todos los criterios de aceptación que se encuentran en la plataforma de Jira serán documentados conforme se avance en estos.</w:t>
@@ -16194,6 +17461,25 @@
     <w:p>
       <w:r>
         <w:tab/>
+      </w:r>
+    </w:p>
+    <w:p>
+      <w:pPr>
+        <w:pStyle w:val="Prrafodelista"/>
+        <w:ind w:left="720" w:firstLine="720"/>
+      </w:pPr>
+      <w:r>
+        <w:t>Identificador de la historia de usuario: “</w:t>
+      </w:r>
+      <w:r>
+        <w:rPr>
+          <w:sz w:val="22"/>
+          <w:szCs w:val="22"/>
+        </w:rPr>
+        <w:t>H.U001-SAF2</w:t>
+      </w:r>
+      <w:r>
+        <w:t>”.</w:t>
       </w:r>
     </w:p>
     <w:p>
@@ -16201,18 +17487,38 @@
         <w:pStyle w:val="Prrafodelista"/>
         <w:ind w:left="720"/>
       </w:pPr>
-      <w:r>
-        <w:t>Identificador de la historia de usuario: “</w:t>
+    </w:p>
+    <w:p>
+      <w:pPr>
+        <w:pStyle w:val="Prrafodelista"/>
+        <w:ind w:left="1440"/>
+      </w:pPr>
+      <w:r>
+        <w:t>Enunciado: “</w:t>
       </w:r>
       <w:r>
         <w:rPr>
           <w:sz w:val="22"/>
           <w:szCs w:val="22"/>
         </w:rPr>
-        <w:t>H.U001-SAF2</w:t>
-      </w:r>
-      <w:r>
-        <w:t>”.</w:t>
+        <w:t xml:space="preserve">Yo como usuario quiero que todas las personas que usen la aplicación estén registradas para dar a conocer a quien resuelve las alertas que son personas reales las que se están </w:t>
+      </w:r>
+      <w:r>
+        <w:rPr>
+          <w:sz w:val="22"/>
+          <w:szCs w:val="22"/>
+        </w:rPr>
+        <w:t>s</w:t>
+      </w:r>
+      <w:r>
+        <w:rPr>
+          <w:sz w:val="22"/>
+          <w:szCs w:val="22"/>
+        </w:rPr>
+        <w:t>iendo beneficiadas.</w:t>
+      </w:r>
+      <w:r>
+        <w:t>”</w:t>
       </w:r>
     </w:p>
     <w:p>
@@ -16224,34 +17530,16 @@
     <w:p>
       <w:pPr>
         <w:pStyle w:val="Prrafodelista"/>
-        <w:ind w:left="720"/>
-      </w:pPr>
-      <w:r>
-        <w:t>Enunciado: “</w:t>
-      </w:r>
-      <w:r>
-        <w:rPr>
-          <w:sz w:val="22"/>
-          <w:szCs w:val="22"/>
-        </w:rPr>
-        <w:t xml:space="preserve">Yo como usuario quiero que todas las personas que usen la aplicación estén registradas para dar a conocer a quien resuelve las alertas que son personas reales las que se están </w:t>
-      </w:r>
-      <w:r>
-        <w:rPr>
-          <w:sz w:val="22"/>
-          <w:szCs w:val="22"/>
-        </w:rPr>
-        <w:t>s</w:t>
-      </w:r>
-      <w:r>
-        <w:rPr>
-          <w:sz w:val="22"/>
-          <w:szCs w:val="22"/>
-        </w:rPr>
-        <w:t>iendo beneficiadas.</w:t>
-      </w:r>
-      <w:r>
-        <w:t>”</w:t>
+        <w:ind w:left="720" w:firstLine="720"/>
+        <w:rPr>
+          <w:color w:val="1F497D" w:themeColor="text2"/>
+        </w:rPr>
+      </w:pPr>
+      <w:r>
+        <w:rPr>
+          <w:color w:val="1F497D" w:themeColor="text2"/>
+        </w:rPr>
+        <w:t>Criterios de aceptación:</w:t>
       </w:r>
     </w:p>
     <w:p>
@@ -16263,10 +17551,130 @@
     <w:p>
       <w:pPr>
         <w:pStyle w:val="Prrafodelista"/>
-        <w:ind w:left="720"/>
-      </w:pPr>
-      <w:r>
-        <w:t>Criterios de aceptación:</w:t>
+        <w:numPr>
+          <w:ilvl w:val="1"/>
+          <w:numId w:val="32"/>
+        </w:numPr>
+      </w:pPr>
+      <w:r>
+        <w:t>Solo un usuario con cuenta registrada podrá acceder a la aplicación móvil.</w:t>
+      </w:r>
+    </w:p>
+    <w:p>
+      <w:pPr>
+        <w:pStyle w:val="Prrafodelista"/>
+        <w:numPr>
+          <w:ilvl w:val="1"/>
+          <w:numId w:val="32"/>
+        </w:numPr>
+      </w:pPr>
+      <w:r>
+        <w:t>Si el nombre de usuario no es correcto se le solicitara al usuario que vuelva a introducir un ID correcto.</w:t>
+      </w:r>
+    </w:p>
+    <w:p>
+      <w:pPr>
+        <w:pStyle w:val="Prrafodelista"/>
+        <w:numPr>
+          <w:ilvl w:val="1"/>
+          <w:numId w:val="32"/>
+        </w:numPr>
+      </w:pPr>
+      <w:r>
+        <w:t>Si la contraseña no es valida se le solicitara al usuario volver a ingresar la clave.</w:t>
+      </w:r>
+    </w:p>
+    <w:p>
+      <w:pPr>
+        <w:pStyle w:val="Prrafodelista"/>
+        <w:numPr>
+          <w:ilvl w:val="1"/>
+          <w:numId w:val="32"/>
+        </w:numPr>
+      </w:pPr>
+      <w:r>
+        <w:t>Si no completa todos los campos de registro la cuenta no será creada.</w:t>
+      </w:r>
+    </w:p>
+    <w:p>
+      <w:pPr>
+        <w:pStyle w:val="Prrafodelista"/>
+        <w:numPr>
+          <w:ilvl w:val="1"/>
+          <w:numId w:val="32"/>
+        </w:numPr>
+      </w:pPr>
+      <w:r>
+        <w:t>El usuario al introducir un ID correcto y una contraseña valida podrá acceder a la aplicación.</w:t>
+      </w:r>
+    </w:p>
+    <w:p>
+      <w:pPr>
+        <w:pStyle w:val="Prrafodelista"/>
+        <w:numPr>
+          <w:ilvl w:val="1"/>
+          <w:numId w:val="32"/>
+        </w:numPr>
+      </w:pPr>
+      <w:r>
+        <w:t>Solo usuarios nuevos deberán iniciar sesión por primera y única vez en la aplicación móvil.</w:t>
+      </w:r>
+    </w:p>
+    <w:p>
+      <w:pPr>
+        <w:pStyle w:val="Prrafodelista"/>
+        <w:numPr>
+          <w:ilvl w:val="1"/>
+          <w:numId w:val="32"/>
+        </w:numPr>
+      </w:pPr>
+      <w:r>
+        <w:t xml:space="preserve">Usuarios que desinstalen la aplicación deberán volver a </w:t>
+      </w:r>
+      <w:r>
+        <w:t>iniciar sesión</w:t>
+      </w:r>
+      <w:r>
+        <w:t xml:space="preserve"> en la aplicación móvil.</w:t>
+      </w:r>
+    </w:p>
+    <w:p>
+      <w:pPr>
+        <w:pStyle w:val="Prrafodelista"/>
+        <w:numPr>
+          <w:ilvl w:val="1"/>
+          <w:numId w:val="32"/>
+        </w:numPr>
+      </w:pPr>
+      <w:r>
+        <w:t>La sesión de los usuarios ya registrados no se cerrará.</w:t>
+      </w:r>
+    </w:p>
+    <w:p>
+      <w:pPr>
+        <w:pStyle w:val="Prrafodelista"/>
+        <w:ind w:left="1440"/>
+      </w:pPr>
+    </w:p>
+    <w:p>
+      <w:pPr>
+        <w:pStyle w:val="Prrafodelista"/>
+        <w:ind w:left="1440"/>
+      </w:pPr>
+    </w:p>
+    <w:p>
+      <w:pPr>
+        <w:pStyle w:val="Prrafodelista"/>
+        <w:ind w:left="1440"/>
+      </w:pPr>
+    </w:p>
+    <w:p>
+      <w:pPr>
+        <w:pStyle w:val="Ttulo4"/>
+      </w:pPr>
+      <w:r>
+        <w:lastRenderedPageBreak/>
+        <w:t>Usabilidad</w:t>
       </w:r>
     </w:p>
     <w:p>
@@ -16275,16 +17683,316 @@
         <w:ind w:left="720"/>
       </w:pPr>
     </w:p>
+    <w:p>
+      <w:pPr>
+        <w:pStyle w:val="Prrafodelista"/>
+        <w:ind w:left="720"/>
+      </w:pPr>
+      <w:r>
+        <w:t xml:space="preserve">A lo largo del termino de los sprint de este proyecto se le ira entregando partes funcionales a los usuarios del </w:t>
+      </w:r>
+      <w:proofErr w:type="spellStart"/>
+      <w:r>
+        <w:t>focus</w:t>
+      </w:r>
+      <w:proofErr w:type="spellEnd"/>
+      <w:r>
+        <w:t xml:space="preserve"> </w:t>
+      </w:r>
+      <w:proofErr w:type="spellStart"/>
+      <w:r>
+        <w:t>group</w:t>
+      </w:r>
+      <w:proofErr w:type="spellEnd"/>
+      <w:r>
+        <w:t xml:space="preserve"> para medir que tan intuitiva es la aplicación móvil que se esta desarrollando y se ira modificando </w:t>
+      </w:r>
+      <w:r>
+        <w:t>de acuerdo con</w:t>
+      </w:r>
+      <w:r>
+        <w:t xml:space="preserve"> la experiencia de usuario.</w:t>
+      </w:r>
+    </w:p>
+    <w:p>
+      <w:pPr>
+        <w:pStyle w:val="Prrafodelista"/>
+        <w:ind w:left="720"/>
+      </w:pPr>
+    </w:p>
+    <w:p>
+      <w:pPr>
+        <w:pStyle w:val="Ttulo4"/>
+      </w:pPr>
+      <w:r>
+        <w:t>Satisfacción</w:t>
+      </w:r>
+    </w:p>
+    <w:p/>
+    <w:p>
+      <w:pPr>
+        <w:ind w:left="720"/>
+      </w:pPr>
+      <w:r>
+        <w:t xml:space="preserve">Para llegar a cumplir esta característica de calidad será necesario cumplir con todos los requerimientos solicitados por las personas que participaron en el </w:t>
+      </w:r>
+      <w:proofErr w:type="spellStart"/>
+      <w:r>
+        <w:t>focus</w:t>
+      </w:r>
+      <w:proofErr w:type="spellEnd"/>
+      <w:r>
+        <w:t xml:space="preserve"> </w:t>
+      </w:r>
+      <w:proofErr w:type="spellStart"/>
+      <w:r>
+        <w:t>group</w:t>
+      </w:r>
+      <w:proofErr w:type="spellEnd"/>
+      <w:r>
+        <w:t>, se medirá la efectividad de esta medida una vez finalice el proyecto y se demuestre que el objetivó inicial para el que fue creada la aplicación tuvo coherencia con el producto final desarrollado.</w:t>
+      </w:r>
+    </w:p>
+    <w:p>
+      <w:pPr>
+        <w:ind w:left="720"/>
+      </w:pPr>
+    </w:p>
+    <w:p>
+      <w:pPr>
+        <w:ind w:left="720"/>
+      </w:pPr>
+    </w:p>
+    <w:p>
+      <w:pPr>
+        <w:pStyle w:val="Ttulo2"/>
+      </w:pPr>
+      <w:bookmarkStart w:id="39" w:name="_Toc134844603"/>
+      <w:r>
+        <w:t xml:space="preserve">7.1 </w:t>
+      </w:r>
+      <w:r>
+        <w:t>PLAN DE COSTOS</w:t>
+      </w:r>
+      <w:bookmarkEnd w:id="39"/>
+    </w:p>
+    <w:p/>
+    <w:p>
+      <w:r>
+        <w:t>El plan de costos fue subido a GitHub en conjunto con el desarrollo de la aplicación y la documentación del proyecto, el documento desarrollado será modificado cada vez que se realice un sprint para ir incluyendo los costos generados y haciéndole las modificaciones pertinentes.</w:t>
+      </w:r>
+    </w:p>
+    <w:p/>
+    <w:p>
+      <w:r>
+        <w:rPr>
+          <w:noProof/>
+        </w:rPr>
+        <w:drawing>
+          <wp:inline distT="0" distB="0" distL="0" distR="0" wp14:anchorId="1CB6C9F2" wp14:editId="15625579">
+            <wp:extent cx="6395085" cy="3174365"/>
+            <wp:effectExtent l="0" t="0" r="0" b="0"/>
+            <wp:docPr id="1322516221" name="Imagen 1"/>
+            <wp:cNvGraphicFramePr>
+              <a:graphicFrameLocks xmlns:a="http://schemas.openxmlformats.org/drawingml/2006/main" noChangeAspect="1"/>
+            </wp:cNvGraphicFramePr>
+            <a:graphic xmlns:a="http://schemas.openxmlformats.org/drawingml/2006/main">
+              <a:graphicData uri="http://schemas.openxmlformats.org/drawingml/2006/picture">
+                <pic:pic xmlns:pic="http://schemas.openxmlformats.org/drawingml/2006/picture">
+                  <pic:nvPicPr>
+                    <pic:cNvPr id="0" name="Picture 1"/>
+                    <pic:cNvPicPr>
+                      <a:picLocks noChangeAspect="1" noChangeArrowheads="1"/>
+                    </pic:cNvPicPr>
+                  </pic:nvPicPr>
+                  <pic:blipFill>
+                    <a:blip r:embed="rId21">
+                      <a:extLst>
+                        <a:ext uri="{28A0092B-C50C-407E-A947-70E740481C1C}">
+                          <a14:useLocalDpi xmlns:a14="http://schemas.microsoft.com/office/drawing/2010/main" val="0"/>
+                        </a:ext>
+                      </a:extLst>
+                    </a:blip>
+                    <a:srcRect/>
+                    <a:stretch>
+                      <a:fillRect/>
+                    </a:stretch>
+                  </pic:blipFill>
+                  <pic:spPr bwMode="auto">
+                    <a:xfrm>
+                      <a:off x="0" y="0"/>
+                      <a:ext cx="6395085" cy="3174365"/>
+                    </a:xfrm>
+                    <a:prstGeom prst="rect">
+                      <a:avLst/>
+                    </a:prstGeom>
+                    <a:noFill/>
+                    <a:ln>
+                      <a:noFill/>
+                    </a:ln>
+                  </pic:spPr>
+                </pic:pic>
+              </a:graphicData>
+            </a:graphic>
+          </wp:inline>
+        </w:drawing>
+      </w:r>
+    </w:p>
+    <w:p>
+      <w:pPr>
+        <w:rPr>
+          <w:sz w:val="16"/>
+          <w:szCs w:val="16"/>
+        </w:rPr>
+      </w:pPr>
+      <w:r>
+        <w:rPr>
+          <w:sz w:val="16"/>
+          <w:szCs w:val="16"/>
+        </w:rPr>
+        <w:t>Figura 9: Muestra el plan de costos del proyecto subido en GitHub.</w:t>
+      </w:r>
+    </w:p>
+    <w:p/>
+    <w:p/>
+    <w:p/>
+    <w:p>
+      <w:r>
+        <w:rPr>
+          <w:noProof/>
+        </w:rPr>
+        <w:lastRenderedPageBreak/>
+        <w:drawing>
+          <wp:inline distT="0" distB="0" distL="0" distR="0" wp14:anchorId="18EFA9C8" wp14:editId="1ADA9D77">
+            <wp:extent cx="6400800" cy="1035013"/>
+            <wp:effectExtent l="0" t="0" r="0" b="0"/>
+            <wp:docPr id="1909196102" name="Imagen 2"/>
+            <wp:cNvGraphicFramePr>
+              <a:graphicFrameLocks xmlns:a="http://schemas.openxmlformats.org/drawingml/2006/main" noChangeAspect="1"/>
+            </wp:cNvGraphicFramePr>
+            <a:graphic xmlns:a="http://schemas.openxmlformats.org/drawingml/2006/main">
+              <a:graphicData uri="http://schemas.openxmlformats.org/drawingml/2006/picture">
+                <pic:pic xmlns:pic="http://schemas.openxmlformats.org/drawingml/2006/picture">
+                  <pic:nvPicPr>
+                    <pic:cNvPr id="0" name="Picture 2"/>
+                    <pic:cNvPicPr>
+                      <a:picLocks noChangeAspect="1" noChangeArrowheads="1"/>
+                    </pic:cNvPicPr>
+                  </pic:nvPicPr>
+                  <pic:blipFill>
+                    <a:blip r:embed="rId22">
+                      <a:extLst>
+                        <a:ext uri="{28A0092B-C50C-407E-A947-70E740481C1C}">
+                          <a14:useLocalDpi xmlns:a14="http://schemas.microsoft.com/office/drawing/2010/main" val="0"/>
+                        </a:ext>
+                      </a:extLst>
+                    </a:blip>
+                    <a:srcRect/>
+                    <a:stretch>
+                      <a:fillRect/>
+                    </a:stretch>
+                  </pic:blipFill>
+                  <pic:spPr bwMode="auto">
+                    <a:xfrm>
+                      <a:off x="0" y="0"/>
+                      <a:ext cx="6527923" cy="1055569"/>
+                    </a:xfrm>
+                    <a:prstGeom prst="rect">
+                      <a:avLst/>
+                    </a:prstGeom>
+                    <a:noFill/>
+                    <a:ln>
+                      <a:noFill/>
+                    </a:ln>
+                  </pic:spPr>
+                </pic:pic>
+              </a:graphicData>
+            </a:graphic>
+          </wp:inline>
+        </w:drawing>
+      </w:r>
+    </w:p>
+    <w:p>
+      <w:pPr>
+        <w:rPr>
+          <w:sz w:val="16"/>
+          <w:szCs w:val="16"/>
+        </w:rPr>
+      </w:pPr>
+      <w:r>
+        <w:rPr>
+          <w:sz w:val="16"/>
+          <w:szCs w:val="16"/>
+        </w:rPr>
+        <w:t>Figura 10: La información recopilada de los salarios para completar el plan de costos fue sacado de la página: “</w:t>
+      </w:r>
+      <w:r>
+        <w:rPr>
+          <w:sz w:val="16"/>
+          <w:szCs w:val="16"/>
+        </w:rPr>
+        <w:t>https://cl.talent.com/</w:t>
+      </w:r>
+      <w:proofErr w:type="spellStart"/>
+      <w:r>
+        <w:rPr>
+          <w:sz w:val="16"/>
+          <w:szCs w:val="16"/>
+        </w:rPr>
+        <w:t>salary?job</w:t>
+      </w:r>
+      <w:proofErr w:type="spellEnd"/>
+      <w:r>
+        <w:rPr>
+          <w:sz w:val="16"/>
+          <w:szCs w:val="16"/>
+        </w:rPr>
+        <w:t>=desarrollador</w:t>
+      </w:r>
+      <w:r>
+        <w:rPr>
+          <w:sz w:val="16"/>
+          <w:szCs w:val="16"/>
+        </w:rPr>
+        <w:t>”</w:t>
+      </w:r>
+    </w:p>
+    <w:p/>
+    <w:p/>
+    <w:p/>
+    <w:p>
+      <w:pPr>
+        <w:pStyle w:val="Ttulo2"/>
+      </w:pPr>
+      <w:bookmarkStart w:id="40" w:name="_Toc134844604"/>
+      <w:r>
+        <w:t>8.1 VERSIONAMIENTO DEL PROYECTO</w:t>
+      </w:r>
+      <w:bookmarkEnd w:id="40"/>
+    </w:p>
+    <w:p/>
+    <w:p>
+      <w:r>
+        <w:t>Toda la información del desarrollo de este proyecto fue respaldada en un repositorio de GitHub para mitigar el riesgo en caso de daño del equipo en el cual se está trabajando.</w:t>
+      </w:r>
+    </w:p>
+    <w:p/>
+    <w:p>
+      <w:r>
+        <w:t>El repositorio contiene:</w:t>
+      </w:r>
+    </w:p>
+    <w:p/>
     <w:p>
       <w:pPr>
         <w:pStyle w:val="Prrafodelista"/>
         <w:numPr>
           <w:ilvl w:val="0"/>
-          <w:numId w:val="32"/>
+          <w:numId w:val="40"/>
         </w:numPr>
       </w:pPr>
       <w:r>
-        <w:t>Solo un usuario con cuenta registrada podrá acceder a la aplicación móvil.</w:t>
+        <w:t>La documentación actualizada.</w:t>
       </w:r>
     </w:p>
     <w:p>
@@ -16292,11 +18000,11 @@
         <w:pStyle w:val="Prrafodelista"/>
         <w:numPr>
           <w:ilvl w:val="0"/>
-          <w:numId w:val="32"/>
+          <w:numId w:val="40"/>
         </w:numPr>
       </w:pPr>
       <w:r>
-        <w:t>Si el nombre de usuario no es correcto se le solicitara al usuario que vuelva a introducir un ID correcto.</w:t>
+        <w:t>El desarrollo de la aplicación que se está llevando a cabo.</w:t>
       </w:r>
     </w:p>
     <w:p>
@@ -16304,35 +18012,11 @@
         <w:pStyle w:val="Prrafodelista"/>
         <w:numPr>
           <w:ilvl w:val="0"/>
-          <w:numId w:val="32"/>
+          <w:numId w:val="40"/>
         </w:numPr>
       </w:pPr>
       <w:r>
-        <w:t>Si la contraseña no es valida se le solicitara al usuario volver a ingresar la clave.</w:t>
-      </w:r>
-    </w:p>
-    <w:p>
-      <w:pPr>
-        <w:pStyle w:val="Prrafodelista"/>
-        <w:numPr>
-          <w:ilvl w:val="0"/>
-          <w:numId w:val="32"/>
-        </w:numPr>
-      </w:pPr>
-      <w:r>
-        <w:t>Si no completa todos los campos de registro la cuenta no será creada.</w:t>
-      </w:r>
-    </w:p>
-    <w:p>
-      <w:pPr>
-        <w:pStyle w:val="Prrafodelista"/>
-        <w:numPr>
-          <w:ilvl w:val="0"/>
-          <w:numId w:val="32"/>
-        </w:numPr>
-      </w:pPr>
-      <w:r>
-        <w:t>El usuario al introducir un ID correcto y una contraseña valida podrá acceder a la aplicación.</w:t>
+        <w:t>El plan de costos del proyecto.</w:t>
       </w:r>
     </w:p>
     <w:p>
@@ -16341,11 +18025,258 @@
         <w:ind w:left="720"/>
       </w:pPr>
     </w:p>
+    <w:p>
+      <w:pPr>
+        <w:pStyle w:val="Prrafodelista"/>
+        <w:ind w:left="720"/>
+      </w:pPr>
+      <w:r>
+        <w:t xml:space="preserve">El repositorio es público y se puede encontrar en: </w:t>
+      </w:r>
+    </w:p>
+    <w:p>
+      <w:pPr>
+        <w:pStyle w:val="Prrafodelista"/>
+        <w:ind w:left="720"/>
+      </w:pPr>
+      <w:r>
+        <w:t>“</w:t>
+      </w:r>
+      <w:r>
+        <w:t>https://github.com/</w:t>
+      </w:r>
+      <w:proofErr w:type="spellStart"/>
+      <w:r>
+        <w:t>furreaquezada</w:t>
+      </w:r>
+      <w:proofErr w:type="spellEnd"/>
+      <w:r>
+        <w:t>/</w:t>
+      </w:r>
+      <w:proofErr w:type="spellStart"/>
+      <w:r>
+        <w:t>SafeTravelMap.git</w:t>
+      </w:r>
+      <w:proofErr w:type="spellEnd"/>
+      <w:r>
+        <w:t>”</w:t>
+      </w:r>
+      <w:r>
+        <w:t xml:space="preserve"> </w:t>
+      </w:r>
+    </w:p>
+    <w:p>
+      <w:pPr>
+        <w:pStyle w:val="Prrafodelista"/>
+        <w:ind w:left="720"/>
+      </w:pPr>
+    </w:p>
+    <w:p>
+      <w:pPr>
+        <w:pStyle w:val="Prrafodelista"/>
+        <w:ind w:left="720"/>
+      </w:pPr>
+    </w:p>
+    <w:p>
+      <w:pPr>
+        <w:pStyle w:val="Ttulo2"/>
+      </w:pPr>
+      <w:bookmarkStart w:id="41" w:name="_Toc134844605"/>
+      <w:r>
+        <w:t>9.1 DESARROLLO DE LA APLICACIÓN MÓVIL</w:t>
+      </w:r>
+      <w:bookmarkEnd w:id="41"/>
+    </w:p>
+    <w:p/>
+    <w:p>
+      <w:r>
+        <w:rPr>
+          <w:noProof/>
+        </w:rPr>
+        <w:lastRenderedPageBreak/>
+        <w:drawing>
+          <wp:inline distT="0" distB="0" distL="0" distR="0" wp14:anchorId="445CD938" wp14:editId="174BFDD8">
+            <wp:extent cx="6383020" cy="3389630"/>
+            <wp:effectExtent l="0" t="0" r="0" b="0"/>
+            <wp:docPr id="1393320469" name="Imagen 6"/>
+            <wp:cNvGraphicFramePr>
+              <a:graphicFrameLocks xmlns:a="http://schemas.openxmlformats.org/drawingml/2006/main" noChangeAspect="1"/>
+            </wp:cNvGraphicFramePr>
+            <a:graphic xmlns:a="http://schemas.openxmlformats.org/drawingml/2006/main">
+              <a:graphicData uri="http://schemas.openxmlformats.org/drawingml/2006/picture">
+                <pic:pic xmlns:pic="http://schemas.openxmlformats.org/drawingml/2006/picture">
+                  <pic:nvPicPr>
+                    <pic:cNvPr id="0" name="Picture 6"/>
+                    <pic:cNvPicPr>
+                      <a:picLocks noChangeAspect="1" noChangeArrowheads="1"/>
+                    </pic:cNvPicPr>
+                  </pic:nvPicPr>
+                  <pic:blipFill>
+                    <a:blip r:embed="rId23" cstate="print">
+                      <a:extLst>
+                        <a:ext uri="{28A0092B-C50C-407E-A947-70E740481C1C}">
+                          <a14:useLocalDpi xmlns:a14="http://schemas.microsoft.com/office/drawing/2010/main" val="0"/>
+                        </a:ext>
+                      </a:extLst>
+                    </a:blip>
+                    <a:srcRect/>
+                    <a:stretch>
+                      <a:fillRect/>
+                    </a:stretch>
+                  </pic:blipFill>
+                  <pic:spPr bwMode="auto">
+                    <a:xfrm>
+                      <a:off x="0" y="0"/>
+                      <a:ext cx="6383020" cy="3389630"/>
+                    </a:xfrm>
+                    <a:prstGeom prst="rect">
+                      <a:avLst/>
+                    </a:prstGeom>
+                    <a:noFill/>
+                    <a:ln>
+                      <a:noFill/>
+                    </a:ln>
+                  </pic:spPr>
+                </pic:pic>
+              </a:graphicData>
+            </a:graphic>
+          </wp:inline>
+        </w:drawing>
+      </w:r>
+    </w:p>
+    <w:p>
+      <w:pPr>
+        <w:rPr>
+          <w:sz w:val="16"/>
+          <w:szCs w:val="16"/>
+        </w:rPr>
+      </w:pPr>
+      <w:r>
+        <w:rPr>
+          <w:sz w:val="16"/>
+          <w:szCs w:val="16"/>
+        </w:rPr>
+        <w:t>Figura 11: Muestra el código correspondiente a la aplicación móvil desarrollada, lo que vendría siendo la configuración de cada botón y texto en la primera vista.</w:t>
+      </w:r>
+    </w:p>
+    <w:p>
+      <w:pPr>
+        <w:rPr>
+          <w:sz w:val="16"/>
+          <w:szCs w:val="16"/>
+        </w:rPr>
+      </w:pPr>
+    </w:p>
+    <w:p>
+      <w:pPr>
+        <w:rPr>
+          <w:sz w:val="16"/>
+          <w:szCs w:val="16"/>
+        </w:rPr>
+      </w:pPr>
+    </w:p>
+    <w:p>
+      <w:pPr>
+        <w:rPr>
+          <w:sz w:val="16"/>
+          <w:szCs w:val="16"/>
+        </w:rPr>
+      </w:pPr>
+      <w:r>
+        <w:rPr>
+          <w:noProof/>
+          <w:sz w:val="16"/>
+          <w:szCs w:val="16"/>
+        </w:rPr>
+        <w:drawing>
+          <wp:inline distT="0" distB="0" distL="0" distR="0" wp14:anchorId="1DA75EE3" wp14:editId="3196BD59">
+            <wp:extent cx="6400800" cy="3401060"/>
+            <wp:effectExtent l="0" t="0" r="0" b="0"/>
+            <wp:docPr id="1183667644" name="Imagen 7"/>
+            <wp:cNvGraphicFramePr>
+              <a:graphicFrameLocks xmlns:a="http://schemas.openxmlformats.org/drawingml/2006/main" noChangeAspect="1"/>
+            </wp:cNvGraphicFramePr>
+            <a:graphic xmlns:a="http://schemas.openxmlformats.org/drawingml/2006/main">
+              <a:graphicData uri="http://schemas.openxmlformats.org/drawingml/2006/picture">
+                <pic:pic xmlns:pic="http://schemas.openxmlformats.org/drawingml/2006/picture">
+                  <pic:nvPicPr>
+                    <pic:cNvPr id="0" name="Picture 7"/>
+                    <pic:cNvPicPr>
+                      <a:picLocks noChangeAspect="1" noChangeArrowheads="1"/>
+                    </pic:cNvPicPr>
+                  </pic:nvPicPr>
+                  <pic:blipFill>
+                    <a:blip r:embed="rId24" cstate="print">
+                      <a:extLst>
+                        <a:ext uri="{28A0092B-C50C-407E-A947-70E740481C1C}">
+                          <a14:useLocalDpi xmlns:a14="http://schemas.microsoft.com/office/drawing/2010/main" val="0"/>
+                        </a:ext>
+                      </a:extLst>
+                    </a:blip>
+                    <a:srcRect/>
+                    <a:stretch>
+                      <a:fillRect/>
+                    </a:stretch>
+                  </pic:blipFill>
+                  <pic:spPr bwMode="auto">
+                    <a:xfrm>
+                      <a:off x="0" y="0"/>
+                      <a:ext cx="6400800" cy="3401060"/>
+                    </a:xfrm>
+                    <a:prstGeom prst="rect">
+                      <a:avLst/>
+                    </a:prstGeom>
+                    <a:noFill/>
+                    <a:ln>
+                      <a:noFill/>
+                    </a:ln>
+                  </pic:spPr>
+                </pic:pic>
+              </a:graphicData>
+            </a:graphic>
+          </wp:inline>
+        </w:drawing>
+      </w:r>
+    </w:p>
+    <w:p>
+      <w:pPr>
+        <w:rPr>
+          <w:sz w:val="16"/>
+          <w:szCs w:val="16"/>
+        </w:rPr>
+      </w:pPr>
+      <w:r>
+        <w:rPr>
+          <w:sz w:val="16"/>
+          <w:szCs w:val="16"/>
+        </w:rPr>
+        <w:t xml:space="preserve">Figura 12: Aplicación móvil desarrollada en Android </w:t>
+      </w:r>
+      <w:proofErr w:type="spellStart"/>
+      <w:r>
+        <w:rPr>
+          <w:sz w:val="16"/>
+          <w:szCs w:val="16"/>
+        </w:rPr>
+        <w:t>studio</w:t>
+      </w:r>
+      <w:proofErr w:type="spellEnd"/>
+      <w:r>
+        <w:rPr>
+          <w:sz w:val="16"/>
+          <w:szCs w:val="16"/>
+        </w:rPr>
+        <w:t>, funcionando sin conexión a la base de datos.</w:t>
+      </w:r>
+    </w:p>
+    <w:p/>
+    <w:p/>
+    <w:p/>
     <w:sectPr>
-      <w:headerReference w:type="default" r:id="rId21"/>
-      <w:footerReference w:type="even" r:id="rId22"/>
-      <w:footerReference w:type="default" r:id="rId23"/>
-      <w:footerReference w:type="first" r:id="rId24"/>
+      <w:headerReference w:type="default" r:id="rId25"/>
+      <w:footerReference w:type="even" r:id="rId26"/>
+      <w:footerReference w:type="default" r:id="rId27"/>
+      <w:footerReference w:type="first" r:id="rId28"/>
       <w:pgSz w:w="12240" w:h="15840"/>
       <w:pgMar w:top="1440" w:right="1080" w:bottom="1440" w:left="1080" w:header="720" w:footer="1014" w:gutter="0"/>
       <w:pgNumType w:start="1"/>
@@ -17241,7 +19172,7 @@
         <w:rFonts w:ascii="Symbol" w:hAnsi="Symbol" w:hint="default"/>
       </w:rPr>
     </w:lvl>
-    <w:lvl w:ilvl="1" w:tplc="340A0003" w:tentative="1">
+    <w:lvl w:ilvl="1" w:tplc="340A0003">
       <w:start w:val="1"/>
       <w:numFmt w:val="bullet"/>
       <w:lvlText w:val="o"/>
@@ -17680,8 +19611,8 @@
   <w:abstractNum w:abstractNumId="7" w15:restartNumberingAfterBreak="0">
     <w:nsid w:val="2C9D2E16"/>
     <w:multiLevelType w:val="hybridMultilevel"/>
-    <w:tmpl w:val="ADDA2822"/>
-    <w:lvl w:ilvl="0" w:tplc="1FB83498">
+    <w:tmpl w:val="12DE33C8"/>
+    <w:lvl w:ilvl="0" w:tplc="C7523C1E">
       <w:start w:val="1"/>
       <w:numFmt w:val="decimal"/>
       <w:pStyle w:val="Ttulo4"/>
@@ -19188,6 +21119,119 @@
     </w:lvl>
   </w:abstractNum>
   <w:abstractNum w:abstractNumId="21" w15:restartNumberingAfterBreak="0">
+    <w:nsid w:val="4F6D4669"/>
+    <w:multiLevelType w:val="hybridMultilevel"/>
+    <w:tmpl w:val="EF948012"/>
+    <w:lvl w:ilvl="0" w:tplc="340A000B">
+      <w:start w:val="1"/>
+      <w:numFmt w:val="bullet"/>
+      <w:lvlText w:val=""/>
+      <w:lvlJc w:val="left"/>
+      <w:pPr>
+        <w:ind w:left="720" w:hanging="360"/>
+      </w:pPr>
+      <w:rPr>
+        <w:rFonts w:ascii="Wingdings" w:hAnsi="Wingdings" w:hint="default"/>
+      </w:rPr>
+    </w:lvl>
+    <w:lvl w:ilvl="1" w:tplc="340A0003" w:tentative="1">
+      <w:start w:val="1"/>
+      <w:numFmt w:val="bullet"/>
+      <w:lvlText w:val="o"/>
+      <w:lvlJc w:val="left"/>
+      <w:pPr>
+        <w:ind w:left="1440" w:hanging="360"/>
+      </w:pPr>
+      <w:rPr>
+        <w:rFonts w:ascii="Courier New" w:hAnsi="Courier New" w:cs="Courier New" w:hint="default"/>
+      </w:rPr>
+    </w:lvl>
+    <w:lvl w:ilvl="2" w:tplc="340A0005" w:tentative="1">
+      <w:start w:val="1"/>
+      <w:numFmt w:val="bullet"/>
+      <w:lvlText w:val=""/>
+      <w:lvlJc w:val="left"/>
+      <w:pPr>
+        <w:ind w:left="2160" w:hanging="360"/>
+      </w:pPr>
+      <w:rPr>
+        <w:rFonts w:ascii="Wingdings" w:hAnsi="Wingdings" w:hint="default"/>
+      </w:rPr>
+    </w:lvl>
+    <w:lvl w:ilvl="3" w:tplc="340A0001" w:tentative="1">
+      <w:start w:val="1"/>
+      <w:numFmt w:val="bullet"/>
+      <w:lvlText w:val=""/>
+      <w:lvlJc w:val="left"/>
+      <w:pPr>
+        <w:ind w:left="2880" w:hanging="360"/>
+      </w:pPr>
+      <w:rPr>
+        <w:rFonts w:ascii="Symbol" w:hAnsi="Symbol" w:hint="default"/>
+      </w:rPr>
+    </w:lvl>
+    <w:lvl w:ilvl="4" w:tplc="340A0003" w:tentative="1">
+      <w:start w:val="1"/>
+      <w:numFmt w:val="bullet"/>
+      <w:lvlText w:val="o"/>
+      <w:lvlJc w:val="left"/>
+      <w:pPr>
+        <w:ind w:left="3600" w:hanging="360"/>
+      </w:pPr>
+      <w:rPr>
+        <w:rFonts w:ascii="Courier New" w:hAnsi="Courier New" w:cs="Courier New" w:hint="default"/>
+      </w:rPr>
+    </w:lvl>
+    <w:lvl w:ilvl="5" w:tplc="340A0005" w:tentative="1">
+      <w:start w:val="1"/>
+      <w:numFmt w:val="bullet"/>
+      <w:lvlText w:val=""/>
+      <w:lvlJc w:val="left"/>
+      <w:pPr>
+        <w:ind w:left="4320" w:hanging="360"/>
+      </w:pPr>
+      <w:rPr>
+        <w:rFonts w:ascii="Wingdings" w:hAnsi="Wingdings" w:hint="default"/>
+      </w:rPr>
+    </w:lvl>
+    <w:lvl w:ilvl="6" w:tplc="340A0001" w:tentative="1">
+      <w:start w:val="1"/>
+      <w:numFmt w:val="bullet"/>
+      <w:lvlText w:val=""/>
+      <w:lvlJc w:val="left"/>
+      <w:pPr>
+        <w:ind w:left="5040" w:hanging="360"/>
+      </w:pPr>
+      <w:rPr>
+        <w:rFonts w:ascii="Symbol" w:hAnsi="Symbol" w:hint="default"/>
+      </w:rPr>
+    </w:lvl>
+    <w:lvl w:ilvl="7" w:tplc="340A0003" w:tentative="1">
+      <w:start w:val="1"/>
+      <w:numFmt w:val="bullet"/>
+      <w:lvlText w:val="o"/>
+      <w:lvlJc w:val="left"/>
+      <w:pPr>
+        <w:ind w:left="5760" w:hanging="360"/>
+      </w:pPr>
+      <w:rPr>
+        <w:rFonts w:ascii="Courier New" w:hAnsi="Courier New" w:cs="Courier New" w:hint="default"/>
+      </w:rPr>
+    </w:lvl>
+    <w:lvl w:ilvl="8" w:tplc="340A0005" w:tentative="1">
+      <w:start w:val="1"/>
+      <w:numFmt w:val="bullet"/>
+      <w:lvlText w:val=""/>
+      <w:lvlJc w:val="left"/>
+      <w:pPr>
+        <w:ind w:left="6480" w:hanging="360"/>
+      </w:pPr>
+      <w:rPr>
+        <w:rFonts w:ascii="Wingdings" w:hAnsi="Wingdings" w:hint="default"/>
+      </w:rPr>
+    </w:lvl>
+  </w:abstractNum>
+  <w:abstractNum w:abstractNumId="22" w15:restartNumberingAfterBreak="0">
     <w:nsid w:val="5B301639"/>
     <w:multiLevelType w:val="hybridMultilevel"/>
     <w:tmpl w:val="16B45220"/>
@@ -19300,7 +21344,7 @@
       </w:rPr>
     </w:lvl>
   </w:abstractNum>
-  <w:abstractNum w:abstractNumId="22" w15:restartNumberingAfterBreak="0">
+  <w:abstractNum w:abstractNumId="23" w15:restartNumberingAfterBreak="0">
     <w:nsid w:val="5B8004DB"/>
     <w:multiLevelType w:val="hybridMultilevel"/>
     <w:tmpl w:val="948C2F86"/>
@@ -19413,7 +21457,7 @@
       </w:rPr>
     </w:lvl>
   </w:abstractNum>
-  <w:abstractNum w:abstractNumId="23" w15:restartNumberingAfterBreak="0">
+  <w:abstractNum w:abstractNumId="24" w15:restartNumberingAfterBreak="0">
     <w:nsid w:val="5E750769"/>
     <w:multiLevelType w:val="hybridMultilevel"/>
     <w:tmpl w:val="16B45220"/>
@@ -19526,7 +21570,7 @@
       </w:rPr>
     </w:lvl>
   </w:abstractNum>
-  <w:abstractNum w:abstractNumId="24" w15:restartNumberingAfterBreak="0">
+  <w:abstractNum w:abstractNumId="25" w15:restartNumberingAfterBreak="0">
     <w:nsid w:val="5EB62480"/>
     <w:multiLevelType w:val="hybridMultilevel"/>
     <w:tmpl w:val="EC8EACDE"/>
@@ -19639,7 +21683,7 @@
       </w:rPr>
     </w:lvl>
   </w:abstractNum>
-  <w:abstractNum w:abstractNumId="25" w15:restartNumberingAfterBreak="0">
+  <w:abstractNum w:abstractNumId="26" w15:restartNumberingAfterBreak="0">
     <w:nsid w:val="62D3043F"/>
     <w:multiLevelType w:val="hybridMultilevel"/>
     <w:tmpl w:val="1380836A"/>
@@ -19725,7 +21769,7 @@
       </w:pPr>
     </w:lvl>
   </w:abstractNum>
-  <w:abstractNum w:abstractNumId="26" w15:restartNumberingAfterBreak="0">
+  <w:abstractNum w:abstractNumId="27" w15:restartNumberingAfterBreak="0">
     <w:nsid w:val="64BD7D58"/>
     <w:multiLevelType w:val="hybridMultilevel"/>
     <w:tmpl w:val="C184759E"/>
@@ -19838,7 +21882,7 @@
       </w:rPr>
     </w:lvl>
   </w:abstractNum>
-  <w:abstractNum w:abstractNumId="27" w15:restartNumberingAfterBreak="0">
+  <w:abstractNum w:abstractNumId="28" w15:restartNumberingAfterBreak="0">
     <w:nsid w:val="64EE4425"/>
     <w:multiLevelType w:val="hybridMultilevel"/>
     <w:tmpl w:val="E5B846F0"/>
@@ -19951,7 +21995,7 @@
       </w:rPr>
     </w:lvl>
   </w:abstractNum>
-  <w:abstractNum w:abstractNumId="28" w15:restartNumberingAfterBreak="0">
+  <w:abstractNum w:abstractNumId="29" w15:restartNumberingAfterBreak="0">
     <w:nsid w:val="68B251ED"/>
     <w:multiLevelType w:val="hybridMultilevel"/>
     <w:tmpl w:val="894474C0"/>
@@ -20064,7 +22108,7 @@
       </w:rPr>
     </w:lvl>
   </w:abstractNum>
-  <w:abstractNum w:abstractNumId="29" w15:restartNumberingAfterBreak="0">
+  <w:abstractNum w:abstractNumId="30" w15:restartNumberingAfterBreak="0">
     <w:nsid w:val="6C71700D"/>
     <w:multiLevelType w:val="hybridMultilevel"/>
     <w:tmpl w:val="7EC840A0"/>
@@ -20177,7 +22221,7 @@
       </w:rPr>
     </w:lvl>
   </w:abstractNum>
-  <w:abstractNum w:abstractNumId="30" w15:restartNumberingAfterBreak="0">
+  <w:abstractNum w:abstractNumId="31" w15:restartNumberingAfterBreak="0">
     <w:nsid w:val="6F92023F"/>
     <w:multiLevelType w:val="hybridMultilevel"/>
     <w:tmpl w:val="16B45220"/>
@@ -20290,7 +22334,7 @@
       </w:rPr>
     </w:lvl>
   </w:abstractNum>
-  <w:abstractNum w:abstractNumId="31" w15:restartNumberingAfterBreak="0">
+  <w:abstractNum w:abstractNumId="32" w15:restartNumberingAfterBreak="0">
     <w:nsid w:val="70B8025E"/>
     <w:multiLevelType w:val="multilevel"/>
     <w:tmpl w:val="DCAEA6C2"/>
@@ -20403,7 +22447,7 @@
       </w:rPr>
     </w:lvl>
   </w:abstractNum>
-  <w:abstractNum w:abstractNumId="32" w15:restartNumberingAfterBreak="0">
+  <w:abstractNum w:abstractNumId="33" w15:restartNumberingAfterBreak="0">
     <w:nsid w:val="72D23973"/>
     <w:multiLevelType w:val="hybridMultilevel"/>
     <w:tmpl w:val="16B45220"/>
@@ -20516,7 +22560,7 @@
       </w:rPr>
     </w:lvl>
   </w:abstractNum>
-  <w:abstractNum w:abstractNumId="33" w15:restartNumberingAfterBreak="0">
+  <w:abstractNum w:abstractNumId="34" w15:restartNumberingAfterBreak="0">
     <w:nsid w:val="756E4B15"/>
     <w:multiLevelType w:val="hybridMultilevel"/>
     <w:tmpl w:val="DB7EFAEC"/>
@@ -20605,7 +22649,7 @@
       </w:pPr>
     </w:lvl>
   </w:abstractNum>
-  <w:abstractNum w:abstractNumId="34" w15:restartNumberingAfterBreak="0">
+  <w:abstractNum w:abstractNumId="35" w15:restartNumberingAfterBreak="0">
     <w:nsid w:val="794D481A"/>
     <w:multiLevelType w:val="multilevel"/>
     <w:tmpl w:val="C23CF8AE"/>
@@ -20718,7 +22762,7 @@
       </w:rPr>
     </w:lvl>
   </w:abstractNum>
-  <w:abstractNum w:abstractNumId="35" w15:restartNumberingAfterBreak="0">
+  <w:abstractNum w:abstractNumId="36" w15:restartNumberingAfterBreak="0">
     <w:nsid w:val="7AB665AA"/>
     <w:multiLevelType w:val="hybridMultilevel"/>
     <w:tmpl w:val="11E2698E"/>
@@ -20831,7 +22875,7 @@
       </w:rPr>
     </w:lvl>
   </w:abstractNum>
-  <w:abstractNum w:abstractNumId="36" w15:restartNumberingAfterBreak="0">
+  <w:abstractNum w:abstractNumId="37" w15:restartNumberingAfterBreak="0">
     <w:nsid w:val="7EEA1F3F"/>
     <w:multiLevelType w:val="hybridMultilevel"/>
     <w:tmpl w:val="16B45220"/>
@@ -20951,16 +22995,16 @@
     <w:abstractNumId w:val="18"/>
   </w:num>
   <w:num w:numId="3" w16cid:durableId="1929071803">
-    <w:abstractNumId w:val="29"/>
+    <w:abstractNumId w:val="30"/>
   </w:num>
   <w:num w:numId="4" w16cid:durableId="725640908">
-    <w:abstractNumId w:val="35"/>
+    <w:abstractNumId w:val="36"/>
   </w:num>
   <w:num w:numId="5" w16cid:durableId="1136069393">
     <w:abstractNumId w:val="4"/>
   </w:num>
   <w:num w:numId="6" w16cid:durableId="1100179461">
-    <w:abstractNumId w:val="22"/>
+    <w:abstractNumId w:val="23"/>
   </w:num>
   <w:num w:numId="7" w16cid:durableId="111873669">
     <w:abstractNumId w:val="14"/>
@@ -20969,7 +23013,7 @@
     <w:abstractNumId w:val="11"/>
   </w:num>
   <w:num w:numId="9" w16cid:durableId="2025159139">
-    <w:abstractNumId w:val="34"/>
+    <w:abstractNumId w:val="35"/>
   </w:num>
   <w:num w:numId="10" w16cid:durableId="1230070316">
     <w:abstractNumId w:val="0"/>
@@ -20981,7 +23025,7 @@
     <w:abstractNumId w:val="15"/>
   </w:num>
   <w:num w:numId="13" w16cid:durableId="1816946519">
-    <w:abstractNumId w:val="31"/>
+    <w:abstractNumId w:val="32"/>
   </w:num>
   <w:num w:numId="14" w16cid:durableId="272174202">
     <w:abstractNumId w:val="2"/>
@@ -20990,10 +23034,10 @@
     <w:abstractNumId w:val="13"/>
   </w:num>
   <w:num w:numId="16" w16cid:durableId="1109812666">
-    <w:abstractNumId w:val="21"/>
+    <w:abstractNumId w:val="22"/>
   </w:num>
   <w:num w:numId="17" w16cid:durableId="1367636361">
-    <w:abstractNumId w:val="30"/>
+    <w:abstractNumId w:val="31"/>
   </w:num>
   <w:num w:numId="18" w16cid:durableId="513108912">
     <w:abstractNumId w:val="9"/>
@@ -21017,37 +23061,37 @@
     <w:abstractNumId w:val="17"/>
   </w:num>
   <w:num w:numId="25" w16cid:durableId="566260069">
-    <w:abstractNumId w:val="32"/>
+    <w:abstractNumId w:val="33"/>
   </w:num>
   <w:num w:numId="26" w16cid:durableId="2146266585">
-    <w:abstractNumId w:val="23"/>
+    <w:abstractNumId w:val="24"/>
   </w:num>
   <w:num w:numId="27" w16cid:durableId="1566378501">
     <w:abstractNumId w:val="19"/>
   </w:num>
   <w:num w:numId="28" w16cid:durableId="1900898022">
-    <w:abstractNumId w:val="36"/>
+    <w:abstractNumId w:val="37"/>
   </w:num>
   <w:num w:numId="29" w16cid:durableId="1965303836">
-    <w:abstractNumId w:val="33"/>
+    <w:abstractNumId w:val="34"/>
   </w:num>
   <w:num w:numId="30" w16cid:durableId="1303004236">
-    <w:abstractNumId w:val="26"/>
+    <w:abstractNumId w:val="27"/>
   </w:num>
   <w:num w:numId="31" w16cid:durableId="297689079">
-    <w:abstractNumId w:val="25"/>
+    <w:abstractNumId w:val="26"/>
   </w:num>
   <w:num w:numId="32" w16cid:durableId="213153046">
     <w:abstractNumId w:val="3"/>
   </w:num>
   <w:num w:numId="33" w16cid:durableId="2122609016">
-    <w:abstractNumId w:val="27"/>
+    <w:abstractNumId w:val="28"/>
   </w:num>
   <w:num w:numId="34" w16cid:durableId="1168323522">
-    <w:abstractNumId w:val="24"/>
+    <w:abstractNumId w:val="25"/>
   </w:num>
   <w:num w:numId="35" w16cid:durableId="1655794610">
-    <w:abstractNumId w:val="28"/>
+    <w:abstractNumId w:val="29"/>
   </w:num>
   <w:num w:numId="36" w16cid:durableId="1460881590">
     <w:abstractNumId w:val="12"/>
@@ -21060,6 +23104,15 @@
     <w:lvlOverride w:ilvl="0">
       <w:startOverride w:val="1"/>
     </w:lvlOverride>
+  </w:num>
+  <w:num w:numId="39" w16cid:durableId="1165122914">
+    <w:abstractNumId w:val="7"/>
+    <w:lvlOverride w:ilvl="0">
+      <w:startOverride w:val="1"/>
+    </w:lvlOverride>
+  </w:num>
+  <w:num w:numId="40" w16cid:durableId="119423622">
+    <w:abstractNumId w:val="21"/>
   </w:num>
   <w:numIdMacAtCleanup w:val="8"/>
 </w:numbering>
@@ -21549,10 +23602,11 @@
     <w:basedOn w:val="Ttulo2"/>
     <w:next w:val="Normal"/>
     <w:link w:val="Ttulo4Car"/>
+    <w:autoRedefine/>
     <w:uiPriority w:val="9"/>
     <w:unhideWhenUsed/>
     <w:qFormat/>
-    <w:rsid w:val="007F59F3"/>
+    <w:rsid w:val="00D11A6F"/>
     <w:pPr>
       <w:numPr>
         <w:numId w:val="37"/>
@@ -21956,7 +24010,7 @@
     <w:basedOn w:val="Fuentedeprrafopredeter"/>
     <w:link w:val="Ttulo4"/>
     <w:uiPriority w:val="9"/>
-    <w:rsid w:val="007F59F3"/>
+    <w:rsid w:val="00D11A6F"/>
     <w:rPr>
       <w:rFonts w:eastAsiaTheme="majorEastAsia" w:cs="Arial"/>
       <w:color w:val="1F497D" w:themeColor="text2"/>

</xml_diff>

<commit_message>
Actualizacion de documentacion diagramas y plan de costos
</commit_message>
<xml_diff>
--- a/Documentación/Proyecto de titulo Fabio Urrea memoria v4.docx
+++ b/Documentación/Proyecto de titulo Fabio Urrea memoria v4.docx
@@ -12,6 +12,8 @@
           <w:color w:val="auto"/>
         </w:rPr>
       </w:pPr>
+      <w:bookmarkStart w:id="0" w:name="_Hlk135427043"/>
+      <w:bookmarkEnd w:id="0"/>
       <w:r>
         <w:rPr>
           <w:rFonts w:ascii="Times New Roman" w:eastAsia="Times New Roman" w:hAnsi="Times New Roman" w:cs="Times New Roman"/>
@@ -183,7 +185,7 @@
           <w:sz w:val="48"/>
         </w:rPr>
       </w:pPr>
-      <w:bookmarkStart w:id="0" w:name="_Toc134844567"/>
+      <w:bookmarkStart w:id="1" w:name="_Toc135428241"/>
       <w:r>
         <w:rPr>
           <w:rFonts w:asciiTheme="minorHAnsi" w:hAnsiTheme="minorHAnsi" w:cstheme="minorHAnsi"/>
@@ -254,7 +256,7 @@
         </w:rPr>
         <w:t>”</w:t>
       </w:r>
-      <w:bookmarkEnd w:id="0"/>
+      <w:bookmarkEnd w:id="1"/>
     </w:p>
     <w:p>
       <w:pPr>
@@ -286,7 +288,7 @@
           <w:szCs w:val="36"/>
         </w:rPr>
       </w:pPr>
-      <w:bookmarkStart w:id="1" w:name="_Toc134844568"/>
+      <w:bookmarkStart w:id="2" w:name="_Toc135428242"/>
       <w:r>
         <w:rPr>
           <w:rFonts w:cstheme="minorHAnsi"/>
@@ -294,7 +296,7 @@
         </w:rPr>
         <w:t>Autor:</w:t>
       </w:r>
-      <w:bookmarkEnd w:id="1"/>
+      <w:bookmarkEnd w:id="2"/>
     </w:p>
     <w:p>
       <w:pPr>
@@ -324,7 +326,7 @@
           <w:szCs w:val="36"/>
         </w:rPr>
       </w:pPr>
-      <w:bookmarkStart w:id="2" w:name="_Toc134844569"/>
+      <w:bookmarkStart w:id="3" w:name="_Toc135428243"/>
       <w:r>
         <w:rPr>
           <w:rFonts w:cstheme="minorHAnsi"/>
@@ -332,7 +334,7 @@
         </w:rPr>
         <w:t>Profesor Guía:</w:t>
       </w:r>
-      <w:bookmarkEnd w:id="2"/>
+      <w:bookmarkEnd w:id="3"/>
     </w:p>
     <w:p>
       <w:pPr>
@@ -497,7 +499,7 @@
             </w:rPr>
             <w:fldChar w:fldCharType="separate"/>
           </w:r>
-          <w:hyperlink w:anchor="_Toc134844567" w:history="1">
+          <w:hyperlink w:anchor="_Toc135428241" w:history="1">
             <w:r>
               <w:rPr>
                 <w:rStyle w:val="Hipervnculo"/>
@@ -524,7 +526,7 @@
                 <w:noProof/>
                 <w:webHidden/>
               </w:rPr>
-              <w:instrText xml:space="preserve"> PAGEREF _Toc134844567 \h </w:instrText>
+              <w:instrText xml:space="preserve"> PAGEREF _Toc135428241 \h </w:instrText>
             </w:r>
             <w:r>
               <w:rPr>
@@ -572,7 +574,7 @@
               <w14:ligatures w14:val="standardContextual"/>
             </w:rPr>
           </w:pPr>
-          <w:hyperlink w:anchor="_Toc134844568" w:history="1">
+          <w:hyperlink w:anchor="_Toc135428242" w:history="1">
             <w:r>
               <w:rPr>
                 <w:rStyle w:val="Hipervnculo"/>
@@ -600,7 +602,7 @@
                 <w:noProof/>
                 <w:webHidden/>
               </w:rPr>
-              <w:instrText xml:space="preserve"> PAGEREF _Toc134844568 \h </w:instrText>
+              <w:instrText xml:space="preserve"> PAGEREF _Toc135428242 \h </w:instrText>
             </w:r>
             <w:r>
               <w:rPr>
@@ -648,7 +650,7 @@
               <w14:ligatures w14:val="standardContextual"/>
             </w:rPr>
           </w:pPr>
-          <w:hyperlink w:anchor="_Toc134844569" w:history="1">
+          <w:hyperlink w:anchor="_Toc135428243" w:history="1">
             <w:r>
               <w:rPr>
                 <w:rStyle w:val="Hipervnculo"/>
@@ -676,7 +678,7 @@
                 <w:noProof/>
                 <w:webHidden/>
               </w:rPr>
-              <w:instrText xml:space="preserve"> PAGEREF _Toc134844569 \h </w:instrText>
+              <w:instrText xml:space="preserve"> PAGEREF _Toc135428243 \h </w:instrText>
             </w:r>
             <w:r>
               <w:rPr>
@@ -727,7 +729,7 @@
               <w14:ligatures w14:val="standardContextual"/>
             </w:rPr>
           </w:pPr>
-          <w:hyperlink w:anchor="_Toc134844570" w:history="1">
+          <w:hyperlink w:anchor="_Toc135428244" w:history="1">
             <w:r>
               <w:rPr>
                 <w:rStyle w:val="Hipervnculo"/>
@@ -770,7 +772,7 @@
                 <w:noProof/>
                 <w:webHidden/>
               </w:rPr>
-              <w:instrText xml:space="preserve"> PAGEREF _Toc134844570 \h </w:instrText>
+              <w:instrText xml:space="preserve"> PAGEREF _Toc135428244 \h </w:instrText>
             </w:r>
             <w:r>
               <w:rPr>
@@ -819,7 +821,7 @@
               <w14:ligatures w14:val="standardContextual"/>
             </w:rPr>
           </w:pPr>
-          <w:hyperlink w:anchor="_Toc134844571" w:history="1">
+          <w:hyperlink w:anchor="_Toc135428245" w:history="1">
             <w:r>
               <w:rPr>
                 <w:rStyle w:val="Hipervnculo"/>
@@ -868,7 +870,7 @@
                 <w:noProof/>
                 <w:webHidden/>
               </w:rPr>
-              <w:instrText xml:space="preserve"> PAGEREF _Toc134844571 \h </w:instrText>
+              <w:instrText xml:space="preserve"> PAGEREF _Toc135428245 \h </w:instrText>
             </w:r>
             <w:r>
               <w:rPr>
@@ -916,7 +918,7 @@
               <w14:ligatures w14:val="standardContextual"/>
             </w:rPr>
           </w:pPr>
-          <w:hyperlink w:anchor="_Toc134844572" w:history="1">
+          <w:hyperlink w:anchor="_Toc135428246" w:history="1">
             <w:r>
               <w:rPr>
                 <w:rStyle w:val="Hipervnculo"/>
@@ -944,7 +946,7 @@
                 <w:noProof/>
                 <w:webHidden/>
               </w:rPr>
-              <w:instrText xml:space="preserve"> PAGEREF _Toc134844572 \h </w:instrText>
+              <w:instrText xml:space="preserve"> PAGEREF _Toc135428246 \h </w:instrText>
             </w:r>
             <w:r>
               <w:rPr>
@@ -992,7 +994,7 @@
               <w14:ligatures w14:val="standardContextual"/>
             </w:rPr>
           </w:pPr>
-          <w:hyperlink w:anchor="_Toc134844573" w:history="1">
+          <w:hyperlink w:anchor="_Toc135428247" w:history="1">
             <w:r>
               <w:rPr>
                 <w:rStyle w:val="Hipervnculo"/>
@@ -1020,7 +1022,7 @@
                 <w:noProof/>
                 <w:webHidden/>
               </w:rPr>
-              <w:instrText xml:space="preserve"> PAGEREF _Toc134844573 \h </w:instrText>
+              <w:instrText xml:space="preserve"> PAGEREF _Toc135428247 \h </w:instrText>
             </w:r>
             <w:r>
               <w:rPr>
@@ -1068,7 +1070,7 @@
               <w14:ligatures w14:val="standardContextual"/>
             </w:rPr>
           </w:pPr>
-          <w:hyperlink w:anchor="_Toc134844574" w:history="1">
+          <w:hyperlink w:anchor="_Toc135428248" w:history="1">
             <w:r>
               <w:rPr>
                 <w:rStyle w:val="Hipervnculo"/>
@@ -1096,7 +1098,7 @@
                 <w:noProof/>
                 <w:webHidden/>
               </w:rPr>
-              <w:instrText xml:space="preserve"> PAGEREF _Toc134844574 \h </w:instrText>
+              <w:instrText xml:space="preserve"> PAGEREF _Toc135428248 \h </w:instrText>
             </w:r>
             <w:r>
               <w:rPr>
@@ -1144,7 +1146,7 @@
               <w14:ligatures w14:val="standardContextual"/>
             </w:rPr>
           </w:pPr>
-          <w:hyperlink w:anchor="_Toc134844575" w:history="1">
+          <w:hyperlink w:anchor="_Toc135428249" w:history="1">
             <w:r>
               <w:rPr>
                 <w:rStyle w:val="Hipervnculo"/>
@@ -1172,7 +1174,7 @@
                 <w:noProof/>
                 <w:webHidden/>
               </w:rPr>
-              <w:instrText xml:space="preserve"> PAGEREF _Toc134844575 \h </w:instrText>
+              <w:instrText xml:space="preserve"> PAGEREF _Toc135428249 \h </w:instrText>
             </w:r>
             <w:r>
               <w:rPr>
@@ -1220,7 +1222,7 @@
               <w14:ligatures w14:val="standardContextual"/>
             </w:rPr>
           </w:pPr>
-          <w:hyperlink w:anchor="_Toc134844576" w:history="1">
+          <w:hyperlink w:anchor="_Toc135428250" w:history="1">
             <w:r>
               <w:rPr>
                 <w:rStyle w:val="Hipervnculo"/>
@@ -1248,7 +1250,7 @@
                 <w:noProof/>
                 <w:webHidden/>
               </w:rPr>
-              <w:instrText xml:space="preserve"> PAGEREF _Toc134844576 \h </w:instrText>
+              <w:instrText xml:space="preserve"> PAGEREF _Toc135428250 \h </w:instrText>
             </w:r>
             <w:r>
               <w:rPr>
@@ -1296,7 +1298,7 @@
               <w14:ligatures w14:val="standardContextual"/>
             </w:rPr>
           </w:pPr>
-          <w:hyperlink w:anchor="_Toc134844577" w:history="1">
+          <w:hyperlink w:anchor="_Toc135428251" w:history="1">
             <w:r>
               <w:rPr>
                 <w:rStyle w:val="Hipervnculo"/>
@@ -1324,7 +1326,7 @@
                 <w:noProof/>
                 <w:webHidden/>
               </w:rPr>
-              <w:instrText xml:space="preserve"> PAGEREF _Toc134844577 \h </w:instrText>
+              <w:instrText xml:space="preserve"> PAGEREF _Toc135428251 \h </w:instrText>
             </w:r>
             <w:r>
               <w:rPr>
@@ -1372,7 +1374,7 @@
               <w14:ligatures w14:val="standardContextual"/>
             </w:rPr>
           </w:pPr>
-          <w:hyperlink w:anchor="_Toc134844578" w:history="1">
+          <w:hyperlink w:anchor="_Toc135428252" w:history="1">
             <w:r>
               <w:rPr>
                 <w:rStyle w:val="Hipervnculo"/>
@@ -1400,7 +1402,7 @@
                 <w:noProof/>
                 <w:webHidden/>
               </w:rPr>
-              <w:instrText xml:space="preserve"> PAGEREF _Toc134844578 \h </w:instrText>
+              <w:instrText xml:space="preserve"> PAGEREF _Toc135428252 \h </w:instrText>
             </w:r>
             <w:r>
               <w:rPr>
@@ -1448,7 +1450,7 @@
               <w14:ligatures w14:val="standardContextual"/>
             </w:rPr>
           </w:pPr>
-          <w:hyperlink w:anchor="_Toc134844579" w:history="1">
+          <w:hyperlink w:anchor="_Toc135428253" w:history="1">
             <w:r>
               <w:rPr>
                 <w:rStyle w:val="Hipervnculo"/>
@@ -1476,7 +1478,7 @@
                 <w:noProof/>
                 <w:webHidden/>
               </w:rPr>
-              <w:instrText xml:space="preserve"> PAGEREF _Toc134844579 \h </w:instrText>
+              <w:instrText xml:space="preserve"> PAGEREF _Toc135428253 \h </w:instrText>
             </w:r>
             <w:r>
               <w:rPr>
@@ -1524,7 +1526,7 @@
               <w14:ligatures w14:val="standardContextual"/>
             </w:rPr>
           </w:pPr>
-          <w:hyperlink w:anchor="_Toc134844580" w:history="1">
+          <w:hyperlink w:anchor="_Toc135428254" w:history="1">
             <w:r>
               <w:rPr>
                 <w:rStyle w:val="Hipervnculo"/>
@@ -1552,7 +1554,7 @@
                 <w:noProof/>
                 <w:webHidden/>
               </w:rPr>
-              <w:instrText xml:space="preserve"> PAGEREF _Toc134844580 \h </w:instrText>
+              <w:instrText xml:space="preserve"> PAGEREF _Toc135428254 \h </w:instrText>
             </w:r>
             <w:r>
               <w:rPr>
@@ -1600,7 +1602,7 @@
               <w14:ligatures w14:val="standardContextual"/>
             </w:rPr>
           </w:pPr>
-          <w:hyperlink w:anchor="_Toc134844581" w:history="1">
+          <w:hyperlink w:anchor="_Toc135428255" w:history="1">
             <w:r>
               <w:rPr>
                 <w:rStyle w:val="Hipervnculo"/>
@@ -1628,7 +1630,7 @@
                 <w:noProof/>
                 <w:webHidden/>
               </w:rPr>
-              <w:instrText xml:space="preserve"> PAGEREF _Toc134844581 \h </w:instrText>
+              <w:instrText xml:space="preserve"> PAGEREF _Toc135428255 \h </w:instrText>
             </w:r>
             <w:r>
               <w:rPr>
@@ -1676,7 +1678,7 @@
               <w14:ligatures w14:val="standardContextual"/>
             </w:rPr>
           </w:pPr>
-          <w:hyperlink w:anchor="_Toc134844582" w:history="1">
+          <w:hyperlink w:anchor="_Toc135428256" w:history="1">
             <w:r>
               <w:rPr>
                 <w:rStyle w:val="Hipervnculo"/>
@@ -1704,7 +1706,7 @@
                 <w:noProof/>
                 <w:webHidden/>
               </w:rPr>
-              <w:instrText xml:space="preserve"> PAGEREF _Toc134844582 \h </w:instrText>
+              <w:instrText xml:space="preserve"> PAGEREF _Toc135428256 \h </w:instrText>
             </w:r>
             <w:r>
               <w:rPr>
@@ -1752,7 +1754,7 @@
               <w14:ligatures w14:val="standardContextual"/>
             </w:rPr>
           </w:pPr>
-          <w:hyperlink w:anchor="_Toc134844583" w:history="1">
+          <w:hyperlink w:anchor="_Toc135428257" w:history="1">
             <w:r>
               <w:rPr>
                 <w:rStyle w:val="Hipervnculo"/>
@@ -1779,7 +1781,7 @@
                 <w:noProof/>
                 <w:webHidden/>
               </w:rPr>
-              <w:instrText xml:space="preserve"> PAGEREF _Toc134844583 \h </w:instrText>
+              <w:instrText xml:space="preserve"> PAGEREF _Toc135428257 \h </w:instrText>
             </w:r>
             <w:r>
               <w:rPr>
@@ -1830,7 +1832,7 @@
               <w14:ligatures w14:val="standardContextual"/>
             </w:rPr>
           </w:pPr>
-          <w:hyperlink w:anchor="_Toc134844584" w:history="1">
+          <w:hyperlink w:anchor="_Toc135428258" w:history="1">
             <w:r>
               <w:rPr>
                 <w:rStyle w:val="Hipervnculo"/>
@@ -1857,7 +1859,7 @@
                 <w:noProof/>
                 <w:webHidden/>
               </w:rPr>
-              <w:instrText xml:space="preserve"> PAGEREF _Toc134844584 \h </w:instrText>
+              <w:instrText xml:space="preserve"> PAGEREF _Toc135428258 \h </w:instrText>
             </w:r>
             <w:r>
               <w:rPr>
@@ -1905,7 +1907,7 @@
               <w14:ligatures w14:val="standardContextual"/>
             </w:rPr>
           </w:pPr>
-          <w:hyperlink w:anchor="_Toc134844585" w:history="1">
+          <w:hyperlink w:anchor="_Toc135428259" w:history="1">
             <w:r>
               <w:rPr>
                 <w:rStyle w:val="Hipervnculo"/>
@@ -1933,7 +1935,7 @@
                 <w:noProof/>
                 <w:webHidden/>
               </w:rPr>
-              <w:instrText xml:space="preserve"> PAGEREF _Toc134844585 \h </w:instrText>
+              <w:instrText xml:space="preserve"> PAGEREF _Toc135428259 \h </w:instrText>
             </w:r>
             <w:r>
               <w:rPr>
@@ -1981,7 +1983,7 @@
               <w14:ligatures w14:val="standardContextual"/>
             </w:rPr>
           </w:pPr>
-          <w:hyperlink w:anchor="_Toc134844586" w:history="1">
+          <w:hyperlink w:anchor="_Toc135428260" w:history="1">
             <w:r>
               <w:rPr>
                 <w:rStyle w:val="Hipervnculo"/>
@@ -2009,7 +2011,7 @@
                 <w:noProof/>
                 <w:webHidden/>
               </w:rPr>
-              <w:instrText xml:space="preserve"> PAGEREF _Toc134844586 \h </w:instrText>
+              <w:instrText xml:space="preserve"> PAGEREF _Toc135428260 \h </w:instrText>
             </w:r>
             <w:r>
               <w:rPr>
@@ -2057,7 +2059,7 @@
               <w14:ligatures w14:val="standardContextual"/>
             </w:rPr>
           </w:pPr>
-          <w:hyperlink w:anchor="_Toc134844587" w:history="1">
+          <w:hyperlink w:anchor="_Toc135428261" w:history="1">
             <w:r>
               <w:rPr>
                 <w:rStyle w:val="Hipervnculo"/>
@@ -2085,7 +2087,7 @@
                 <w:noProof/>
                 <w:webHidden/>
               </w:rPr>
-              <w:instrText xml:space="preserve"> PAGEREF _Toc134844587 \h </w:instrText>
+              <w:instrText xml:space="preserve"> PAGEREF _Toc135428261 \h </w:instrText>
             </w:r>
             <w:r>
               <w:rPr>
@@ -2133,7 +2135,7 @@
               <w14:ligatures w14:val="standardContextual"/>
             </w:rPr>
           </w:pPr>
-          <w:hyperlink w:anchor="_Toc134844588" w:history="1">
+          <w:hyperlink w:anchor="_Toc135428262" w:history="1">
             <w:r>
               <w:rPr>
                 <w:rStyle w:val="Hipervnculo"/>
@@ -2161,7 +2163,7 @@
                 <w:noProof/>
                 <w:webHidden/>
               </w:rPr>
-              <w:instrText xml:space="preserve"> PAGEREF _Toc134844588 \h </w:instrText>
+              <w:instrText xml:space="preserve"> PAGEREF _Toc135428262 \h </w:instrText>
             </w:r>
             <w:r>
               <w:rPr>
@@ -2209,7 +2211,7 @@
               <w14:ligatures w14:val="standardContextual"/>
             </w:rPr>
           </w:pPr>
-          <w:hyperlink w:anchor="_Toc134844589" w:history="1">
+          <w:hyperlink w:anchor="_Toc135428263" w:history="1">
             <w:r>
               <w:rPr>
                 <w:rStyle w:val="Hipervnculo"/>
@@ -2237,7 +2239,7 @@
                 <w:noProof/>
                 <w:webHidden/>
               </w:rPr>
-              <w:instrText xml:space="preserve"> PAGEREF _Toc134844589 \h </w:instrText>
+              <w:instrText xml:space="preserve"> PAGEREF _Toc135428263 \h </w:instrText>
             </w:r>
             <w:r>
               <w:rPr>
@@ -2285,7 +2287,7 @@
               <w14:ligatures w14:val="standardContextual"/>
             </w:rPr>
           </w:pPr>
-          <w:hyperlink w:anchor="_Toc134844590" w:history="1">
+          <w:hyperlink w:anchor="_Toc135428264" w:history="1">
             <w:r>
               <w:rPr>
                 <w:rStyle w:val="Hipervnculo"/>
@@ -2313,7 +2315,7 @@
                 <w:noProof/>
                 <w:webHidden/>
               </w:rPr>
-              <w:instrText xml:space="preserve"> PAGEREF _Toc134844590 \h </w:instrText>
+              <w:instrText xml:space="preserve"> PAGEREF _Toc135428264 \h </w:instrText>
             </w:r>
             <w:r>
               <w:rPr>
@@ -2334,6 +2336,158 @@
                 <w:webHidden/>
               </w:rPr>
               <w:t>20</w:t>
+            </w:r>
+            <w:r>
+              <w:rPr>
+                <w:noProof/>
+                <w:webHidden/>
+              </w:rPr>
+              <w:fldChar w:fldCharType="end"/>
+            </w:r>
+          </w:hyperlink>
+        </w:p>
+        <w:p>
+          <w:pPr>
+            <w:pStyle w:val="TDC2"/>
+            <w:tabs>
+              <w:tab w:val="right" w:leader="dot" w:pos="10070"/>
+            </w:tabs>
+            <w:rPr>
+              <w:rFonts w:asciiTheme="minorHAnsi" w:eastAsiaTheme="minorEastAsia" w:hAnsiTheme="minorHAnsi" w:cstheme="minorBidi"/>
+              <w:noProof/>
+              <w:color w:val="auto"/>
+              <w:kern w:val="2"/>
+              <w:sz w:val="22"/>
+              <w:szCs w:val="22"/>
+              <w:lang w:eastAsia="es-CL"/>
+              <w14:ligatures w14:val="standardContextual"/>
+            </w:rPr>
+          </w:pPr>
+          <w:hyperlink w:anchor="_Toc135428265" w:history="1">
+            <w:r>
+              <w:rPr>
+                <w:rStyle w:val="Hipervnculo"/>
+                <w:rFonts w:cstheme="minorHAnsi"/>
+                <w:noProof/>
+              </w:rPr>
+              <w:t>2.7 VISTA DE ESCENARIOS</w:t>
+            </w:r>
+            <w:r>
+              <w:rPr>
+                <w:noProof/>
+                <w:webHidden/>
+              </w:rPr>
+              <w:tab/>
+            </w:r>
+            <w:r>
+              <w:rPr>
+                <w:noProof/>
+                <w:webHidden/>
+              </w:rPr>
+              <w:fldChar w:fldCharType="begin"/>
+            </w:r>
+            <w:r>
+              <w:rPr>
+                <w:noProof/>
+                <w:webHidden/>
+              </w:rPr>
+              <w:instrText xml:space="preserve"> PAGEREF _Toc135428265 \h </w:instrText>
+            </w:r>
+            <w:r>
+              <w:rPr>
+                <w:noProof/>
+                <w:webHidden/>
+              </w:rPr>
+            </w:r>
+            <w:r>
+              <w:rPr>
+                <w:noProof/>
+                <w:webHidden/>
+              </w:rPr>
+              <w:fldChar w:fldCharType="separate"/>
+            </w:r>
+            <w:r>
+              <w:rPr>
+                <w:noProof/>
+                <w:webHidden/>
+              </w:rPr>
+              <w:t>22</w:t>
+            </w:r>
+            <w:r>
+              <w:rPr>
+                <w:noProof/>
+                <w:webHidden/>
+              </w:rPr>
+              <w:fldChar w:fldCharType="end"/>
+            </w:r>
+          </w:hyperlink>
+        </w:p>
+        <w:p>
+          <w:pPr>
+            <w:pStyle w:val="TDC2"/>
+            <w:tabs>
+              <w:tab w:val="right" w:leader="dot" w:pos="10070"/>
+            </w:tabs>
+            <w:rPr>
+              <w:rFonts w:asciiTheme="minorHAnsi" w:eastAsiaTheme="minorEastAsia" w:hAnsiTheme="minorHAnsi" w:cstheme="minorBidi"/>
+              <w:noProof/>
+              <w:color w:val="auto"/>
+              <w:kern w:val="2"/>
+              <w:sz w:val="22"/>
+              <w:szCs w:val="22"/>
+              <w:lang w:eastAsia="es-CL"/>
+              <w14:ligatures w14:val="standardContextual"/>
+            </w:rPr>
+          </w:pPr>
+          <w:hyperlink w:anchor="_Toc135428266" w:history="1">
+            <w:r>
+              <w:rPr>
+                <w:rStyle w:val="Hipervnculo"/>
+                <w:rFonts w:cstheme="minorHAnsi"/>
+                <w:noProof/>
+              </w:rPr>
+              <w:t>2.7 VISTA LÓGICA</w:t>
+            </w:r>
+            <w:r>
+              <w:rPr>
+                <w:noProof/>
+                <w:webHidden/>
+              </w:rPr>
+              <w:tab/>
+            </w:r>
+            <w:r>
+              <w:rPr>
+                <w:noProof/>
+                <w:webHidden/>
+              </w:rPr>
+              <w:fldChar w:fldCharType="begin"/>
+            </w:r>
+            <w:r>
+              <w:rPr>
+                <w:noProof/>
+                <w:webHidden/>
+              </w:rPr>
+              <w:instrText xml:space="preserve"> PAGEREF _Toc135428266 \h </w:instrText>
+            </w:r>
+            <w:r>
+              <w:rPr>
+                <w:noProof/>
+                <w:webHidden/>
+              </w:rPr>
+            </w:r>
+            <w:r>
+              <w:rPr>
+                <w:noProof/>
+                <w:webHidden/>
+              </w:rPr>
+              <w:fldChar w:fldCharType="separate"/>
+            </w:r>
+            <w:r>
+              <w:rPr>
+                <w:noProof/>
+                <w:webHidden/>
+              </w:rPr>
+              <w:t>23</w:t>
             </w:r>
             <w:r>
               <w:rPr>
@@ -2364,7 +2518,7 @@
               <w14:ligatures w14:val="standardContextual"/>
             </w:rPr>
           </w:pPr>
-          <w:hyperlink w:anchor="_Toc134844591" w:history="1">
+          <w:hyperlink w:anchor="_Toc135428267" w:history="1">
             <w:r>
               <w:rPr>
                 <w:rStyle w:val="Hipervnculo"/>
@@ -2391,7 +2545,7 @@
                 <w:noProof/>
                 <w:webHidden/>
               </w:rPr>
-              <w:instrText xml:space="preserve"> PAGEREF _Toc134844591 \h </w:instrText>
+              <w:instrText xml:space="preserve"> PAGEREF _Toc135428267 \h </w:instrText>
             </w:r>
             <w:r>
               <w:rPr>
@@ -2411,7 +2565,7 @@
                 <w:noProof/>
                 <w:webHidden/>
               </w:rPr>
-              <w:t>22</w:t>
+              <w:t>25</w:t>
             </w:r>
             <w:r>
               <w:rPr>
@@ -2439,7 +2593,7 @@
               <w14:ligatures w14:val="standardContextual"/>
             </w:rPr>
           </w:pPr>
-          <w:hyperlink w:anchor="_Toc134844592" w:history="1">
+          <w:hyperlink w:anchor="_Toc135428268" w:history="1">
             <w:r>
               <w:rPr>
                 <w:rStyle w:val="Hipervnculo"/>
@@ -2467,7 +2621,7 @@
                 <w:noProof/>
                 <w:webHidden/>
               </w:rPr>
-              <w:instrText xml:space="preserve"> PAGEREF _Toc134844592 \h </w:instrText>
+              <w:instrText xml:space="preserve"> PAGEREF _Toc135428268 \h </w:instrText>
             </w:r>
             <w:r>
               <w:rPr>
@@ -2487,7 +2641,7 @@
                 <w:noProof/>
                 <w:webHidden/>
               </w:rPr>
-              <w:t>23</w:t>
+              <w:t>25</w:t>
             </w:r>
             <w:r>
               <w:rPr>
@@ -2515,7 +2669,7 @@
               <w14:ligatures w14:val="standardContextual"/>
             </w:rPr>
           </w:pPr>
-          <w:hyperlink w:anchor="_Toc134844593" w:history="1">
+          <w:hyperlink w:anchor="_Toc135428269" w:history="1">
             <w:r>
               <w:rPr>
                 <w:rStyle w:val="Hipervnculo"/>
@@ -2543,7 +2697,7 @@
                 <w:noProof/>
                 <w:webHidden/>
               </w:rPr>
-              <w:instrText xml:space="preserve"> PAGEREF _Toc134844593 \h </w:instrText>
+              <w:instrText xml:space="preserve"> PAGEREF _Toc135428269 \h </w:instrText>
             </w:r>
             <w:r>
               <w:rPr>
@@ -2563,7 +2717,7 @@
                 <w:noProof/>
                 <w:webHidden/>
               </w:rPr>
-              <w:t>24</w:t>
+              <w:t>26</w:t>
             </w:r>
             <w:r>
               <w:rPr>
@@ -2591,7 +2745,7 @@
               <w14:ligatures w14:val="standardContextual"/>
             </w:rPr>
           </w:pPr>
-          <w:hyperlink w:anchor="_Toc134844594" w:history="1">
+          <w:hyperlink w:anchor="_Toc135428270" w:history="1">
             <w:r>
               <w:rPr>
                 <w:rStyle w:val="Hipervnculo"/>
@@ -2618,7 +2772,7 @@
                 <w:noProof/>
                 <w:webHidden/>
               </w:rPr>
-              <w:instrText xml:space="preserve"> PAGEREF _Toc134844594 \h </w:instrText>
+              <w:instrText xml:space="preserve"> PAGEREF _Toc135428270 \h </w:instrText>
             </w:r>
             <w:r>
               <w:rPr>
@@ -2638,7 +2792,7 @@
                 <w:noProof/>
                 <w:webHidden/>
               </w:rPr>
-              <w:t>25</w:t>
+              <w:t>27</w:t>
             </w:r>
             <w:r>
               <w:rPr>
@@ -2667,7 +2821,7 @@
               <w14:ligatures w14:val="standardContextual"/>
             </w:rPr>
           </w:pPr>
-          <w:hyperlink w:anchor="_Toc134844595" w:history="1">
+          <w:hyperlink w:anchor="_Toc135428271" w:history="1">
             <w:r>
               <w:rPr>
                 <w:rStyle w:val="Hipervnculo"/>
@@ -2714,7 +2868,7 @@
                 <w:noProof/>
                 <w:webHidden/>
               </w:rPr>
-              <w:instrText xml:space="preserve"> PAGEREF _Toc134844595 \h </w:instrText>
+              <w:instrText xml:space="preserve"> PAGEREF _Toc135428271 \h </w:instrText>
             </w:r>
             <w:r>
               <w:rPr>
@@ -2734,7 +2888,7 @@
                 <w:noProof/>
                 <w:webHidden/>
               </w:rPr>
-              <w:t>25</w:t>
+              <w:t>27</w:t>
             </w:r>
             <w:r>
               <w:rPr>
@@ -2763,7 +2917,7 @@
               <w14:ligatures w14:val="standardContextual"/>
             </w:rPr>
           </w:pPr>
-          <w:hyperlink w:anchor="_Toc134844596" w:history="1">
+          <w:hyperlink w:anchor="_Toc135428272" w:history="1">
             <w:r>
               <w:rPr>
                 <w:rStyle w:val="Hipervnculo"/>
@@ -2810,7 +2964,7 @@
                 <w:noProof/>
                 <w:webHidden/>
               </w:rPr>
-              <w:instrText xml:space="preserve"> PAGEREF _Toc134844596 \h </w:instrText>
+              <w:instrText xml:space="preserve"> PAGEREF _Toc135428272 \h </w:instrText>
             </w:r>
             <w:r>
               <w:rPr>
@@ -2830,7 +2984,7 @@
                 <w:noProof/>
                 <w:webHidden/>
               </w:rPr>
-              <w:t>26</w:t>
+              <w:t>29</w:t>
             </w:r>
             <w:r>
               <w:rPr>
@@ -2859,7 +3013,7 @@
               <w14:ligatures w14:val="standardContextual"/>
             </w:rPr>
           </w:pPr>
-          <w:hyperlink w:anchor="_Toc134844597" w:history="1">
+          <w:hyperlink w:anchor="_Toc135428273" w:history="1">
             <w:r>
               <w:rPr>
                 <w:rStyle w:val="Hipervnculo"/>
@@ -2906,7 +3060,7 @@
                 <w:noProof/>
                 <w:webHidden/>
               </w:rPr>
-              <w:instrText xml:space="preserve"> PAGEREF _Toc134844597 \h </w:instrText>
+              <w:instrText xml:space="preserve"> PAGEREF _Toc135428273 \h </w:instrText>
             </w:r>
             <w:r>
               <w:rPr>
@@ -2926,7 +3080,7 @@
                 <w:noProof/>
                 <w:webHidden/>
               </w:rPr>
-              <w:t>26</w:t>
+              <w:t>29</w:t>
             </w:r>
             <w:r>
               <w:rPr>
@@ -2955,7 +3109,7 @@
               <w14:ligatures w14:val="standardContextual"/>
             </w:rPr>
           </w:pPr>
-          <w:hyperlink w:anchor="_Toc134844598" w:history="1">
+          <w:hyperlink w:anchor="_Toc135428274" w:history="1">
             <w:r>
               <w:rPr>
                 <w:rStyle w:val="Hipervnculo"/>
@@ -3002,7 +3156,7 @@
                 <w:noProof/>
                 <w:webHidden/>
               </w:rPr>
-              <w:instrText xml:space="preserve"> PAGEREF _Toc134844598 \h </w:instrText>
+              <w:instrText xml:space="preserve"> PAGEREF _Toc135428274 \h </w:instrText>
             </w:r>
             <w:r>
               <w:rPr>
@@ -3022,7 +3176,7 @@
                 <w:noProof/>
                 <w:webHidden/>
               </w:rPr>
-              <w:t>28</w:t>
+              <w:t>31</w:t>
             </w:r>
             <w:r>
               <w:rPr>
@@ -3050,7 +3204,7 @@
               <w14:ligatures w14:val="standardContextual"/>
             </w:rPr>
           </w:pPr>
-          <w:hyperlink w:anchor="_Toc134844599" w:history="1">
+          <w:hyperlink w:anchor="_Toc135428275" w:history="1">
             <w:r>
               <w:rPr>
                 <w:rStyle w:val="Hipervnculo"/>
@@ -3077,7 +3231,7 @@
                 <w:noProof/>
                 <w:webHidden/>
               </w:rPr>
-              <w:instrText xml:space="preserve"> PAGEREF _Toc134844599 \h </w:instrText>
+              <w:instrText xml:space="preserve"> PAGEREF _Toc135428275 \h </w:instrText>
             </w:r>
             <w:r>
               <w:rPr>
@@ -3097,7 +3251,7 @@
                 <w:noProof/>
                 <w:webHidden/>
               </w:rPr>
-              <w:t>30</w:t>
+              <w:t>32</w:t>
             </w:r>
             <w:r>
               <w:rPr>
@@ -3126,7 +3280,7 @@
               <w14:ligatures w14:val="standardContextual"/>
             </w:rPr>
           </w:pPr>
-          <w:hyperlink w:anchor="_Toc134844600" w:history="1">
+          <w:hyperlink w:anchor="_Toc135428276" w:history="1">
             <w:r>
               <w:rPr>
                 <w:rStyle w:val="Hipervnculo"/>
@@ -3173,7 +3327,7 @@
                 <w:noProof/>
                 <w:webHidden/>
               </w:rPr>
-              <w:instrText xml:space="preserve"> PAGEREF _Toc134844600 \h </w:instrText>
+              <w:instrText xml:space="preserve"> PAGEREF _Toc135428276 \h </w:instrText>
             </w:r>
             <w:r>
               <w:rPr>
@@ -3193,7 +3347,7 @@
                 <w:noProof/>
                 <w:webHidden/>
               </w:rPr>
-              <w:t>30</w:t>
+              <w:t>32</w:t>
             </w:r>
             <w:r>
               <w:rPr>
@@ -3221,13 +3375,27 @@
               <w14:ligatures w14:val="standardContextual"/>
             </w:rPr>
           </w:pPr>
-          <w:hyperlink w:anchor="_Toc134844601" w:history="1">
+          <w:hyperlink w:anchor="_Toc135428277" w:history="1">
             <w:r>
               <w:rPr>
                 <w:rStyle w:val="Hipervnculo"/>
                 <w:noProof/>
               </w:rPr>
-              <w:t>5.1 PLAN DE COSTOS</w:t>
+              <w:t>5.1 PLAN D</w:t>
+            </w:r>
+            <w:r>
+              <w:rPr>
+                <w:rStyle w:val="Hipervnculo"/>
+                <w:noProof/>
+              </w:rPr>
+              <w:t>E</w:t>
+            </w:r>
+            <w:r>
+              <w:rPr>
+                <w:rStyle w:val="Hipervnculo"/>
+                <w:noProof/>
+              </w:rPr>
+              <w:t xml:space="preserve"> COSTOS</w:t>
             </w:r>
             <w:r>
               <w:rPr>
@@ -3248,7 +3416,7 @@
                 <w:noProof/>
                 <w:webHidden/>
               </w:rPr>
-              <w:instrText xml:space="preserve"> PAGEREF _Toc134844601 \h </w:instrText>
+              <w:instrText xml:space="preserve"> PAGEREF _Toc135428277 \h </w:instrText>
             </w:r>
             <w:r>
               <w:rPr>
@@ -3268,7 +3436,7 @@
                 <w:noProof/>
                 <w:webHidden/>
               </w:rPr>
-              <w:t>31</w:t>
+              <w:t>34</w:t>
             </w:r>
             <w:r>
               <w:rPr>
@@ -3296,7 +3464,7 @@
               <w14:ligatures w14:val="standardContextual"/>
             </w:rPr>
           </w:pPr>
-          <w:hyperlink w:anchor="_Toc134844602" w:history="1">
+          <w:hyperlink w:anchor="_Toc135428278" w:history="1">
             <w:r>
               <w:rPr>
                 <w:rStyle w:val="Hipervnculo"/>
@@ -3323,7 +3491,7 @@
                 <w:noProof/>
                 <w:webHidden/>
               </w:rPr>
-              <w:instrText xml:space="preserve"> PAGEREF _Toc134844602 \h </w:instrText>
+              <w:instrText xml:space="preserve"> PAGEREF _Toc135428278 \h </w:instrText>
             </w:r>
             <w:r>
               <w:rPr>
@@ -3343,7 +3511,7 @@
                 <w:noProof/>
                 <w:webHidden/>
               </w:rPr>
-              <w:t>31</w:t>
+              <w:t>34</w:t>
             </w:r>
             <w:r>
               <w:rPr>
@@ -3371,7 +3539,7 @@
               <w14:ligatures w14:val="standardContextual"/>
             </w:rPr>
           </w:pPr>
-          <w:hyperlink w:anchor="_Toc134844603" w:history="1">
+          <w:hyperlink w:anchor="_Toc135428279" w:history="1">
             <w:r>
               <w:rPr>
                 <w:rStyle w:val="Hipervnculo"/>
@@ -3398,7 +3566,7 @@
                 <w:noProof/>
                 <w:webHidden/>
               </w:rPr>
-              <w:instrText xml:space="preserve"> PAGEREF _Toc134844603 \h </w:instrText>
+              <w:instrText xml:space="preserve"> PAGEREF _Toc135428279 \h </w:instrText>
             </w:r>
             <w:r>
               <w:rPr>
@@ -3418,7 +3586,7 @@
                 <w:noProof/>
                 <w:webHidden/>
               </w:rPr>
-              <w:t>33</w:t>
+              <w:t>36</w:t>
             </w:r>
             <w:r>
               <w:rPr>
@@ -3446,7 +3614,7 @@
               <w14:ligatures w14:val="standardContextual"/>
             </w:rPr>
           </w:pPr>
-          <w:hyperlink w:anchor="_Toc134844604" w:history="1">
+          <w:hyperlink w:anchor="_Toc135428280" w:history="1">
             <w:r>
               <w:rPr>
                 <w:rStyle w:val="Hipervnculo"/>
@@ -3473,7 +3641,7 @@
                 <w:noProof/>
                 <w:webHidden/>
               </w:rPr>
-              <w:instrText xml:space="preserve"> PAGEREF _Toc134844604 \h </w:instrText>
+              <w:instrText xml:space="preserve"> PAGEREF _Toc135428280 \h </w:instrText>
             </w:r>
             <w:r>
               <w:rPr>
@@ -3493,7 +3661,7 @@
                 <w:noProof/>
                 <w:webHidden/>
               </w:rPr>
-              <w:t>34</w:t>
+              <w:t>37</w:t>
             </w:r>
             <w:r>
               <w:rPr>
@@ -3521,7 +3689,7 @@
               <w14:ligatures w14:val="standardContextual"/>
             </w:rPr>
           </w:pPr>
-          <w:hyperlink w:anchor="_Toc134844605" w:history="1">
+          <w:hyperlink w:anchor="_Toc135428281" w:history="1">
             <w:r>
               <w:rPr>
                 <w:rStyle w:val="Hipervnculo"/>
@@ -3548,7 +3716,7 @@
                 <w:noProof/>
                 <w:webHidden/>
               </w:rPr>
-              <w:instrText xml:space="preserve"> PAGEREF _Toc134844605 \h </w:instrText>
+              <w:instrText xml:space="preserve"> PAGEREF _Toc135428281 \h </w:instrText>
             </w:r>
             <w:r>
               <w:rPr>
@@ -3568,7 +3736,7 @@
                 <w:noProof/>
                 <w:webHidden/>
               </w:rPr>
-              <w:t>34</w:t>
+              <w:t>37</w:t>
             </w:r>
             <w:r>
               <w:rPr>
@@ -3586,6 +3754,7 @@
               <w:bCs/>
               <w:lang w:val="es-ES"/>
             </w:rPr>
+            <w:lastRenderedPageBreak/>
             <w:fldChar w:fldCharType="end"/>
           </w:r>
         </w:p>
@@ -3750,7 +3919,7 @@
           <w:lang w:val="es-ES"/>
         </w:rPr>
       </w:pPr>
-      <w:bookmarkStart w:id="3" w:name="_Toc134844570"/>
+      <w:bookmarkStart w:id="4" w:name="_Toc135428244"/>
       <w:r>
         <w:t>CAP</w:t>
       </w:r>
@@ -3783,7 +3952,7 @@
       <w:r>
         <w:t>INTRODUCCIÓN</w:t>
       </w:r>
-      <w:bookmarkEnd w:id="3"/>
+      <w:bookmarkEnd w:id="4"/>
       <w:r>
         <w:br w:type="page"/>
       </w:r>
@@ -3800,7 +3969,7 @@
           <w:szCs w:val="36"/>
         </w:rPr>
       </w:pPr>
-      <w:bookmarkStart w:id="4" w:name="_Toc134844571"/>
+      <w:bookmarkStart w:id="5" w:name="_Toc135428245"/>
       <w:r>
         <w:rPr>
           <w:rFonts w:cstheme="minorHAnsi"/>
@@ -3809,7 +3978,7 @@
         <w:lastRenderedPageBreak/>
         <w:t>INTRODUCCIÓN</w:t>
       </w:r>
-      <w:bookmarkEnd w:id="4"/>
+      <w:bookmarkEnd w:id="5"/>
     </w:p>
     <w:p/>
     <w:p>
@@ -3976,7 +4145,7 @@
           <w:szCs w:val="36"/>
         </w:rPr>
       </w:pPr>
-      <w:bookmarkStart w:id="5" w:name="_Toc134844572"/>
+      <w:bookmarkStart w:id="6" w:name="_Toc135428246"/>
       <w:r>
         <w:rPr>
           <w:rFonts w:cstheme="minorHAnsi"/>
@@ -3991,7 +4160,7 @@
         </w:rPr>
         <w:t>DEFINICIÓN DEL PROBLEMA</w:t>
       </w:r>
-      <w:bookmarkEnd w:id="5"/>
+      <w:bookmarkEnd w:id="6"/>
     </w:p>
     <w:p>
       <w:pPr>
@@ -4213,7 +4382,7 @@
           <w:lang w:val="es-ES"/>
         </w:rPr>
       </w:pPr>
-      <w:bookmarkStart w:id="6" w:name="_Toc134844573"/>
+      <w:bookmarkStart w:id="7" w:name="_Toc135428247"/>
       <w:r>
         <w:rPr>
           <w:rFonts w:asciiTheme="minorHAnsi" w:eastAsiaTheme="majorEastAsia" w:hAnsiTheme="minorHAnsi" w:cstheme="minorHAnsi"/>
@@ -4224,7 +4393,7 @@
         <w:lastRenderedPageBreak/>
         <w:t>1.2.1 DIAGRAMA DE ISHIKAWA</w:t>
       </w:r>
-      <w:bookmarkEnd w:id="6"/>
+      <w:bookmarkEnd w:id="7"/>
     </w:p>
     <w:p>
       <w:pPr>
@@ -4679,7 +4848,7 @@
           <w:szCs w:val="36"/>
         </w:rPr>
       </w:pPr>
-      <w:bookmarkStart w:id="7" w:name="_Toc134844574"/>
+      <w:bookmarkStart w:id="8" w:name="_Toc135428248"/>
       <w:r>
         <w:rPr>
           <w:rFonts w:asciiTheme="minorHAnsi" w:eastAsiaTheme="majorEastAsia" w:hAnsiTheme="minorHAnsi" w:cstheme="minorHAnsi"/>
@@ -4735,7 +4904,7 @@
         </w:rPr>
         <w:t>)</w:t>
       </w:r>
-      <w:bookmarkEnd w:id="7"/>
+      <w:bookmarkEnd w:id="8"/>
     </w:p>
     <w:p>
       <w:pPr>
@@ -5203,7 +5372,7 @@
           <w:szCs w:val="36"/>
         </w:rPr>
       </w:pPr>
-      <w:bookmarkStart w:id="8" w:name="_Toc134844575"/>
+      <w:bookmarkStart w:id="9" w:name="_Toc135428249"/>
       <w:r>
         <w:rPr>
           <w:rFonts w:asciiTheme="minorHAnsi" w:eastAsiaTheme="majorEastAsia" w:hAnsiTheme="minorHAnsi" w:cstheme="minorHAnsi"/>
@@ -5222,7 +5391,7 @@
         </w:rPr>
         <w:t>3 REQUISITOS DE ALTO NIVEL</w:t>
       </w:r>
-      <w:bookmarkEnd w:id="8"/>
+      <w:bookmarkEnd w:id="9"/>
     </w:p>
     <w:p/>
     <w:p>
@@ -5653,7 +5822,7 @@
           <w:szCs w:val="36"/>
         </w:rPr>
       </w:pPr>
-      <w:bookmarkStart w:id="9" w:name="_Toc134844576"/>
+      <w:bookmarkStart w:id="10" w:name="_Toc135428250"/>
       <w:r>
         <w:rPr>
           <w:rFonts w:asciiTheme="minorHAnsi" w:eastAsiaTheme="majorEastAsia" w:hAnsiTheme="minorHAnsi" w:cstheme="minorHAnsi"/>
@@ -5673,7 +5842,7 @@
         </w:rPr>
         <w:t>4 REQUISITOS DE ALTO NIVEL CLASIFICACIÓN</w:t>
       </w:r>
-      <w:bookmarkEnd w:id="9"/>
+      <w:bookmarkEnd w:id="10"/>
     </w:p>
     <w:tbl>
       <w:tblPr>
@@ -6769,7 +6938,7 @@
           <w:szCs w:val="36"/>
         </w:rPr>
       </w:pPr>
-      <w:bookmarkStart w:id="10" w:name="_Toc134844577"/>
+      <w:bookmarkStart w:id="11" w:name="_Toc135428251"/>
       <w:r>
         <w:rPr>
           <w:rFonts w:cstheme="minorHAnsi"/>
@@ -6792,7 +6961,7 @@
         </w:rPr>
         <w:t xml:space="preserve"> OBJETIVOS GENERAL</w:t>
       </w:r>
-      <w:bookmarkEnd w:id="10"/>
+      <w:bookmarkEnd w:id="11"/>
     </w:p>
     <w:p>
       <w:pPr>
@@ -6838,7 +7007,7 @@
           <w:szCs w:val="36"/>
         </w:rPr>
       </w:pPr>
-      <w:bookmarkStart w:id="11" w:name="_Toc134844578"/>
+      <w:bookmarkStart w:id="12" w:name="_Toc135428252"/>
       <w:r>
         <w:rPr>
           <w:rFonts w:cstheme="minorHAnsi"/>
@@ -6867,7 +7036,7 @@
         </w:rPr>
         <w:t>OBJETIVOS ESPECÍFICOS</w:t>
       </w:r>
-      <w:bookmarkEnd w:id="11"/>
+      <w:bookmarkEnd w:id="12"/>
     </w:p>
     <w:p>
       <w:pPr>
@@ -7225,7 +7394,7 @@
           <w:szCs w:val="36"/>
         </w:rPr>
       </w:pPr>
-      <w:bookmarkStart w:id="12" w:name="_Toc134844579"/>
+      <w:bookmarkStart w:id="13" w:name="_Toc135428253"/>
       <w:r>
         <w:rPr>
           <w:rFonts w:cstheme="minorHAnsi"/>
@@ -7254,7 +7423,7 @@
         </w:rPr>
         <w:t>MÉTRICAS</w:t>
       </w:r>
-      <w:bookmarkEnd w:id="12"/>
+      <w:bookmarkEnd w:id="13"/>
     </w:p>
     <w:p/>
     <w:p>
@@ -7520,7 +7689,7 @@
           <w:szCs w:val="36"/>
         </w:rPr>
       </w:pPr>
-      <w:bookmarkStart w:id="13" w:name="_Toc134844580"/>
+      <w:bookmarkStart w:id="14" w:name="_Toc135428254"/>
       <w:r>
         <w:rPr>
           <w:rFonts w:cstheme="minorHAnsi"/>
@@ -7549,7 +7718,7 @@
         </w:rPr>
         <w:t>DEFINICIÓN DE RIESGOS</w:t>
       </w:r>
-      <w:bookmarkEnd w:id="13"/>
+      <w:bookmarkEnd w:id="14"/>
     </w:p>
     <w:p/>
     <w:p>
@@ -8059,7 +8228,7 @@
           <w:szCs w:val="36"/>
         </w:rPr>
       </w:pPr>
-      <w:bookmarkStart w:id="14" w:name="_Toc134844581"/>
+      <w:bookmarkStart w:id="15" w:name="_Toc135428255"/>
       <w:r>
         <w:rPr>
           <w:rFonts w:cstheme="minorHAnsi"/>
@@ -8089,7 +8258,7 @@
         </w:rPr>
         <w:t>PLAN DE PROYECTO</w:t>
       </w:r>
-      <w:bookmarkEnd w:id="14"/>
+      <w:bookmarkEnd w:id="15"/>
     </w:p>
     <w:p/>
     <w:p>
@@ -9556,7 +9725,7 @@
           <w:szCs w:val="36"/>
         </w:rPr>
       </w:pPr>
-      <w:bookmarkStart w:id="15" w:name="_Toc134844582"/>
+      <w:bookmarkStart w:id="16" w:name="_Toc135428256"/>
       <w:r>
         <w:rPr>
           <w:rFonts w:cstheme="minorHAnsi"/>
@@ -9578,7 +9747,7 @@
         </w:rPr>
         <w:t xml:space="preserve"> ALCANCE DEL PROYECTO</w:t>
       </w:r>
-      <w:bookmarkEnd w:id="15"/>
+      <w:bookmarkEnd w:id="16"/>
     </w:p>
     <w:p>
       <w:pPr>
@@ -9642,7 +9811,7 @@
       <w:pPr>
         <w:pStyle w:val="Ttulo2"/>
       </w:pPr>
-      <w:bookmarkStart w:id="16" w:name="_Toc134844583"/>
+      <w:bookmarkStart w:id="17" w:name="_Toc135428257"/>
       <w:r>
         <w:t>1.</w:t>
       </w:r>
@@ -9655,7 +9824,7 @@
       <w:r>
         <w:t>LIMITACIONES DEL PROYECTO</w:t>
       </w:r>
-      <w:bookmarkEnd w:id="16"/>
+      <w:bookmarkEnd w:id="17"/>
     </w:p>
     <w:p/>
     <w:p>
@@ -9793,8 +9962,8 @@
       <w:pPr>
         <w:pStyle w:val="Ttulo1"/>
       </w:pPr>
-      <w:bookmarkStart w:id="17" w:name="_Toc115041366"/>
-      <w:bookmarkStart w:id="18" w:name="_Toc134844584"/>
+      <w:bookmarkStart w:id="18" w:name="_Toc115041366"/>
+      <w:bookmarkStart w:id="19" w:name="_Toc135428258"/>
       <w:r>
         <w:t>CAPITULO II</w:t>
       </w:r>
@@ -9813,8 +9982,8 @@
       <w:r>
         <w:t>N DEL TEMA</w:t>
       </w:r>
-      <w:bookmarkEnd w:id="17"/>
       <w:bookmarkEnd w:id="18"/>
+      <w:bookmarkEnd w:id="19"/>
     </w:p>
     <w:p/>
     <w:p/>
@@ -9861,7 +10030,7 @@
           <w:szCs w:val="36"/>
         </w:rPr>
       </w:pPr>
-      <w:bookmarkStart w:id="19" w:name="_Toc134844585"/>
+      <w:bookmarkStart w:id="20" w:name="_Toc135428259"/>
       <w:r>
         <w:rPr>
           <w:rFonts w:cstheme="minorHAnsi"/>
@@ -9897,7 +10066,7 @@
         </w:rPr>
         <w:t>ALTERNATIVAS DE SOLUCIÓN</w:t>
       </w:r>
-      <w:bookmarkEnd w:id="19"/>
+      <w:bookmarkEnd w:id="20"/>
     </w:p>
     <w:p/>
     <w:p>
@@ -9928,7 +10097,7 @@
           <w:szCs w:val="36"/>
         </w:rPr>
       </w:pPr>
-      <w:bookmarkStart w:id="20" w:name="_Toc134844586"/>
+      <w:bookmarkStart w:id="21" w:name="_Toc135428260"/>
       <w:r>
         <w:rPr>
           <w:rFonts w:cstheme="minorHAnsi"/>
@@ -9964,7 +10133,7 @@
         </w:rPr>
         <w:t>FACTIBILIDAD TÉCNICA</w:t>
       </w:r>
-      <w:bookmarkEnd w:id="20"/>
+      <w:bookmarkEnd w:id="21"/>
     </w:p>
     <w:p/>
     <w:p>
@@ -10530,7 +10699,7 @@
           <w:szCs w:val="36"/>
         </w:rPr>
       </w:pPr>
-      <w:bookmarkStart w:id="21" w:name="_Toc134844587"/>
+      <w:bookmarkStart w:id="22" w:name="_Toc135428261"/>
       <w:r>
         <w:rPr>
           <w:rFonts w:cstheme="minorHAnsi"/>
@@ -10566,7 +10735,7 @@
         </w:rPr>
         <w:t>FACTIBILIDAD LEGAL</w:t>
       </w:r>
-      <w:bookmarkEnd w:id="21"/>
+      <w:bookmarkEnd w:id="22"/>
     </w:p>
     <w:p/>
     <w:p>
@@ -10606,7 +10775,7 @@
           <w:szCs w:val="36"/>
         </w:rPr>
       </w:pPr>
-      <w:bookmarkStart w:id="22" w:name="_Toc134844588"/>
+      <w:bookmarkStart w:id="23" w:name="_Toc135428262"/>
       <w:r>
         <w:rPr>
           <w:rFonts w:cstheme="minorHAnsi"/>
@@ -10642,7 +10811,7 @@
         </w:rPr>
         <w:t>FACTIBILIDAD ECONÓMICA</w:t>
       </w:r>
-      <w:bookmarkEnd w:id="22"/>
+      <w:bookmarkEnd w:id="23"/>
     </w:p>
     <w:p/>
     <w:p>
@@ -11763,7 +11932,7 @@
           <w:szCs w:val="36"/>
         </w:rPr>
       </w:pPr>
-      <w:bookmarkStart w:id="23" w:name="_Toc134844589"/>
+      <w:bookmarkStart w:id="24" w:name="_Toc135428263"/>
       <w:r>
         <w:rPr>
           <w:rFonts w:cstheme="minorHAnsi"/>
@@ -11799,7 +11968,7 @@
         </w:rPr>
         <w:t>ESTUDIO DE FACTIBILIDAD DEL PROYECTO</w:t>
       </w:r>
-      <w:bookmarkEnd w:id="23"/>
+      <w:bookmarkEnd w:id="24"/>
     </w:p>
     <w:p/>
     <w:p>
@@ -12285,7 +12454,7 @@
           <w:szCs w:val="36"/>
         </w:rPr>
       </w:pPr>
-      <w:bookmarkStart w:id="24" w:name="_Toc134844590"/>
+      <w:bookmarkStart w:id="25" w:name="_Toc135428264"/>
       <w:r>
         <w:rPr>
           <w:rFonts w:cstheme="minorHAnsi"/>
@@ -12321,7 +12490,7 @@
         </w:rPr>
         <w:t>DIAGRAMA DE ALTO NIVEL</w:t>
       </w:r>
-      <w:bookmarkEnd w:id="24"/>
+      <w:bookmarkEnd w:id="25"/>
     </w:p>
     <w:p/>
     <w:p>
@@ -12362,13 +12531,20 @@
       <w:r>
         <w:t xml:space="preserve"> Desde GCP se genera una retro alimentación al aplicativo y un informe de datos para el </w:t>
       </w:r>
+      <w:proofErr w:type="spellStart"/>
       <w:r>
         <w:t>s</w:t>
       </w:r>
       <w:r>
-        <w:t>takeholder.</w:t>
-      </w:r>
-    </w:p>
+        <w:t>takeholder</w:t>
+      </w:r>
+      <w:proofErr w:type="spellEnd"/>
+      <w:r>
+        <w:t>.</w:t>
+      </w:r>
+    </w:p>
+    <w:p/>
+    <w:p/>
     <w:p/>
     <w:p>
       <w:r>
@@ -12377,10 +12553,10 @@
         </w:rPr>
         <w:lastRenderedPageBreak/>
         <w:drawing>
-          <wp:inline distT="0" distB="0" distL="0" distR="0" wp14:anchorId="439FB883" wp14:editId="46BD311F">
+          <wp:inline distT="0" distB="0" distL="0" distR="0" wp14:anchorId="60517168" wp14:editId="0AA39C64">
             <wp:extent cx="6392545" cy="3235960"/>
             <wp:effectExtent l="0" t="0" r="0" b="0"/>
-            <wp:docPr id="4" name="Imagen 4"/>
+            <wp:docPr id="4" name="Imagen 4" descr="Diagrama&#10;&#10;Descripción generada automáticamente"/>
             <wp:cNvGraphicFramePr>
               <a:graphicFrameLocks xmlns:a="http://schemas.openxmlformats.org/drawingml/2006/main" noChangeAspect="1"/>
             </wp:cNvGraphicFramePr>
@@ -12388,7 +12564,7 @@
               <a:graphicData uri="http://schemas.openxmlformats.org/drawingml/2006/picture">
                 <pic:pic xmlns:pic="http://schemas.openxmlformats.org/drawingml/2006/picture">
                   <pic:nvPicPr>
-                    <pic:cNvPr id="0" name="Picture 1"/>
+                    <pic:cNvPr id="4" name="Imagen 4" descr="Diagrama&#10;&#10;Descripción generada automáticamente"/>
                     <pic:cNvPicPr>
                       <a:picLocks noChangeAspect="1" noChangeArrowheads="1"/>
                     </pic:cNvPicPr>
@@ -12441,6 +12617,289 @@
     <w:p/>
     <w:p/>
     <w:p/>
+    <w:p>
+      <w:pPr>
+        <w:contextualSpacing w:val="0"/>
+        <w:jc w:val="left"/>
+      </w:pPr>
+      <w:r>
+        <w:br w:type="page"/>
+      </w:r>
+    </w:p>
+    <w:p>
+      <w:pPr>
+        <w:pStyle w:val="Ttulo2"/>
+        <w:rPr>
+          <w:rFonts w:cstheme="minorHAnsi"/>
+          <w:szCs w:val="36"/>
+        </w:rPr>
+      </w:pPr>
+      <w:bookmarkStart w:id="26" w:name="_Toc135428265"/>
+      <w:r>
+        <w:rPr>
+          <w:rFonts w:cstheme="minorHAnsi"/>
+          <w:szCs w:val="36"/>
+        </w:rPr>
+        <w:lastRenderedPageBreak/>
+        <w:t>2</w:t>
+      </w:r>
+      <w:r>
+        <w:rPr>
+          <w:rFonts w:cstheme="minorHAnsi"/>
+          <w:szCs w:val="36"/>
+        </w:rPr>
+        <w:t>.</w:t>
+      </w:r>
+      <w:r>
+        <w:rPr>
+          <w:rFonts w:cstheme="minorHAnsi"/>
+          <w:szCs w:val="36"/>
+        </w:rPr>
+        <w:t>7</w:t>
+      </w:r>
+      <w:r>
+        <w:rPr>
+          <w:rFonts w:cstheme="minorHAnsi"/>
+          <w:szCs w:val="36"/>
+        </w:rPr>
+        <w:t xml:space="preserve"> </w:t>
+      </w:r>
+      <w:r>
+        <w:rPr>
+          <w:rFonts w:cstheme="minorHAnsi"/>
+          <w:szCs w:val="36"/>
+        </w:rPr>
+        <w:t>VISTA DE ESCENARIOS</w:t>
+      </w:r>
+      <w:bookmarkEnd w:id="26"/>
+    </w:p>
+    <w:p/>
+    <w:p>
+      <w:r>
+        <w:t>A continuación, la figura trece nos muestra las actividades del usuario y el administrador en la aplicación, el sistema está integrado por lo que no se muestra las actividades que realiza.</w:t>
+      </w:r>
+    </w:p>
+    <w:p/>
+    <w:p>
+      <w:r>
+        <w:rPr>
+          <w:noProof/>
+        </w:rPr>
+        <w:drawing>
+          <wp:inline distT="0" distB="0" distL="0" distR="0" wp14:anchorId="3AE24DAC" wp14:editId="08BDAD23">
+            <wp:extent cx="6395085" cy="5142865"/>
+            <wp:effectExtent l="0" t="0" r="0" b="0"/>
+            <wp:docPr id="962963472" name="Imagen 1"/>
+            <wp:cNvGraphicFramePr>
+              <a:graphicFrameLocks xmlns:a="http://schemas.openxmlformats.org/drawingml/2006/main" noChangeAspect="1"/>
+            </wp:cNvGraphicFramePr>
+            <a:graphic xmlns:a="http://schemas.openxmlformats.org/drawingml/2006/main">
+              <a:graphicData uri="http://schemas.openxmlformats.org/drawingml/2006/picture">
+                <pic:pic xmlns:pic="http://schemas.openxmlformats.org/drawingml/2006/picture">
+                  <pic:nvPicPr>
+                    <pic:cNvPr id="0" name="Picture 1"/>
+                    <pic:cNvPicPr>
+                      <a:picLocks noChangeAspect="1" noChangeArrowheads="1"/>
+                    </pic:cNvPicPr>
+                  </pic:nvPicPr>
+                  <pic:blipFill>
+                    <a:blip r:embed="rId15">
+                      <a:extLst>
+                        <a:ext uri="{28A0092B-C50C-407E-A947-70E740481C1C}">
+                          <a14:useLocalDpi xmlns:a14="http://schemas.microsoft.com/office/drawing/2010/main" val="0"/>
+                        </a:ext>
+                      </a:extLst>
+                    </a:blip>
+                    <a:srcRect/>
+                    <a:stretch>
+                      <a:fillRect/>
+                    </a:stretch>
+                  </pic:blipFill>
+                  <pic:spPr bwMode="auto">
+                    <a:xfrm>
+                      <a:off x="0" y="0"/>
+                      <a:ext cx="6395085" cy="5142865"/>
+                    </a:xfrm>
+                    <a:prstGeom prst="rect">
+                      <a:avLst/>
+                    </a:prstGeom>
+                    <a:noFill/>
+                    <a:ln>
+                      <a:noFill/>
+                    </a:ln>
+                  </pic:spPr>
+                </pic:pic>
+              </a:graphicData>
+            </a:graphic>
+          </wp:inline>
+        </w:drawing>
+      </w:r>
+    </w:p>
+    <w:p>
+      <w:r>
+        <w:tab/>
+        <w:t xml:space="preserve">      Figura 13.</w:t>
+      </w:r>
+    </w:p>
+    <w:p/>
+    <w:p/>
+    <w:p/>
+    <w:p/>
+    <w:p/>
+    <w:p/>
+    <w:p/>
+    <w:p/>
+    <w:p/>
+    <w:p/>
+    <w:p>
+      <w:pPr>
+        <w:pStyle w:val="Ttulo2"/>
+        <w:rPr>
+          <w:rFonts w:cstheme="minorHAnsi"/>
+          <w:szCs w:val="36"/>
+        </w:rPr>
+      </w:pPr>
+      <w:bookmarkStart w:id="27" w:name="_Toc135428266"/>
+      <w:r>
+        <w:rPr>
+          <w:rFonts w:cstheme="minorHAnsi"/>
+          <w:szCs w:val="36"/>
+        </w:rPr>
+        <w:lastRenderedPageBreak/>
+        <w:t>2</w:t>
+      </w:r>
+      <w:r>
+        <w:rPr>
+          <w:rFonts w:cstheme="minorHAnsi"/>
+          <w:szCs w:val="36"/>
+        </w:rPr>
+        <w:t>.</w:t>
+      </w:r>
+      <w:r>
+        <w:rPr>
+          <w:rFonts w:cstheme="minorHAnsi"/>
+          <w:szCs w:val="36"/>
+        </w:rPr>
+        <w:t>7</w:t>
+      </w:r>
+      <w:r>
+        <w:rPr>
+          <w:rFonts w:cstheme="minorHAnsi"/>
+          <w:szCs w:val="36"/>
+        </w:rPr>
+        <w:t xml:space="preserve"> </w:t>
+      </w:r>
+      <w:r>
+        <w:rPr>
+          <w:rFonts w:cstheme="minorHAnsi"/>
+          <w:szCs w:val="36"/>
+        </w:rPr>
+        <w:t xml:space="preserve">VISTA </w:t>
+      </w:r>
+      <w:r>
+        <w:rPr>
+          <w:rFonts w:cstheme="minorHAnsi"/>
+          <w:szCs w:val="36"/>
+        </w:rPr>
+        <w:t>LÓGICA</w:t>
+      </w:r>
+      <w:bookmarkEnd w:id="27"/>
+    </w:p>
+    <w:p/>
+    <w:p>
+      <w:r>
+        <w:t xml:space="preserve">En la figura catorce se encuentra el diagrama de clases que muestra todas las clases que componen el sistema de la aplicación móvil </w:t>
+      </w:r>
+      <w:proofErr w:type="spellStart"/>
+      <w:r>
+        <w:t>Safe</w:t>
+      </w:r>
+      <w:proofErr w:type="spellEnd"/>
+      <w:r>
+        <w:t xml:space="preserve"> </w:t>
+      </w:r>
+      <w:proofErr w:type="spellStart"/>
+      <w:r>
+        <w:t>Travel</w:t>
+      </w:r>
+      <w:proofErr w:type="spellEnd"/>
+      <w:r>
+        <w:t xml:space="preserve"> </w:t>
+      </w:r>
+      <w:proofErr w:type="spellStart"/>
+      <w:r>
+        <w:t>Map</w:t>
+      </w:r>
+      <w:proofErr w:type="spellEnd"/>
+      <w:r>
+        <w:t xml:space="preserve"> con sus respectivos atributos, métodos y herencias</w:t>
+      </w:r>
+      <w:r>
+        <w:t>.</w:t>
+      </w:r>
+    </w:p>
+    <w:p/>
+    <w:p/>
+    <w:p>
+      <w:r>
+        <w:rPr>
+          <w:noProof/>
+        </w:rPr>
+        <w:drawing>
+          <wp:inline distT="0" distB="0" distL="0" distR="0" wp14:anchorId="7E39621A" wp14:editId="7A7DCBD6">
+            <wp:extent cx="6395085" cy="5643880"/>
+            <wp:effectExtent l="0" t="0" r="0" b="0"/>
+            <wp:docPr id="2028796061" name="Imagen 2"/>
+            <wp:cNvGraphicFramePr>
+              <a:graphicFrameLocks xmlns:a="http://schemas.openxmlformats.org/drawingml/2006/main" noChangeAspect="1"/>
+            </wp:cNvGraphicFramePr>
+            <a:graphic xmlns:a="http://schemas.openxmlformats.org/drawingml/2006/main">
+              <a:graphicData uri="http://schemas.openxmlformats.org/drawingml/2006/picture">
+                <pic:pic xmlns:pic="http://schemas.openxmlformats.org/drawingml/2006/picture">
+                  <pic:nvPicPr>
+                    <pic:cNvPr id="0" name="Picture 2"/>
+                    <pic:cNvPicPr>
+                      <a:picLocks noChangeAspect="1" noChangeArrowheads="1"/>
+                    </pic:cNvPicPr>
+                  </pic:nvPicPr>
+                  <pic:blipFill>
+                    <a:blip r:embed="rId16">
+                      <a:extLst>
+                        <a:ext uri="{28A0092B-C50C-407E-A947-70E740481C1C}">
+                          <a14:useLocalDpi xmlns:a14="http://schemas.microsoft.com/office/drawing/2010/main" val="0"/>
+                        </a:ext>
+                      </a:extLst>
+                    </a:blip>
+                    <a:srcRect/>
+                    <a:stretch>
+                      <a:fillRect/>
+                    </a:stretch>
+                  </pic:blipFill>
+                  <pic:spPr bwMode="auto">
+                    <a:xfrm>
+                      <a:off x="0" y="0"/>
+                      <a:ext cx="6395085" cy="5643880"/>
+                    </a:xfrm>
+                    <a:prstGeom prst="rect">
+                      <a:avLst/>
+                    </a:prstGeom>
+                    <a:noFill/>
+                    <a:ln>
+                      <a:noFill/>
+                    </a:ln>
+                  </pic:spPr>
+                </pic:pic>
+              </a:graphicData>
+            </a:graphic>
+          </wp:inline>
+        </w:drawing>
+      </w:r>
+    </w:p>
+    <w:p>
+      <w:r>
+        <w:t xml:space="preserve">         Figura 14.</w:t>
+      </w:r>
+    </w:p>
     <w:p/>
     <w:p/>
     <w:p/>
@@ -12466,6 +12925,15 @@
     <w:p/>
     <w:p/>
     <w:p/>
+    <w:p>
+      <w:pPr>
+        <w:contextualSpacing w:val="0"/>
+        <w:jc w:val="left"/>
+      </w:pPr>
+      <w:r>
+        <w:br w:type="page"/>
+      </w:r>
+    </w:p>
     <w:p/>
     <w:p/>
     <w:p/>
@@ -12479,12 +12947,13 @@
     <w:p/>
     <w:p/>
     <w:p/>
+    <w:p/>
     <w:p>
       <w:pPr>
         <w:pStyle w:val="Ttulo1"/>
       </w:pPr>
-      <w:bookmarkStart w:id="25" w:name="_Toc115041376"/>
-      <w:bookmarkStart w:id="26" w:name="_Toc134844591"/>
+      <w:bookmarkStart w:id="28" w:name="_Toc115041376"/>
+      <w:bookmarkStart w:id="29" w:name="_Toc135428267"/>
       <w:r>
         <w:t>CAPITULO II</w:t>
       </w:r>
@@ -12495,8 +12964,8 @@
         <w:br/>
         <w:t>PLANES Y METODOLOGÍAS</w:t>
       </w:r>
-      <w:bookmarkEnd w:id="25"/>
-      <w:bookmarkEnd w:id="26"/>
+      <w:bookmarkEnd w:id="28"/>
+      <w:bookmarkEnd w:id="29"/>
     </w:p>
     <w:p/>
     <w:p/>
@@ -12535,14 +13004,13 @@
           <w:szCs w:val="36"/>
         </w:rPr>
       </w:pPr>
-      <w:bookmarkStart w:id="27" w:name="_Toc115041377"/>
-      <w:bookmarkStart w:id="28" w:name="_Toc134844592"/>
+      <w:bookmarkStart w:id="30" w:name="_Toc115041377"/>
+      <w:bookmarkStart w:id="31" w:name="_Toc135428268"/>
       <w:r>
         <w:rPr>
           <w:rFonts w:cstheme="minorHAnsi"/>
           <w:szCs w:val="36"/>
         </w:rPr>
-        <w:lastRenderedPageBreak/>
         <w:t>3.</w:t>
       </w:r>
       <w:r>
@@ -12559,8 +13027,8 @@
         </w:rPr>
         <w:t xml:space="preserve"> METODOLOGÍA DE GESTIÓN</w:t>
       </w:r>
-      <w:bookmarkEnd w:id="27"/>
-      <w:bookmarkEnd w:id="28"/>
+      <w:bookmarkEnd w:id="30"/>
+      <w:bookmarkEnd w:id="31"/>
     </w:p>
     <w:p/>
     <w:p>
@@ -12579,7 +13047,14 @@
         <w:rPr>
           <w:rFonts w:asciiTheme="minorHAnsi" w:hAnsiTheme="minorHAnsi" w:cstheme="minorHAnsi"/>
         </w:rPr>
-        <w:t xml:space="preserve"> Al elegir la metodología de SCRUM podremos trabajar con un conjunto de buenas prácticas las cuales le aportaran valor al producto final que se desarrollara en el transcurso de este año.</w:t>
+        <w:t xml:space="preserve"> Al elegir la metodología de SCRUM podremos trabajar con un conjunto de buenas prácticas las cuales le aportaran </w:t>
+      </w:r>
+      <w:r>
+        <w:rPr>
+          <w:rFonts w:asciiTheme="minorHAnsi" w:hAnsiTheme="minorHAnsi" w:cstheme="minorHAnsi"/>
+        </w:rPr>
+        <w:lastRenderedPageBreak/>
+        <w:t>valor al producto final que se desarrollara en el transcurso de este año.</w:t>
       </w:r>
     </w:p>
     <w:p>
@@ -12754,7 +13229,7 @@
                     </pic:cNvPicPr>
                   </pic:nvPicPr>
                   <pic:blipFill>
-                    <a:blip r:embed="rId15">
+                    <a:blip r:embed="rId17">
                       <a:extLst>
                         <a:ext uri="{28A0092B-C50C-407E-A947-70E740481C1C}">
                           <a14:useLocalDpi xmlns:a14="http://schemas.microsoft.com/office/drawing/2010/main" val="0"/>
@@ -12889,13 +13364,12 @@
           <w:szCs w:val="36"/>
         </w:rPr>
       </w:pPr>
-      <w:bookmarkStart w:id="29" w:name="_Toc134844593"/>
+      <w:bookmarkStart w:id="32" w:name="_Toc135428269"/>
       <w:r>
         <w:rPr>
           <w:rFonts w:cstheme="minorHAnsi"/>
           <w:szCs w:val="36"/>
         </w:rPr>
-        <w:lastRenderedPageBreak/>
         <w:t>3.</w:t>
       </w:r>
       <w:r>
@@ -12919,7 +13393,7 @@
         </w:rPr>
         <w:t>DESARROLLO</w:t>
       </w:r>
-      <w:bookmarkEnd w:id="29"/>
+      <w:bookmarkEnd w:id="32"/>
     </w:p>
     <w:p/>
     <w:p>
@@ -12986,7 +13460,14 @@
         <w:rPr>
           <w:rFonts w:asciiTheme="minorHAnsi" w:hAnsiTheme="minorHAnsi" w:cstheme="minorHAnsi"/>
         </w:rPr>
-        <w:t xml:space="preserve"> medidas correctivas, como aquellas vistas previamente en el plan de mitigación de riesgo y se aplicarán los cambios pertinentes al objetivo final del proyecto de ser necesario. Cualquier cambio</w:t>
+        <w:t xml:space="preserve"> medidas correctivas, como aquellas vistas previamente en el plan de mitigación de riesgo y se aplicarán los cambios pertinentes al objetivo final del proyecto de ser </w:t>
+      </w:r>
+      <w:r>
+        <w:rPr>
+          <w:rFonts w:asciiTheme="minorHAnsi" w:hAnsiTheme="minorHAnsi" w:cstheme="minorHAnsi"/>
+        </w:rPr>
+        <w:lastRenderedPageBreak/>
+        <w:t>necesario. Cualquier cambio</w:t>
       </w:r>
       <w:r>
         <w:rPr>
@@ -13152,7 +13633,7 @@
                     </pic:cNvPicPr>
                   </pic:nvPicPr>
                   <pic:blipFill>
-                    <a:blip r:embed="rId16" cstate="print">
+                    <a:blip r:embed="rId18" cstate="print">
                       <a:extLst>
                         <a:ext uri="{28A0092B-C50C-407E-A947-70E740481C1C}">
                           <a14:useLocalDpi xmlns:a14="http://schemas.microsoft.com/office/drawing/2010/main" val="0"/>
@@ -13205,7 +13686,7 @@
                     </pic:cNvPicPr>
                   </pic:nvPicPr>
                   <pic:blipFill>
-                    <a:blip r:embed="rId17" cstate="print">
+                    <a:blip r:embed="rId19" cstate="print">
                       <a:extLst>
                         <a:ext uri="{28A0092B-C50C-407E-A947-70E740481C1C}">
                           <a14:useLocalDpi xmlns:a14="http://schemas.microsoft.com/office/drawing/2010/main" val="0"/>
@@ -13363,9 +13844,8 @@
       <w:pPr>
         <w:pStyle w:val="Ttulo2"/>
       </w:pPr>
-      <w:bookmarkStart w:id="30" w:name="_Toc134844594"/>
-      <w:r>
-        <w:lastRenderedPageBreak/>
+      <w:bookmarkStart w:id="33" w:name="_Toc135428270"/>
+      <w:r>
         <w:t>3.</w:t>
       </w:r>
       <w:r>
@@ -13380,17 +13860,17 @@
       <w:r>
         <w:t xml:space="preserve"> BACKLOG</w:t>
       </w:r>
-      <w:bookmarkEnd w:id="30"/>
+      <w:bookmarkEnd w:id="33"/>
     </w:p>
     <w:p>
       <w:pPr>
         <w:pStyle w:val="Ttulo3"/>
       </w:pPr>
-      <w:bookmarkStart w:id="31" w:name="_Toc134844595"/>
+      <w:bookmarkStart w:id="34" w:name="_Toc135428271"/>
       <w:r>
         <w:t>HISTORIAS DE USUARIO</w:t>
       </w:r>
-      <w:bookmarkEnd w:id="31"/>
+      <w:bookmarkEnd w:id="34"/>
     </w:p>
     <w:tbl>
       <w:tblPr>
@@ -13503,7 +13983,11 @@
           </w:tcPr>
           <w:p>
             <w:r>
-              <w:t>Yo como usuario quiero poder subir una captura desde el almacenamiento de mi celular o tomar una foto del desperfecto en la vía pública para dejar evidencia fotográfica de</w:t>
+              <w:t xml:space="preserve">Yo como usuario quiero poder subir una captura desde el almacenamiento de </w:t>
+            </w:r>
+            <w:r>
+              <w:lastRenderedPageBreak/>
+              <w:t>mi celular o tomar una foto del desperfecto en la vía pública para dejar evidencia fotográfica de</w:t>
             </w:r>
             <w:r>
               <w:t>l peligro encontrado.</w:t>
@@ -13518,6 +14002,7 @@
           </w:tcPr>
           <w:p>
             <w:r>
+              <w:lastRenderedPageBreak/>
               <w:t>H.U003</w:t>
             </w:r>
             <w:r>
@@ -13883,11 +14368,7 @@
               <w:t>H.U015</w:t>
             </w:r>
             <w:r>
-              <w:t>-</w:t>
-            </w:r>
-            <w:r>
-              <w:lastRenderedPageBreak/>
-              <w:t>SAF16</w:t>
+              <w:t>-SAF16</w:t>
             </w:r>
           </w:p>
         </w:tc>
@@ -13897,15 +14378,10 @@
           </w:tcPr>
           <w:p>
             <w:r>
-              <w:lastRenderedPageBreak/>
               <w:t xml:space="preserve">Yo como usuario quiero </w:t>
             </w:r>
             <w:r>
-              <w:t xml:space="preserve">que las alertas se suban con nombre y RUT del </w:t>
-            </w:r>
-            <w:r>
-              <w:lastRenderedPageBreak/>
-              <w:t>usuario para darle veracidad a la denuncia.</w:t>
+              <w:t>que las alertas se suban con nombre y RUT del usuario para darle veracidad a la denuncia.</w:t>
             </w:r>
           </w:p>
         </w:tc>
@@ -13917,7 +14393,6 @@
           </w:tcPr>
           <w:p>
             <w:r>
-              <w:lastRenderedPageBreak/>
               <w:t>H.U016</w:t>
             </w:r>
             <w:r>
@@ -13953,11 +14428,12 @@
       <w:pPr>
         <w:pStyle w:val="Ttulo3"/>
       </w:pPr>
-      <w:bookmarkStart w:id="32" w:name="_Toc134844596"/>
-      <w:r>
+      <w:bookmarkStart w:id="35" w:name="_Toc135428272"/>
+      <w:r>
+        <w:lastRenderedPageBreak/>
         <w:t>PRIORIZACIÓN CON MOSCOW</w:t>
       </w:r>
-      <w:bookmarkEnd w:id="32"/>
+      <w:bookmarkEnd w:id="35"/>
     </w:p>
     <w:p>
       <w:proofErr w:type="spellStart"/>
@@ -14552,11 +15028,11 @@
         <w:pStyle w:val="Ttulo3"/>
         <w:ind w:left="720"/>
       </w:pPr>
-      <w:bookmarkStart w:id="33" w:name="_Toc134844597"/>
+      <w:bookmarkStart w:id="36" w:name="_Toc135428273"/>
       <w:r>
         <w:t>“PLANING POKER” ASIGNACIÓN DE PUNTOS DE ESFUERZO</w:t>
       </w:r>
-      <w:bookmarkEnd w:id="33"/>
+      <w:bookmarkEnd w:id="36"/>
     </w:p>
     <w:p>
       <w:r>
@@ -14583,6 +15059,7 @@
         <w:rPr>
           <w:noProof/>
         </w:rPr>
+        <w:lastRenderedPageBreak/>
         <w:drawing>
           <wp:inline distT="0" distB="0" distL="0" distR="0" wp14:anchorId="6D5FC4BD" wp14:editId="111A23E4">
             <wp:extent cx="5381285" cy="6924978"/>
@@ -14601,7 +15078,7 @@
                     </pic:cNvPicPr>
                   </pic:nvPicPr>
                   <pic:blipFill>
-                    <a:blip r:embed="rId18">
+                    <a:blip r:embed="rId20">
                       <a:extLst>
                         <a:ext uri="{28A0092B-C50C-407E-A947-70E740481C1C}">
                           <a14:useLocalDpi xmlns:a14="http://schemas.microsoft.com/office/drawing/2010/main" val="0"/>
@@ -14659,14 +15136,14 @@
       <w:pPr>
         <w:pStyle w:val="Ttulo3"/>
       </w:pPr>
-      <w:bookmarkStart w:id="34" w:name="_Toc134844598"/>
+      <w:bookmarkStart w:id="37" w:name="_Toc135428274"/>
       <w:r>
         <w:t xml:space="preserve">TABLA DE </w:t>
       </w:r>
       <w:r>
         <w:t>PRIORIZACIÓN</w:t>
       </w:r>
-      <w:bookmarkEnd w:id="34"/>
+      <w:bookmarkEnd w:id="37"/>
     </w:p>
     <w:tbl>
       <w:tblPr>
@@ -14675,15 +15152,16 @@
         <w:tblLook w:val="04A0" w:firstRow="1" w:lastRow="0" w:firstColumn="1" w:lastColumn="0" w:noHBand="0" w:noVBand="1"/>
       </w:tblPr>
       <w:tblGrid>
-        <w:gridCol w:w="1629"/>
-        <w:gridCol w:w="4342"/>
-        <w:gridCol w:w="2268"/>
-        <w:gridCol w:w="2057"/>
+        <w:gridCol w:w="1620"/>
+        <w:gridCol w:w="2146"/>
+        <w:gridCol w:w="2991"/>
+        <w:gridCol w:w="1840"/>
+        <w:gridCol w:w="1699"/>
       </w:tblGrid>
       <w:tr>
         <w:tc>
           <w:tcPr>
-            <w:tcW w:w="1629" w:type="dxa"/>
+            <w:tcW w:w="1575" w:type="dxa"/>
             <w:shd w:val="clear" w:color="auto" w:fill="AC1C6E"/>
           </w:tcPr>
           <w:p>
@@ -14698,11 +15176,17 @@
               </w:rPr>
               <w:t>Identificador de la historia</w:t>
             </w:r>
-          </w:p>
-        </w:tc>
-        <w:tc>
-          <w:tcPr>
-            <w:tcW w:w="4342" w:type="dxa"/>
+            <w:r>
+              <w:rPr>
+                <w:color w:val="FFFFFF" w:themeColor="background1"/>
+              </w:rPr>
+              <w:t xml:space="preserve"> por analista desarrollador</w:t>
+            </w:r>
+          </w:p>
+        </w:tc>
+        <w:tc>
+          <w:tcPr>
+            <w:tcW w:w="2157" w:type="dxa"/>
             <w:shd w:val="clear" w:color="auto" w:fill="AC1C6E"/>
           </w:tcPr>
           <w:p>
@@ -14716,13 +15200,25 @@
               <w:rPr>
                 <w:color w:val="FFFFFF" w:themeColor="background1"/>
               </w:rPr>
-              <w:t>Enunciado de la Historia</w:t>
-            </w:r>
-          </w:p>
-        </w:tc>
-        <w:tc>
-          <w:tcPr>
-            <w:tcW w:w="2268" w:type="dxa"/>
+              <w:t>Identificador de la historia</w:t>
+            </w:r>
+            <w:r>
+              <w:rPr>
+                <w:color w:val="FFFFFF" w:themeColor="background1"/>
+              </w:rPr>
+              <w:t xml:space="preserve"> por </w:t>
+            </w:r>
+            <w:r>
+              <w:rPr>
+                <w:color w:val="FFFFFF" w:themeColor="background1"/>
+              </w:rPr>
+              <w:t>Jira</w:t>
+            </w:r>
+          </w:p>
+        </w:tc>
+        <w:tc>
+          <w:tcPr>
+            <w:tcW w:w="3012" w:type="dxa"/>
             <w:shd w:val="clear" w:color="auto" w:fill="AC1C6E"/>
           </w:tcPr>
           <w:p>
@@ -14736,21 +15232,13 @@
               <w:rPr>
                 <w:color w:val="FFFFFF" w:themeColor="background1"/>
               </w:rPr>
-              <w:t xml:space="preserve">Priorización </w:t>
-            </w:r>
-            <w:proofErr w:type="spellStart"/>
-            <w:r>
-              <w:rPr>
-                <w:color w:val="FFFFFF" w:themeColor="background1"/>
-              </w:rPr>
-              <w:t>MoSCoW</w:t>
-            </w:r>
-            <w:proofErr w:type="spellEnd"/>
-          </w:p>
-        </w:tc>
-        <w:tc>
-          <w:tcPr>
-            <w:tcW w:w="2057" w:type="dxa"/>
+              <w:t>Enunciado de la Historia</w:t>
+            </w:r>
+          </w:p>
+        </w:tc>
+        <w:tc>
+          <w:tcPr>
+            <w:tcW w:w="1847" w:type="dxa"/>
             <w:shd w:val="clear" w:color="auto" w:fill="AC1C6E"/>
           </w:tcPr>
           <w:p>
@@ -14764,6 +15252,34 @@
               <w:rPr>
                 <w:color w:val="FFFFFF" w:themeColor="background1"/>
               </w:rPr>
+              <w:t xml:space="preserve">Priorización </w:t>
+            </w:r>
+            <w:proofErr w:type="spellStart"/>
+            <w:r>
+              <w:rPr>
+                <w:color w:val="FFFFFF" w:themeColor="background1"/>
+              </w:rPr>
+              <w:t>MoSCoW</w:t>
+            </w:r>
+            <w:proofErr w:type="spellEnd"/>
+          </w:p>
+        </w:tc>
+        <w:tc>
+          <w:tcPr>
+            <w:tcW w:w="1705" w:type="dxa"/>
+            <w:shd w:val="clear" w:color="auto" w:fill="AC1C6E"/>
+          </w:tcPr>
+          <w:p>
+            <w:pPr>
+              <w:jc w:val="center"/>
+              <w:rPr>
+                <w:color w:val="FFFFFF" w:themeColor="background1"/>
+              </w:rPr>
+            </w:pPr>
+            <w:r>
+              <w:rPr>
+                <w:color w:val="FFFFFF" w:themeColor="background1"/>
+              </w:rPr>
               <w:t>Asignación de puntos “</w:t>
             </w:r>
             <w:proofErr w:type="spellStart"/>
@@ -14800,49 +15316,78 @@
       <w:tr>
         <w:tc>
           <w:tcPr>
-            <w:tcW w:w="1629" w:type="dxa"/>
-          </w:tcPr>
-          <w:p>
+            <w:tcW w:w="1575" w:type="dxa"/>
+          </w:tcPr>
+          <w:p>
+            <w:proofErr w:type="gramStart"/>
             <w:r>
               <w:rPr>
                 <w:sz w:val="22"/>
                 <w:szCs w:val="22"/>
               </w:rPr>
-              <w:t>H.U001-SAF2</w:t>
-            </w:r>
-          </w:p>
-        </w:tc>
-        <w:tc>
-          <w:tcPr>
-            <w:tcW w:w="4342" w:type="dxa"/>
-          </w:tcPr>
-          <w:p>
+              <w:t>H.U</w:t>
+            </w:r>
+            <w:proofErr w:type="gramEnd"/>
             <w:r>
               <w:rPr>
                 <w:sz w:val="22"/>
                 <w:szCs w:val="22"/>
               </w:rPr>
-              <w:t xml:space="preserve">Yo como usuario quiero que todas las personas que usen la aplicación estén registradas para dar a conocer a quien resuelve las alertas que son personas reales las que se están </w:t>
-            </w:r>
-            <w:r>
+              <w:t>001</w:t>
+            </w:r>
+          </w:p>
+        </w:tc>
+        <w:tc>
+          <w:tcPr>
+            <w:tcW w:w="2157" w:type="dxa"/>
+          </w:tcPr>
+          <w:p>
+            <w:pPr>
               <w:rPr>
                 <w:sz w:val="22"/>
                 <w:szCs w:val="22"/>
               </w:rPr>
-              <w:t>s</w:t>
-            </w:r>
+            </w:pPr>
             <w:r>
               <w:rPr>
                 <w:sz w:val="22"/>
                 <w:szCs w:val="22"/>
               </w:rPr>
+              <w:t>SAF2</w:t>
+            </w:r>
+          </w:p>
+        </w:tc>
+        <w:tc>
+          <w:tcPr>
+            <w:tcW w:w="3012" w:type="dxa"/>
+          </w:tcPr>
+          <w:p>
+            <w:r>
+              <w:rPr>
+                <w:sz w:val="22"/>
+                <w:szCs w:val="22"/>
+              </w:rPr>
+              <w:t xml:space="preserve">Yo como usuario quiero que todas las personas que usen la aplicación estén registradas para dar a conocer a quien resuelve las alertas que son personas reales las que se están </w:t>
+            </w:r>
+            <w:r>
+              <w:rPr>
+                <w:sz w:val="22"/>
+                <w:szCs w:val="22"/>
+              </w:rPr>
+              <w:t>s</w:t>
+            </w:r>
+            <w:r>
+              <w:rPr>
+                <w:sz w:val="22"/>
+                <w:szCs w:val="22"/>
+              </w:rPr>
               <w:t>iendo beneficiadas.</w:t>
             </w:r>
           </w:p>
         </w:tc>
         <w:tc>
           <w:tcPr>
-            <w:tcW w:w="2268" w:type="dxa"/>
+            <w:tcW w:w="1847" w:type="dxa"/>
           </w:tcPr>
           <w:p>
             <w:pPr>
@@ -14882,7 +15427,7 @@
         </w:tc>
         <w:tc>
           <w:tcPr>
-            <w:tcW w:w="2057" w:type="dxa"/>
+            <w:tcW w:w="1705" w:type="dxa"/>
           </w:tcPr>
           <w:p>
             <w:pPr>
@@ -14913,35 +15458,64 @@
       <w:tr>
         <w:tc>
           <w:tcPr>
-            <w:tcW w:w="1629" w:type="dxa"/>
-          </w:tcPr>
-          <w:p>
+            <w:tcW w:w="1575" w:type="dxa"/>
+          </w:tcPr>
+          <w:p>
+            <w:proofErr w:type="gramStart"/>
             <w:r>
               <w:rPr>
                 <w:sz w:val="22"/>
                 <w:szCs w:val="22"/>
               </w:rPr>
-              <w:t>H.U002-SAF3</w:t>
-            </w:r>
-          </w:p>
-        </w:tc>
-        <w:tc>
-          <w:tcPr>
-            <w:tcW w:w="4342" w:type="dxa"/>
-          </w:tcPr>
-          <w:p>
+              <w:t>H.U</w:t>
+            </w:r>
+            <w:proofErr w:type="gramEnd"/>
             <w:r>
               <w:rPr>
                 <w:sz w:val="22"/>
                 <w:szCs w:val="22"/>
               </w:rPr>
+              <w:t>002</w:t>
+            </w:r>
+          </w:p>
+        </w:tc>
+        <w:tc>
+          <w:tcPr>
+            <w:tcW w:w="2157" w:type="dxa"/>
+          </w:tcPr>
+          <w:p>
+            <w:pPr>
+              <w:rPr>
+                <w:sz w:val="22"/>
+                <w:szCs w:val="22"/>
+              </w:rPr>
+            </w:pPr>
+            <w:r>
+              <w:rPr>
+                <w:sz w:val="22"/>
+                <w:szCs w:val="22"/>
+              </w:rPr>
+              <w:t>SAF3</w:t>
+            </w:r>
+          </w:p>
+        </w:tc>
+        <w:tc>
+          <w:tcPr>
+            <w:tcW w:w="3012" w:type="dxa"/>
+          </w:tcPr>
+          <w:p>
+            <w:r>
+              <w:rPr>
+                <w:sz w:val="22"/>
+                <w:szCs w:val="22"/>
+              </w:rPr>
               <w:t>Yo como usuario quiero poder subir una captura desde el almacenamiento de mi celular o tomar una foto del desperfecto en la vía pública para dejar evidencia fotográfica del peligro encontrado.</w:t>
             </w:r>
           </w:p>
         </w:tc>
         <w:tc>
           <w:tcPr>
-            <w:tcW w:w="2268" w:type="dxa"/>
+            <w:tcW w:w="1847" w:type="dxa"/>
           </w:tcPr>
           <w:p>
             <w:pPr>
@@ -14981,7 +15555,7 @@
         </w:tc>
         <w:tc>
           <w:tcPr>
-            <w:tcW w:w="2057" w:type="dxa"/>
+            <w:tcW w:w="1705" w:type="dxa"/>
           </w:tcPr>
           <w:p>
             <w:pPr>
@@ -15011,35 +15585,64 @@
       <w:tr>
         <w:tc>
           <w:tcPr>
-            <w:tcW w:w="1629" w:type="dxa"/>
-          </w:tcPr>
-          <w:p>
+            <w:tcW w:w="1575" w:type="dxa"/>
+          </w:tcPr>
+          <w:p>
+            <w:proofErr w:type="gramStart"/>
             <w:r>
               <w:rPr>
                 <w:sz w:val="22"/>
                 <w:szCs w:val="22"/>
               </w:rPr>
-              <w:t>H.U003-SAF4</w:t>
-            </w:r>
-          </w:p>
-        </w:tc>
-        <w:tc>
-          <w:tcPr>
-            <w:tcW w:w="4342" w:type="dxa"/>
-          </w:tcPr>
-          <w:p>
+              <w:t>H.U</w:t>
+            </w:r>
+            <w:proofErr w:type="gramEnd"/>
             <w:r>
               <w:rPr>
                 <w:sz w:val="22"/>
                 <w:szCs w:val="22"/>
               </w:rPr>
+              <w:t>003</w:t>
+            </w:r>
+          </w:p>
+        </w:tc>
+        <w:tc>
+          <w:tcPr>
+            <w:tcW w:w="2157" w:type="dxa"/>
+          </w:tcPr>
+          <w:p>
+            <w:pPr>
+              <w:rPr>
+                <w:sz w:val="22"/>
+                <w:szCs w:val="22"/>
+              </w:rPr>
+            </w:pPr>
+            <w:r>
+              <w:rPr>
+                <w:sz w:val="22"/>
+                <w:szCs w:val="22"/>
+              </w:rPr>
+              <w:t>SAF4</w:t>
+            </w:r>
+          </w:p>
+        </w:tc>
+        <w:tc>
+          <w:tcPr>
+            <w:tcW w:w="3012" w:type="dxa"/>
+          </w:tcPr>
+          <w:p>
+            <w:r>
+              <w:rPr>
+                <w:sz w:val="22"/>
+                <w:szCs w:val="22"/>
+              </w:rPr>
               <w:t>Yo como usuario quiero dar una descripción opcional de lo que veo en la fotografía que estoy dejando en la alerta para dar más detalles del desperfecto en la vía pública.</w:t>
             </w:r>
           </w:p>
         </w:tc>
         <w:tc>
           <w:tcPr>
-            <w:tcW w:w="2268" w:type="dxa"/>
+            <w:tcW w:w="1847" w:type="dxa"/>
           </w:tcPr>
           <w:p>
             <w:pPr>
@@ -15079,7 +15682,7 @@
         </w:tc>
         <w:tc>
           <w:tcPr>
-            <w:tcW w:w="2057" w:type="dxa"/>
+            <w:tcW w:w="1705" w:type="dxa"/>
           </w:tcPr>
           <w:p>
             <w:pPr>
@@ -15109,35 +15712,64 @@
       <w:tr>
         <w:tc>
           <w:tcPr>
-            <w:tcW w:w="1629" w:type="dxa"/>
-          </w:tcPr>
-          <w:p>
+            <w:tcW w:w="1575" w:type="dxa"/>
+          </w:tcPr>
+          <w:p>
+            <w:proofErr w:type="gramStart"/>
             <w:r>
               <w:rPr>
                 <w:sz w:val="22"/>
                 <w:szCs w:val="22"/>
               </w:rPr>
-              <w:t>H.U004-SAF5</w:t>
-            </w:r>
-          </w:p>
-        </w:tc>
-        <w:tc>
-          <w:tcPr>
-            <w:tcW w:w="4342" w:type="dxa"/>
-          </w:tcPr>
-          <w:p>
+              <w:t>H.U</w:t>
+            </w:r>
+            <w:proofErr w:type="gramEnd"/>
             <w:r>
               <w:rPr>
                 <w:sz w:val="22"/>
                 <w:szCs w:val="22"/>
               </w:rPr>
+              <w:t>004</w:t>
+            </w:r>
+          </w:p>
+        </w:tc>
+        <w:tc>
+          <w:tcPr>
+            <w:tcW w:w="2157" w:type="dxa"/>
+          </w:tcPr>
+          <w:p>
+            <w:pPr>
+              <w:rPr>
+                <w:sz w:val="22"/>
+                <w:szCs w:val="22"/>
+              </w:rPr>
+            </w:pPr>
+            <w:r>
+              <w:rPr>
+                <w:sz w:val="22"/>
+                <w:szCs w:val="22"/>
+              </w:rPr>
+              <w:t>SAF5</w:t>
+            </w:r>
+          </w:p>
+        </w:tc>
+        <w:tc>
+          <w:tcPr>
+            <w:tcW w:w="3012" w:type="dxa"/>
+          </w:tcPr>
+          <w:p>
+            <w:r>
+              <w:rPr>
+                <w:sz w:val="22"/>
+                <w:szCs w:val="22"/>
+              </w:rPr>
               <w:t>Yo como usuario quiero calificar el desperfecto en la vía pública como una alerta grave o baja para que otros usuarios eviten pasar por el lugar si es grave.</w:t>
             </w:r>
           </w:p>
         </w:tc>
         <w:tc>
           <w:tcPr>
-            <w:tcW w:w="2268" w:type="dxa"/>
+            <w:tcW w:w="1847" w:type="dxa"/>
           </w:tcPr>
           <w:p>
             <w:pPr>
@@ -15198,7 +15830,7 @@
         </w:tc>
         <w:tc>
           <w:tcPr>
-            <w:tcW w:w="2057" w:type="dxa"/>
+            <w:tcW w:w="1705" w:type="dxa"/>
           </w:tcPr>
           <w:p>
             <w:pPr>
@@ -15228,35 +15860,64 @@
       <w:tr>
         <w:tc>
           <w:tcPr>
-            <w:tcW w:w="1629" w:type="dxa"/>
-          </w:tcPr>
-          <w:p>
+            <w:tcW w:w="1575" w:type="dxa"/>
+          </w:tcPr>
+          <w:p>
+            <w:proofErr w:type="gramStart"/>
             <w:r>
               <w:rPr>
                 <w:sz w:val="22"/>
                 <w:szCs w:val="22"/>
               </w:rPr>
-              <w:t>H.U005-SAF6</w:t>
-            </w:r>
-          </w:p>
-        </w:tc>
-        <w:tc>
-          <w:tcPr>
-            <w:tcW w:w="4342" w:type="dxa"/>
-          </w:tcPr>
-          <w:p>
+              <w:t>H.U</w:t>
+            </w:r>
+            <w:proofErr w:type="gramEnd"/>
             <w:r>
               <w:rPr>
                 <w:sz w:val="22"/>
                 <w:szCs w:val="22"/>
               </w:rPr>
+              <w:t>005</w:t>
+            </w:r>
+          </w:p>
+        </w:tc>
+        <w:tc>
+          <w:tcPr>
+            <w:tcW w:w="2157" w:type="dxa"/>
+          </w:tcPr>
+          <w:p>
+            <w:pPr>
+              <w:rPr>
+                <w:sz w:val="22"/>
+                <w:szCs w:val="22"/>
+              </w:rPr>
+            </w:pPr>
+            <w:r>
+              <w:rPr>
+                <w:sz w:val="22"/>
+                <w:szCs w:val="22"/>
+              </w:rPr>
+              <w:t>SAF6</w:t>
+            </w:r>
+          </w:p>
+        </w:tc>
+        <w:tc>
+          <w:tcPr>
+            <w:tcW w:w="3012" w:type="dxa"/>
+          </w:tcPr>
+          <w:p>
+            <w:r>
+              <w:rPr>
+                <w:sz w:val="22"/>
+                <w:szCs w:val="22"/>
+              </w:rPr>
               <w:t>Yo como usuario quiero que la aplicación móvil georreferencié desde donde se está emitiendo la alerta y guarde la ubicación para que la alerta quede subida en el lugar donde se reportó.</w:t>
             </w:r>
           </w:p>
         </w:tc>
         <w:tc>
           <w:tcPr>
-            <w:tcW w:w="2268" w:type="dxa"/>
+            <w:tcW w:w="1847" w:type="dxa"/>
           </w:tcPr>
           <w:p>
             <w:pPr>
@@ -15296,7 +15957,7 @@
         </w:tc>
         <w:tc>
           <w:tcPr>
-            <w:tcW w:w="2057" w:type="dxa"/>
+            <w:tcW w:w="1705" w:type="dxa"/>
           </w:tcPr>
           <w:p>
             <w:pPr>
@@ -15326,35 +15987,72 @@
       <w:tr>
         <w:tc>
           <w:tcPr>
-            <w:tcW w:w="1629" w:type="dxa"/>
-          </w:tcPr>
-          <w:p>
+            <w:tcW w:w="1575" w:type="dxa"/>
+          </w:tcPr>
+          <w:p>
+            <w:proofErr w:type="gramStart"/>
             <w:r>
               <w:rPr>
                 <w:sz w:val="22"/>
                 <w:szCs w:val="22"/>
               </w:rPr>
-              <w:t>H.U006-SAF7</w:t>
-            </w:r>
-          </w:p>
-        </w:tc>
-        <w:tc>
-          <w:tcPr>
-            <w:tcW w:w="4342" w:type="dxa"/>
-          </w:tcPr>
-          <w:p>
+              <w:t>H.U</w:t>
+            </w:r>
+            <w:proofErr w:type="gramEnd"/>
             <w:r>
               <w:rPr>
                 <w:sz w:val="22"/>
                 <w:szCs w:val="22"/>
               </w:rPr>
-              <w:t>Yo como usuario quiero que luego de subir una alerta se genere un radio alrededor de está para que no se generen múltiples reportes de la misma alerta y se sature el mapa.</w:t>
-            </w:r>
-          </w:p>
-        </w:tc>
-        <w:tc>
-          <w:tcPr>
-            <w:tcW w:w="2268" w:type="dxa"/>
+              <w:t>006</w:t>
+            </w:r>
+          </w:p>
+        </w:tc>
+        <w:tc>
+          <w:tcPr>
+            <w:tcW w:w="2157" w:type="dxa"/>
+          </w:tcPr>
+          <w:p>
+            <w:pPr>
+              <w:rPr>
+                <w:sz w:val="22"/>
+                <w:szCs w:val="22"/>
+              </w:rPr>
+            </w:pPr>
+            <w:r>
+              <w:rPr>
+                <w:sz w:val="22"/>
+                <w:szCs w:val="22"/>
+              </w:rPr>
+              <w:t>SAF7</w:t>
+            </w:r>
+          </w:p>
+        </w:tc>
+        <w:tc>
+          <w:tcPr>
+            <w:tcW w:w="3012" w:type="dxa"/>
+          </w:tcPr>
+          <w:p>
+            <w:r>
+              <w:rPr>
+                <w:sz w:val="22"/>
+                <w:szCs w:val="22"/>
+              </w:rPr>
+              <w:t xml:space="preserve">Yo como usuario quiero que luego de subir una alerta se genere un radio alrededor de está para que no se generen múltiples reportes </w:t>
+            </w:r>
+            <w:r>
+              <w:rPr>
+                <w:sz w:val="22"/>
+                <w:szCs w:val="22"/>
+              </w:rPr>
+              <w:lastRenderedPageBreak/>
+              <w:t>de la misma alerta y se sature el mapa.</w:t>
+            </w:r>
+          </w:p>
+        </w:tc>
+        <w:tc>
+          <w:tcPr>
+            <w:tcW w:w="1847" w:type="dxa"/>
           </w:tcPr>
           <w:p>
             <w:pPr>
@@ -15394,7 +16092,7 @@
         </w:tc>
         <w:tc>
           <w:tcPr>
-            <w:tcW w:w="2057" w:type="dxa"/>
+            <w:tcW w:w="1705" w:type="dxa"/>
           </w:tcPr>
           <w:p>
             <w:pPr>
@@ -15424,51 +16122,80 @@
       <w:tr>
         <w:tc>
           <w:tcPr>
-            <w:tcW w:w="1629" w:type="dxa"/>
-          </w:tcPr>
-          <w:p>
+            <w:tcW w:w="1575" w:type="dxa"/>
+          </w:tcPr>
+          <w:p>
+            <w:proofErr w:type="gramStart"/>
             <w:r>
               <w:rPr>
                 <w:sz w:val="22"/>
                 <w:szCs w:val="22"/>
               </w:rPr>
-              <w:t>H.U007-SAF8</w:t>
-            </w:r>
-          </w:p>
-        </w:tc>
-        <w:tc>
-          <w:tcPr>
-            <w:tcW w:w="4342" w:type="dxa"/>
-          </w:tcPr>
-          <w:p>
+              <w:t>H.U</w:t>
+            </w:r>
+            <w:proofErr w:type="gramEnd"/>
             <w:r>
               <w:rPr>
                 <w:sz w:val="22"/>
                 <w:szCs w:val="22"/>
               </w:rPr>
-              <w:t xml:space="preserve">Yo como usuario quiero que exista un botón de generar informes que capten todas las alertas de una zona en específico para ir a evaluar la situación in </w:t>
-            </w:r>
-            <w:proofErr w:type="spellStart"/>
-            <w:r>
+              <w:t>007</w:t>
+            </w:r>
+          </w:p>
+        </w:tc>
+        <w:tc>
+          <w:tcPr>
+            <w:tcW w:w="2157" w:type="dxa"/>
+          </w:tcPr>
+          <w:p>
+            <w:pPr>
               <w:rPr>
                 <w:sz w:val="22"/>
                 <w:szCs w:val="22"/>
               </w:rPr>
-              <w:t>situs</w:t>
-            </w:r>
-            <w:proofErr w:type="spellEnd"/>
+            </w:pPr>
             <w:r>
               <w:rPr>
                 <w:sz w:val="22"/>
                 <w:szCs w:val="22"/>
               </w:rPr>
+              <w:t>SAF8</w:t>
+            </w:r>
+          </w:p>
+        </w:tc>
+        <w:tc>
+          <w:tcPr>
+            <w:tcW w:w="3012" w:type="dxa"/>
+          </w:tcPr>
+          <w:p>
+            <w:r>
+              <w:rPr>
+                <w:sz w:val="22"/>
+                <w:szCs w:val="22"/>
+              </w:rPr>
+              <w:t xml:space="preserve">Yo como usuario quiero que exista un botón de generar informes que capten todas las alertas de una zona en específico para ir a evaluar la situación in </w:t>
+            </w:r>
+            <w:proofErr w:type="spellStart"/>
+            <w:r>
+              <w:rPr>
+                <w:sz w:val="22"/>
+                <w:szCs w:val="22"/>
+              </w:rPr>
+              <w:t>situs</w:t>
+            </w:r>
+            <w:proofErr w:type="spellEnd"/>
+            <w:r>
+              <w:rPr>
+                <w:sz w:val="22"/>
+                <w:szCs w:val="22"/>
+              </w:rPr>
               <w:t xml:space="preserve"> y arreglarlas de ser posible.</w:t>
             </w:r>
           </w:p>
         </w:tc>
         <w:tc>
           <w:tcPr>
-            <w:tcW w:w="2268" w:type="dxa"/>
+            <w:tcW w:w="1847" w:type="dxa"/>
           </w:tcPr>
           <w:p>
             <w:pPr>
@@ -15526,7 +16253,7 @@
         </w:tc>
         <w:tc>
           <w:tcPr>
-            <w:tcW w:w="2057" w:type="dxa"/>
+            <w:tcW w:w="1705" w:type="dxa"/>
           </w:tcPr>
           <w:p>
             <w:pPr>
@@ -15556,43 +16283,64 @@
       <w:tr>
         <w:tc>
           <w:tcPr>
-            <w:tcW w:w="1629" w:type="dxa"/>
-          </w:tcPr>
-          <w:p>
+            <w:tcW w:w="1575" w:type="dxa"/>
+          </w:tcPr>
+          <w:p>
+            <w:proofErr w:type="gramStart"/>
             <w:r>
               <w:rPr>
                 <w:sz w:val="22"/>
                 <w:szCs w:val="22"/>
               </w:rPr>
-              <w:t>H.U008-SAF9</w:t>
-            </w:r>
-          </w:p>
-        </w:tc>
-        <w:tc>
-          <w:tcPr>
-            <w:tcW w:w="4342" w:type="dxa"/>
-          </w:tcPr>
-          <w:p>
+              <w:t>H.U</w:t>
+            </w:r>
+            <w:proofErr w:type="gramEnd"/>
             <w:r>
               <w:rPr>
                 <w:sz w:val="22"/>
                 <w:szCs w:val="22"/>
               </w:rPr>
-              <w:t xml:space="preserve">Yo como usuario quiero un menú que me permita interactuar con las alertas de </w:t>
-            </w:r>
-            <w:r>
+              <w:t>008</w:t>
+            </w:r>
+          </w:p>
+        </w:tc>
+        <w:tc>
+          <w:tcPr>
+            <w:tcW w:w="2157" w:type="dxa"/>
+          </w:tcPr>
+          <w:p>
+            <w:pPr>
               <w:rPr>
                 <w:sz w:val="22"/>
                 <w:szCs w:val="22"/>
               </w:rPr>
-              <w:lastRenderedPageBreak/>
-              <w:t>otros usuarios para dar de baja la alerta en el caso que sea falsa.</w:t>
-            </w:r>
-          </w:p>
-        </w:tc>
-        <w:tc>
-          <w:tcPr>
-            <w:tcW w:w="2268" w:type="dxa"/>
+            </w:pPr>
+            <w:r>
+              <w:rPr>
+                <w:sz w:val="22"/>
+                <w:szCs w:val="22"/>
+              </w:rPr>
+              <w:t>SAF9</w:t>
+            </w:r>
+          </w:p>
+        </w:tc>
+        <w:tc>
+          <w:tcPr>
+            <w:tcW w:w="3012" w:type="dxa"/>
+          </w:tcPr>
+          <w:p>
+            <w:r>
+              <w:rPr>
+                <w:sz w:val="22"/>
+                <w:szCs w:val="22"/>
+              </w:rPr>
+              <w:t>Yo como usuario quiero un menú que me permita interactuar con las alertas de otros usuarios para dar de baja la alerta en el caso que sea falsa.</w:t>
+            </w:r>
+          </w:p>
+        </w:tc>
+        <w:tc>
+          <w:tcPr>
+            <w:tcW w:w="1847" w:type="dxa"/>
           </w:tcPr>
           <w:p>
             <w:pPr>
@@ -15641,7 +16389,7 @@
         </w:tc>
         <w:tc>
           <w:tcPr>
-            <w:tcW w:w="2057" w:type="dxa"/>
+            <w:tcW w:w="1705" w:type="dxa"/>
           </w:tcPr>
           <w:p>
             <w:pPr>
@@ -15672,7 +16420,6 @@
                 <w:sz w:val="22"/>
                 <w:szCs w:val="22"/>
               </w:rPr>
-              <w:lastRenderedPageBreak/>
               <w:t>13</w:t>
             </w:r>
           </w:p>
@@ -15681,36 +16428,64 @@
       <w:tr>
         <w:tc>
           <w:tcPr>
-            <w:tcW w:w="1629" w:type="dxa"/>
-          </w:tcPr>
-          <w:p>
+            <w:tcW w:w="1575" w:type="dxa"/>
+          </w:tcPr>
+          <w:p>
+            <w:proofErr w:type="gramStart"/>
             <w:r>
               <w:rPr>
                 <w:sz w:val="22"/>
                 <w:szCs w:val="22"/>
               </w:rPr>
-              <w:lastRenderedPageBreak/>
-              <w:t>H.U009-SAF10</w:t>
-            </w:r>
-          </w:p>
-        </w:tc>
-        <w:tc>
-          <w:tcPr>
-            <w:tcW w:w="4342" w:type="dxa"/>
-          </w:tcPr>
-          <w:p>
+              <w:t>H.U</w:t>
+            </w:r>
+            <w:proofErr w:type="gramEnd"/>
             <w:r>
               <w:rPr>
                 <w:sz w:val="22"/>
                 <w:szCs w:val="22"/>
               </w:rPr>
+              <w:t>009</w:t>
+            </w:r>
+          </w:p>
+        </w:tc>
+        <w:tc>
+          <w:tcPr>
+            <w:tcW w:w="2157" w:type="dxa"/>
+          </w:tcPr>
+          <w:p>
+            <w:pPr>
+              <w:rPr>
+                <w:sz w:val="22"/>
+                <w:szCs w:val="22"/>
+              </w:rPr>
+            </w:pPr>
+            <w:r>
+              <w:rPr>
+                <w:sz w:val="22"/>
+                <w:szCs w:val="22"/>
+              </w:rPr>
+              <w:t>SAF10</w:t>
+            </w:r>
+          </w:p>
+        </w:tc>
+        <w:tc>
+          <w:tcPr>
+            <w:tcW w:w="3012" w:type="dxa"/>
+          </w:tcPr>
+          <w:p>
+            <w:r>
+              <w:rPr>
+                <w:sz w:val="22"/>
+                <w:szCs w:val="22"/>
+              </w:rPr>
               <w:t>Yo como usuario quiero que las alertas duren un tiempo activas y luego se borren del mapa para poder reportar nuevas alertas en caso de que las anteriores se solucionaran.</w:t>
             </w:r>
           </w:p>
         </w:tc>
         <w:tc>
           <w:tcPr>
-            <w:tcW w:w="2268" w:type="dxa"/>
+            <w:tcW w:w="1847" w:type="dxa"/>
           </w:tcPr>
           <w:p>
             <w:pPr>
@@ -15756,7 +16531,7 @@
         </w:tc>
         <w:tc>
           <w:tcPr>
-            <w:tcW w:w="2057" w:type="dxa"/>
+            <w:tcW w:w="1705" w:type="dxa"/>
           </w:tcPr>
           <w:p>
             <w:pPr>
@@ -15795,35 +16570,64 @@
       <w:tr>
         <w:tc>
           <w:tcPr>
-            <w:tcW w:w="1629" w:type="dxa"/>
-          </w:tcPr>
-          <w:p>
+            <w:tcW w:w="1575" w:type="dxa"/>
+          </w:tcPr>
+          <w:p>
+            <w:proofErr w:type="gramStart"/>
             <w:r>
               <w:rPr>
                 <w:sz w:val="22"/>
                 <w:szCs w:val="22"/>
               </w:rPr>
-              <w:t>H.U010-SAF11</w:t>
-            </w:r>
-          </w:p>
-        </w:tc>
-        <w:tc>
-          <w:tcPr>
-            <w:tcW w:w="4342" w:type="dxa"/>
-          </w:tcPr>
-          <w:p>
+              <w:t>H.U</w:t>
+            </w:r>
+            <w:proofErr w:type="gramEnd"/>
             <w:r>
               <w:rPr>
                 <w:sz w:val="22"/>
                 <w:szCs w:val="22"/>
               </w:rPr>
+              <w:t>010</w:t>
+            </w:r>
+          </w:p>
+        </w:tc>
+        <w:tc>
+          <w:tcPr>
+            <w:tcW w:w="2157" w:type="dxa"/>
+          </w:tcPr>
+          <w:p>
+            <w:pPr>
+              <w:rPr>
+                <w:sz w:val="22"/>
+                <w:szCs w:val="22"/>
+              </w:rPr>
+            </w:pPr>
+            <w:r>
+              <w:rPr>
+                <w:sz w:val="22"/>
+                <w:szCs w:val="22"/>
+              </w:rPr>
+              <w:t>SAF11</w:t>
+            </w:r>
+          </w:p>
+        </w:tc>
+        <w:tc>
+          <w:tcPr>
+            <w:tcW w:w="3012" w:type="dxa"/>
+          </w:tcPr>
+          <w:p>
+            <w:r>
+              <w:rPr>
+                <w:sz w:val="22"/>
+                <w:szCs w:val="22"/>
+              </w:rPr>
               <w:t>Yo como usuario quiero ver si el estado de una alerta esta activo o en espera para volver a activarla en caso de que el desperfecto en la vía continué.</w:t>
             </w:r>
           </w:p>
         </w:tc>
         <w:tc>
           <w:tcPr>
-            <w:tcW w:w="2268" w:type="dxa"/>
+            <w:tcW w:w="1847" w:type="dxa"/>
           </w:tcPr>
           <w:p>
             <w:pPr>
@@ -15869,7 +16673,7 @@
         </w:tc>
         <w:tc>
           <w:tcPr>
-            <w:tcW w:w="2057" w:type="dxa"/>
+            <w:tcW w:w="1705" w:type="dxa"/>
           </w:tcPr>
           <w:p>
             <w:pPr>
@@ -15908,35 +16712,64 @@
       <w:tr>
         <w:tc>
           <w:tcPr>
-            <w:tcW w:w="1629" w:type="dxa"/>
-          </w:tcPr>
-          <w:p>
+            <w:tcW w:w="1575" w:type="dxa"/>
+          </w:tcPr>
+          <w:p>
+            <w:proofErr w:type="gramStart"/>
             <w:r>
               <w:rPr>
                 <w:sz w:val="22"/>
                 <w:szCs w:val="22"/>
               </w:rPr>
-              <w:t>H.U011-SAF12</w:t>
-            </w:r>
-          </w:p>
-        </w:tc>
-        <w:tc>
-          <w:tcPr>
-            <w:tcW w:w="4342" w:type="dxa"/>
-          </w:tcPr>
-          <w:p>
+              <w:t>H.U</w:t>
+            </w:r>
+            <w:proofErr w:type="gramEnd"/>
             <w:r>
               <w:rPr>
                 <w:sz w:val="22"/>
                 <w:szCs w:val="22"/>
               </w:rPr>
+              <w:t>011</w:t>
+            </w:r>
+          </w:p>
+        </w:tc>
+        <w:tc>
+          <w:tcPr>
+            <w:tcW w:w="2157" w:type="dxa"/>
+          </w:tcPr>
+          <w:p>
+            <w:pPr>
+              <w:rPr>
+                <w:sz w:val="22"/>
+                <w:szCs w:val="22"/>
+              </w:rPr>
+            </w:pPr>
+            <w:r>
+              <w:rPr>
+                <w:sz w:val="22"/>
+                <w:szCs w:val="22"/>
+              </w:rPr>
+              <w:t>SAF12</w:t>
+            </w:r>
+          </w:p>
+        </w:tc>
+        <w:tc>
+          <w:tcPr>
+            <w:tcW w:w="3012" w:type="dxa"/>
+          </w:tcPr>
+          <w:p>
+            <w:r>
+              <w:rPr>
+                <w:sz w:val="22"/>
+                <w:szCs w:val="22"/>
+              </w:rPr>
               <w:t xml:space="preserve">Yo como usuario quiero que existan categorías definidas en la aplicación para no estar tratando de darle con mis palabras una explicación al desperfecto encontrado. </w:t>
             </w:r>
           </w:p>
         </w:tc>
         <w:tc>
           <w:tcPr>
-            <w:tcW w:w="2268" w:type="dxa"/>
+            <w:tcW w:w="1847" w:type="dxa"/>
           </w:tcPr>
           <w:p>
             <w:pPr>
@@ -15994,7 +16827,7 @@
         </w:tc>
         <w:tc>
           <w:tcPr>
-            <w:tcW w:w="2057" w:type="dxa"/>
+            <w:tcW w:w="1705" w:type="dxa"/>
           </w:tcPr>
           <w:p>
             <w:pPr>
@@ -16024,35 +16857,64 @@
       <w:tr>
         <w:tc>
           <w:tcPr>
-            <w:tcW w:w="1629" w:type="dxa"/>
-          </w:tcPr>
-          <w:p>
+            <w:tcW w:w="1575" w:type="dxa"/>
+          </w:tcPr>
+          <w:p>
+            <w:proofErr w:type="gramStart"/>
             <w:r>
               <w:rPr>
                 <w:sz w:val="22"/>
                 <w:szCs w:val="22"/>
               </w:rPr>
-              <w:t>H.U012-SAF13</w:t>
-            </w:r>
-          </w:p>
-        </w:tc>
-        <w:tc>
-          <w:tcPr>
-            <w:tcW w:w="4342" w:type="dxa"/>
-          </w:tcPr>
-          <w:p>
+              <w:t>H.U</w:t>
+            </w:r>
+            <w:proofErr w:type="gramEnd"/>
             <w:r>
               <w:rPr>
                 <w:sz w:val="22"/>
                 <w:szCs w:val="22"/>
               </w:rPr>
+              <w:t>012</w:t>
+            </w:r>
+          </w:p>
+        </w:tc>
+        <w:tc>
+          <w:tcPr>
+            <w:tcW w:w="2157" w:type="dxa"/>
+          </w:tcPr>
+          <w:p>
+            <w:pPr>
+              <w:rPr>
+                <w:sz w:val="22"/>
+                <w:szCs w:val="22"/>
+              </w:rPr>
+            </w:pPr>
+            <w:r>
+              <w:rPr>
+                <w:sz w:val="22"/>
+                <w:szCs w:val="22"/>
+              </w:rPr>
+              <w:t>SAF13</w:t>
+            </w:r>
+          </w:p>
+        </w:tc>
+        <w:tc>
+          <w:tcPr>
+            <w:tcW w:w="3012" w:type="dxa"/>
+          </w:tcPr>
+          <w:p>
+            <w:r>
+              <w:rPr>
+                <w:sz w:val="22"/>
+                <w:szCs w:val="22"/>
+              </w:rPr>
               <w:t>Yo como usuario quiero que alrededor mío se muestren todas las alertas existentes para prevenir accidentes en la vía pública.</w:t>
             </w:r>
           </w:p>
         </w:tc>
         <w:tc>
           <w:tcPr>
-            <w:tcW w:w="2268" w:type="dxa"/>
+            <w:tcW w:w="1847" w:type="dxa"/>
           </w:tcPr>
           <w:p>
             <w:pPr>
@@ -16110,7 +16972,7 @@
         </w:tc>
         <w:tc>
           <w:tcPr>
-            <w:tcW w:w="2057" w:type="dxa"/>
+            <w:tcW w:w="1705" w:type="dxa"/>
           </w:tcPr>
           <w:p>
             <w:pPr>
@@ -16140,35 +17002,64 @@
       <w:tr>
         <w:tc>
           <w:tcPr>
-            <w:tcW w:w="1629" w:type="dxa"/>
-          </w:tcPr>
-          <w:p>
+            <w:tcW w:w="1575" w:type="dxa"/>
+          </w:tcPr>
+          <w:p>
+            <w:proofErr w:type="gramStart"/>
             <w:r>
               <w:rPr>
                 <w:sz w:val="22"/>
                 <w:szCs w:val="22"/>
               </w:rPr>
-              <w:t>H.U013-SAF14</w:t>
-            </w:r>
-          </w:p>
-        </w:tc>
-        <w:tc>
-          <w:tcPr>
-            <w:tcW w:w="4342" w:type="dxa"/>
-          </w:tcPr>
-          <w:p>
+              <w:t>H.U</w:t>
+            </w:r>
+            <w:proofErr w:type="gramEnd"/>
             <w:r>
               <w:rPr>
                 <w:sz w:val="22"/>
                 <w:szCs w:val="22"/>
               </w:rPr>
+              <w:t>013</w:t>
+            </w:r>
+          </w:p>
+        </w:tc>
+        <w:tc>
+          <w:tcPr>
+            <w:tcW w:w="2157" w:type="dxa"/>
+          </w:tcPr>
+          <w:p>
+            <w:pPr>
+              <w:rPr>
+                <w:sz w:val="22"/>
+                <w:szCs w:val="22"/>
+              </w:rPr>
+            </w:pPr>
+            <w:r>
+              <w:rPr>
+                <w:sz w:val="22"/>
+                <w:szCs w:val="22"/>
+              </w:rPr>
+              <w:t>SAF14</w:t>
+            </w:r>
+          </w:p>
+        </w:tc>
+        <w:tc>
+          <w:tcPr>
+            <w:tcW w:w="3012" w:type="dxa"/>
+          </w:tcPr>
+          <w:p>
+            <w:r>
+              <w:rPr>
+                <w:sz w:val="22"/>
+                <w:szCs w:val="22"/>
+              </w:rPr>
               <w:t>Yo como usuario quiero que exista un sistema de puntos para que aquellas personas que den alertas falsas pierdan credibilidad en sus alertas y duren menos tiempo activas.</w:t>
             </w:r>
           </w:p>
         </w:tc>
         <w:tc>
           <w:tcPr>
-            <w:tcW w:w="2268" w:type="dxa"/>
+            <w:tcW w:w="1847" w:type="dxa"/>
           </w:tcPr>
           <w:p>
             <w:pPr>
@@ -16214,7 +17105,7 @@
         </w:tc>
         <w:tc>
           <w:tcPr>
-            <w:tcW w:w="2057" w:type="dxa"/>
+            <w:tcW w:w="1705" w:type="dxa"/>
           </w:tcPr>
           <w:p>
             <w:pPr>
@@ -16244,35 +17135,72 @@
       <w:tr>
         <w:tc>
           <w:tcPr>
-            <w:tcW w:w="1629" w:type="dxa"/>
-          </w:tcPr>
-          <w:p>
+            <w:tcW w:w="1575" w:type="dxa"/>
+          </w:tcPr>
+          <w:p>
+            <w:proofErr w:type="gramStart"/>
             <w:r>
               <w:rPr>
                 <w:sz w:val="22"/>
                 <w:szCs w:val="22"/>
               </w:rPr>
-              <w:t>H.U014-SAF15</w:t>
-            </w:r>
-          </w:p>
-        </w:tc>
-        <w:tc>
-          <w:tcPr>
-            <w:tcW w:w="4342" w:type="dxa"/>
-          </w:tcPr>
-          <w:p>
+              <w:t>H.U</w:t>
+            </w:r>
+            <w:proofErr w:type="gramEnd"/>
             <w:r>
               <w:rPr>
                 <w:sz w:val="22"/>
                 <w:szCs w:val="22"/>
               </w:rPr>
-              <w:t>Yo como usuario quiero que las alertas que no correspondan a denuncias den de baja la cuenta de origen del usuario para prevenir que la aplicación móvil sea usada con otro fin que no sea el de dar alertas preventivas.</w:t>
-            </w:r>
-          </w:p>
-        </w:tc>
-        <w:tc>
-          <w:tcPr>
-            <w:tcW w:w="2268" w:type="dxa"/>
+              <w:t>014</w:t>
+            </w:r>
+          </w:p>
+        </w:tc>
+        <w:tc>
+          <w:tcPr>
+            <w:tcW w:w="2157" w:type="dxa"/>
+          </w:tcPr>
+          <w:p>
+            <w:pPr>
+              <w:rPr>
+                <w:sz w:val="22"/>
+                <w:szCs w:val="22"/>
+              </w:rPr>
+            </w:pPr>
+            <w:r>
+              <w:rPr>
+                <w:sz w:val="22"/>
+                <w:szCs w:val="22"/>
+              </w:rPr>
+              <w:t>SAF15</w:t>
+            </w:r>
+          </w:p>
+        </w:tc>
+        <w:tc>
+          <w:tcPr>
+            <w:tcW w:w="3012" w:type="dxa"/>
+          </w:tcPr>
+          <w:p>
+            <w:r>
+              <w:rPr>
+                <w:sz w:val="22"/>
+                <w:szCs w:val="22"/>
+              </w:rPr>
+              <w:t xml:space="preserve">Yo como usuario quiero que las alertas que no correspondan a denuncias den de baja la cuenta de </w:t>
+            </w:r>
+            <w:r>
+              <w:rPr>
+                <w:sz w:val="22"/>
+                <w:szCs w:val="22"/>
+              </w:rPr>
+              <w:lastRenderedPageBreak/>
+              <w:t>origen del usuario para prevenir que la aplicación móvil sea usada con otro fin que no sea el de dar alertas preventivas.</w:t>
+            </w:r>
+          </w:p>
+        </w:tc>
+        <w:tc>
+          <w:tcPr>
+            <w:tcW w:w="1847" w:type="dxa"/>
           </w:tcPr>
           <w:p>
             <w:pPr>
@@ -16326,7 +17254,7 @@
         </w:tc>
         <w:tc>
           <w:tcPr>
-            <w:tcW w:w="2057" w:type="dxa"/>
+            <w:tcW w:w="1705" w:type="dxa"/>
           </w:tcPr>
           <w:p>
             <w:pPr>
@@ -16363,35 +17291,64 @@
       <w:tr>
         <w:tc>
           <w:tcPr>
-            <w:tcW w:w="1629" w:type="dxa"/>
-          </w:tcPr>
-          <w:p>
+            <w:tcW w:w="1575" w:type="dxa"/>
+          </w:tcPr>
+          <w:p>
+            <w:proofErr w:type="gramStart"/>
             <w:r>
               <w:rPr>
                 <w:sz w:val="22"/>
                 <w:szCs w:val="22"/>
               </w:rPr>
-              <w:t>H.U015-SAF16</w:t>
-            </w:r>
-          </w:p>
-        </w:tc>
-        <w:tc>
-          <w:tcPr>
-            <w:tcW w:w="4342" w:type="dxa"/>
-          </w:tcPr>
-          <w:p>
+              <w:t>H.U</w:t>
+            </w:r>
+            <w:proofErr w:type="gramEnd"/>
             <w:r>
               <w:rPr>
                 <w:sz w:val="22"/>
                 <w:szCs w:val="22"/>
               </w:rPr>
+              <w:t>015</w:t>
+            </w:r>
+          </w:p>
+        </w:tc>
+        <w:tc>
+          <w:tcPr>
+            <w:tcW w:w="2157" w:type="dxa"/>
+          </w:tcPr>
+          <w:p>
+            <w:pPr>
+              <w:rPr>
+                <w:sz w:val="22"/>
+                <w:szCs w:val="22"/>
+              </w:rPr>
+            </w:pPr>
+            <w:r>
+              <w:rPr>
+                <w:sz w:val="22"/>
+                <w:szCs w:val="22"/>
+              </w:rPr>
+              <w:t>SAF16</w:t>
+            </w:r>
+          </w:p>
+        </w:tc>
+        <w:tc>
+          <w:tcPr>
+            <w:tcW w:w="3012" w:type="dxa"/>
+          </w:tcPr>
+          <w:p>
+            <w:r>
+              <w:rPr>
+                <w:sz w:val="22"/>
+                <w:szCs w:val="22"/>
+              </w:rPr>
               <w:t>Yo como usuario quiero que las alertas se suban con nombre y RUT del usuario para darle veracidad a la denuncia.</w:t>
             </w:r>
           </w:p>
         </w:tc>
         <w:tc>
           <w:tcPr>
-            <w:tcW w:w="2268" w:type="dxa"/>
+            <w:tcW w:w="1847" w:type="dxa"/>
           </w:tcPr>
           <w:p>
             <w:pPr>
@@ -16437,7 +17394,7 @@
         </w:tc>
         <w:tc>
           <w:tcPr>
-            <w:tcW w:w="2057" w:type="dxa"/>
+            <w:tcW w:w="1705" w:type="dxa"/>
           </w:tcPr>
           <w:p>
             <w:pPr>
@@ -16467,35 +17424,64 @@
       <w:tr>
         <w:tc>
           <w:tcPr>
-            <w:tcW w:w="1629" w:type="dxa"/>
-          </w:tcPr>
-          <w:p>
+            <w:tcW w:w="1575" w:type="dxa"/>
+          </w:tcPr>
+          <w:p>
+            <w:proofErr w:type="gramStart"/>
             <w:r>
               <w:rPr>
                 <w:sz w:val="22"/>
                 <w:szCs w:val="22"/>
               </w:rPr>
-              <w:t>H.U016-SAF17</w:t>
-            </w:r>
-          </w:p>
-        </w:tc>
-        <w:tc>
-          <w:tcPr>
-            <w:tcW w:w="4342" w:type="dxa"/>
-          </w:tcPr>
-          <w:p>
+              <w:t>H.U</w:t>
+            </w:r>
+            <w:proofErr w:type="gramEnd"/>
             <w:r>
               <w:rPr>
                 <w:sz w:val="22"/>
                 <w:szCs w:val="22"/>
               </w:rPr>
+              <w:t>016</w:t>
+            </w:r>
+          </w:p>
+        </w:tc>
+        <w:tc>
+          <w:tcPr>
+            <w:tcW w:w="2157" w:type="dxa"/>
+          </w:tcPr>
+          <w:p>
+            <w:pPr>
+              <w:rPr>
+                <w:sz w:val="22"/>
+                <w:szCs w:val="22"/>
+              </w:rPr>
+            </w:pPr>
+            <w:r>
+              <w:rPr>
+                <w:sz w:val="22"/>
+                <w:szCs w:val="22"/>
+              </w:rPr>
+              <w:t>SAF17</w:t>
+            </w:r>
+          </w:p>
+        </w:tc>
+        <w:tc>
+          <w:tcPr>
+            <w:tcW w:w="3012" w:type="dxa"/>
+          </w:tcPr>
+          <w:p>
+            <w:r>
+              <w:rPr>
+                <w:sz w:val="22"/>
+                <w:szCs w:val="22"/>
+              </w:rPr>
               <w:t>Yo como usuario quiero un filtro de alertas para ver solo las alertas que son graves o de mi interés.</w:t>
             </w:r>
           </w:p>
         </w:tc>
         <w:tc>
           <w:tcPr>
-            <w:tcW w:w="2268" w:type="dxa"/>
+            <w:tcW w:w="1847" w:type="dxa"/>
           </w:tcPr>
           <w:p>
             <w:pPr>
@@ -16553,7 +17539,7 @@
         </w:tc>
         <w:tc>
           <w:tcPr>
-            <w:tcW w:w="2057" w:type="dxa"/>
+            <w:tcW w:w="1705" w:type="dxa"/>
           </w:tcPr>
           <w:p>
             <w:pPr>
@@ -16599,7 +17585,13 @@
         <w:t xml:space="preserve"> de historia</w:t>
       </w:r>
       <w:r>
-        <w:t xml:space="preserve">, “H.U” para cuando fueron creadas y “SAF” para cuando fueron subidas a la plataforma Jira, también se le agrego su respectiva priorización con </w:t>
+        <w:t>, “H.U” para cuando fueron creadas</w:t>
+      </w:r>
+      <w:r>
+        <w:t xml:space="preserve"> por él analista programador</w:t>
+      </w:r>
+      <w:r>
+        <w:t xml:space="preserve"> y “SAF” para cuando fueron subidas a la plataforma Jira, también se le agrego su respectiva priorización con </w:t>
       </w:r>
       <w:proofErr w:type="spellStart"/>
       <w:r>
@@ -16629,6 +17621,15 @@
     <w:p/>
     <w:p/>
     <w:p/>
+    <w:p>
+      <w:pPr>
+        <w:contextualSpacing w:val="0"/>
+        <w:jc w:val="left"/>
+      </w:pPr>
+      <w:r>
+        <w:br w:type="page"/>
+      </w:r>
+    </w:p>
     <w:p/>
     <w:p/>
     <w:p/>
@@ -16636,12 +17637,11 @@
       <w:pPr>
         <w:pStyle w:val="Ttulo2"/>
       </w:pPr>
-      <w:bookmarkStart w:id="35" w:name="_Toc134844599"/>
-      <w:r>
-        <w:lastRenderedPageBreak/>
+      <w:bookmarkStart w:id="38" w:name="_Toc135428275"/>
+      <w:r>
         <w:t>4.1 DOCUMENTACIÓN DE SPRINTS</w:t>
       </w:r>
-      <w:bookmarkEnd w:id="35"/>
+      <w:bookmarkEnd w:id="38"/>
     </w:p>
     <w:p>
       <w:pPr>
@@ -16651,11 +17651,11 @@
           <w:numId w:val="31"/>
         </w:numPr>
       </w:pPr>
-      <w:bookmarkStart w:id="36" w:name="_Toc134844600"/>
+      <w:bookmarkStart w:id="39" w:name="_Toc135428276"/>
       <w:r>
         <w:t>Sprint uno</w:t>
       </w:r>
-      <w:bookmarkEnd w:id="36"/>
+      <w:bookmarkEnd w:id="39"/>
     </w:p>
     <w:p>
       <w:pPr>
@@ -16763,7 +17763,7 @@
                     </pic:cNvPicPr>
                   </pic:nvPicPr>
                   <pic:blipFill>
-                    <a:blip r:embed="rId19">
+                    <a:blip r:embed="rId21">
                       <a:extLst>
                         <a:ext uri="{28A0092B-C50C-407E-A947-70E740481C1C}">
                           <a14:useLocalDpi xmlns:a14="http://schemas.microsoft.com/office/drawing/2010/main" val="0"/>
@@ -17042,7 +18042,6 @@
           <w:sz w:val="22"/>
           <w:szCs w:val="22"/>
         </w:rPr>
-        <w:lastRenderedPageBreak/>
         <w:t xml:space="preserve"> </w:t>
       </w:r>
     </w:p>
@@ -17079,7 +18078,7 @@
                     </pic:cNvPicPr>
                   </pic:nvPicPr>
                   <pic:blipFill>
-                    <a:blip r:embed="rId20" cstate="print">
+                    <a:blip r:embed="rId22" cstate="print">
                       <a:extLst>
                         <a:ext uri="{28A0092B-C50C-407E-A947-70E740481C1C}">
                           <a14:useLocalDpi xmlns:a14="http://schemas.microsoft.com/office/drawing/2010/main" val="0"/>
@@ -17150,24 +18149,11 @@
       <w:pPr>
         <w:pStyle w:val="Ttulo2"/>
       </w:pPr>
-      <w:bookmarkStart w:id="37" w:name="_Toc134844601"/>
+      <w:bookmarkStart w:id="40" w:name="_Toc135428278"/>
       <w:r>
         <w:t>5</w:t>
       </w:r>
       <w:r>
-        <w:t>.1 PLAN DE COSTOS</w:t>
-      </w:r>
-      <w:bookmarkEnd w:id="37"/>
-    </w:p>
-    <w:p>
-      <w:pPr>
-        <w:pStyle w:val="Ttulo2"/>
-      </w:pPr>
-      <w:bookmarkStart w:id="38" w:name="_Toc134844602"/>
-      <w:r>
-        <w:t>6</w:t>
-      </w:r>
-      <w:r>
         <w:t>.1</w:t>
       </w:r>
       <w:r>
@@ -17176,7 +18162,7 @@
       <w:r>
         <w:t>PLAN DE CALIDAD</w:t>
       </w:r>
-      <w:bookmarkEnd w:id="38"/>
+      <w:bookmarkEnd w:id="40"/>
     </w:p>
     <w:p/>
     <w:p>
@@ -17664,6 +18650,15 @@
     </w:p>
     <w:p>
       <w:pPr>
+        <w:contextualSpacing w:val="0"/>
+        <w:jc w:val="left"/>
+      </w:pPr>
+      <w:r>
+        <w:br w:type="page"/>
+      </w:r>
+    </w:p>
+    <w:p>
+      <w:pPr>
         <w:pStyle w:val="Prrafodelista"/>
         <w:ind w:left="1440"/>
       </w:pPr>
@@ -17673,7 +18668,6 @@
         <w:pStyle w:val="Ttulo4"/>
       </w:pPr>
       <w:r>
-        <w:lastRenderedPageBreak/>
         <w:t>Usabilidad</w:t>
       </w:r>
     </w:p>
@@ -17767,14 +18761,17 @@
       <w:pPr>
         <w:pStyle w:val="Ttulo2"/>
       </w:pPr>
-      <w:bookmarkStart w:id="39" w:name="_Toc134844603"/>
-      <w:r>
-        <w:t xml:space="preserve">7.1 </w:t>
+      <w:bookmarkStart w:id="41" w:name="_Toc135428279"/>
+      <w:r>
+        <w:t>6</w:t>
+      </w:r>
+      <w:r>
+        <w:t xml:space="preserve">.1 </w:t>
       </w:r>
       <w:r>
         <w:t>PLAN DE COSTOS</w:t>
       </w:r>
-      <w:bookmarkEnd w:id="39"/>
+      <w:bookmarkEnd w:id="41"/>
     </w:p>
     <w:p/>
     <w:p>
@@ -17806,7 +18803,7 @@
                     </pic:cNvPicPr>
                   </pic:nvPicPr>
                   <pic:blipFill>
-                    <a:blip r:embed="rId21">
+                    <a:blip r:embed="rId23">
                       <a:extLst>
                         <a:ext uri="{28A0092B-C50C-407E-A947-70E740481C1C}">
                           <a14:useLocalDpi xmlns:a14="http://schemas.microsoft.com/office/drawing/2010/main" val="0"/>
@@ -17854,14 +18851,73 @@
       </w:r>
     </w:p>
     <w:p/>
+    <w:p>
+      <w:r>
+        <w:rPr>
+          <w:noProof/>
+        </w:rPr>
+        <w:lastRenderedPageBreak/>
+        <w:drawing>
+          <wp:inline distT="0" distB="0" distL="0" distR="0" wp14:anchorId="5D80C62E" wp14:editId="2C46AB68">
+            <wp:extent cx="6400800" cy="3599180"/>
+            <wp:effectExtent l="0" t="0" r="0" b="0"/>
+            <wp:docPr id="173726313" name="Imagen 3" descr="Interfaz de usuario gráfica, Aplicación, Tabla, Excel&#10;&#10;Descripción generada automáticamente"/>
+            <wp:cNvGraphicFramePr>
+              <a:graphicFrameLocks xmlns:a="http://schemas.openxmlformats.org/drawingml/2006/main" noChangeAspect="1"/>
+            </wp:cNvGraphicFramePr>
+            <a:graphic xmlns:a="http://schemas.openxmlformats.org/drawingml/2006/main">
+              <a:graphicData uri="http://schemas.openxmlformats.org/drawingml/2006/picture">
+                <pic:pic xmlns:pic="http://schemas.openxmlformats.org/drawingml/2006/picture">
+                  <pic:nvPicPr>
+                    <pic:cNvPr id="173726313" name="Imagen 3" descr="Interfaz de usuario gráfica, Aplicación, Tabla, Excel&#10;&#10;Descripción generada automáticamente"/>
+                    <pic:cNvPicPr>
+                      <a:picLocks noChangeAspect="1" noChangeArrowheads="1"/>
+                    </pic:cNvPicPr>
+                  </pic:nvPicPr>
+                  <pic:blipFill>
+                    <a:blip r:embed="rId24" cstate="print">
+                      <a:extLst>
+                        <a:ext uri="{28A0092B-C50C-407E-A947-70E740481C1C}">
+                          <a14:useLocalDpi xmlns:a14="http://schemas.microsoft.com/office/drawing/2010/main" val="0"/>
+                        </a:ext>
+                      </a:extLst>
+                    </a:blip>
+                    <a:srcRect/>
+                    <a:stretch>
+                      <a:fillRect/>
+                    </a:stretch>
+                  </pic:blipFill>
+                  <pic:spPr bwMode="auto">
+                    <a:xfrm>
+                      <a:off x="0" y="0"/>
+                      <a:ext cx="6400800" cy="3599180"/>
+                    </a:xfrm>
+                    <a:prstGeom prst="rect">
+                      <a:avLst/>
+                    </a:prstGeom>
+                    <a:noFill/>
+                    <a:ln>
+                      <a:noFill/>
+                    </a:ln>
+                  </pic:spPr>
+                </pic:pic>
+              </a:graphicData>
+            </a:graphic>
+          </wp:inline>
+        </w:drawing>
+      </w:r>
+    </w:p>
+    <w:p>
+      <w:r>
+        <w:t>Figura 15: actualización del plan de costos.</w:t>
+      </w:r>
+    </w:p>
     <w:p/>
-    <w:p/>
     <w:p>
       <w:r>
         <w:rPr>
           <w:noProof/>
         </w:rPr>
-        <w:lastRenderedPageBreak/>
         <w:drawing>
           <wp:inline distT="0" distB="0" distL="0" distR="0" wp14:anchorId="18EFA9C8" wp14:editId="1ADA9D77">
             <wp:extent cx="6400800" cy="1035013"/>
@@ -17880,7 +18936,7 @@
                     </pic:cNvPicPr>
                   </pic:nvPicPr>
                   <pic:blipFill>
-                    <a:blip r:embed="rId22">
+                    <a:blip r:embed="rId25">
                       <a:extLst>
                         <a:ext uri="{28A0092B-C50C-407E-A947-70E740481C1C}">
                           <a14:useLocalDpi xmlns:a14="http://schemas.microsoft.com/office/drawing/2010/main" val="0"/>
@@ -17924,51 +18980,49 @@
           <w:sz w:val="16"/>
           <w:szCs w:val="16"/>
         </w:rPr>
-        <w:t>Figura 10: La información recopilada de los salarios para completar el plan de costos fue sacado de la página: “</w:t>
-      </w:r>
+        <w:t>Figura 10: La información recopilada de los salarios para completar el plan de costos fue sacado de la página: “https://cl.talent.com/</w:t>
+      </w:r>
+      <w:proofErr w:type="spellStart"/>
       <w:r>
         <w:rPr>
           <w:sz w:val="16"/>
           <w:szCs w:val="16"/>
         </w:rPr>
-        <w:t>https://cl.talent.com/</w:t>
-      </w:r>
-      <w:proofErr w:type="spellStart"/>
+        <w:t>salary?job</w:t>
+      </w:r>
+      <w:proofErr w:type="spellEnd"/>
       <w:r>
         <w:rPr>
           <w:sz w:val="16"/>
           <w:szCs w:val="16"/>
         </w:rPr>
-        <w:t>salary?job</w:t>
-      </w:r>
-      <w:proofErr w:type="spellEnd"/>
-      <w:r>
-        <w:rPr>
-          <w:sz w:val="16"/>
-          <w:szCs w:val="16"/>
-        </w:rPr>
-        <w:t>=desarrollador</w:t>
-      </w:r>
-      <w:r>
-        <w:rPr>
-          <w:sz w:val="16"/>
-          <w:szCs w:val="16"/>
-        </w:rPr>
-        <w:t>”</w:t>
+        <w:t>=desarrollador”</w:t>
+      </w:r>
+    </w:p>
+    <w:p/>
+    <w:p>
+      <w:pPr>
+        <w:contextualSpacing w:val="0"/>
+        <w:jc w:val="left"/>
+      </w:pPr>
+      <w:r>
+        <w:br w:type="page"/>
       </w:r>
     </w:p>
     <w:p/>
     <w:p/>
-    <w:p/>
     <w:p>
       <w:pPr>
         <w:pStyle w:val="Ttulo2"/>
       </w:pPr>
-      <w:bookmarkStart w:id="40" w:name="_Toc134844604"/>
-      <w:r>
-        <w:t>8.1 VERSIONAMIENTO DEL PROYECTO</w:t>
-      </w:r>
-      <w:bookmarkEnd w:id="40"/>
+      <w:bookmarkStart w:id="42" w:name="_Toc135428280"/>
+      <w:r>
+        <w:t>7</w:t>
+      </w:r>
+      <w:r>
+        <w:t>.1 VERSIONAMIENTO DEL PROYECTO</w:t>
+      </w:r>
+      <w:bookmarkEnd w:id="42"/>
     </w:p>
     <w:p/>
     <w:p>
@@ -18074,18 +19128,56 @@
     <w:p>
       <w:pPr>
         <w:pStyle w:val="Prrafodelista"/>
+        <w:numPr>
+          <w:ilvl w:val="0"/>
+          <w:numId w:val="40"/>
+        </w:numPr>
+      </w:pPr>
+      <w:r>
+        <w:t xml:space="preserve">Las actualizaciones de la aplicación al </w:t>
+      </w:r>
+      <w:r>
+        <w:t xml:space="preserve">repositorio se harán semanalmente debido a continuas, pero pequeñas actualizaciones que se le van haciendo en la semana el proceso de </w:t>
+      </w:r>
+      <w:proofErr w:type="spellStart"/>
+      <w:r>
+        <w:t>versionamiento</w:t>
+      </w:r>
+      <w:proofErr w:type="spellEnd"/>
+      <w:r>
+        <w:t xml:space="preserve"> se podría volver engorroso.</w:t>
+      </w:r>
+    </w:p>
+    <w:p>
+      <w:pPr>
+        <w:pStyle w:val="Prrafodelista"/>
         <w:ind w:left="720"/>
       </w:pPr>
     </w:p>
     <w:p>
       <w:pPr>
+        <w:contextualSpacing w:val="0"/>
+        <w:jc w:val="left"/>
+      </w:pPr>
+      <w:r>
+        <w:br w:type="page"/>
+      </w:r>
+    </w:p>
+    <w:p>
+      <w:pPr>
+        <w:pStyle w:val="Prrafodelista"/>
+        <w:ind w:left="720"/>
+      </w:pPr>
+    </w:p>
+    <w:p>
+      <w:pPr>
         <w:pStyle w:val="Ttulo2"/>
       </w:pPr>
-      <w:bookmarkStart w:id="41" w:name="_Toc134844605"/>
+      <w:bookmarkStart w:id="43" w:name="_Toc135428281"/>
       <w:r>
         <w:t>9.1 DESARROLLO DE LA APLICACIÓN MÓVIL</w:t>
       </w:r>
-      <w:bookmarkEnd w:id="41"/>
+      <w:bookmarkEnd w:id="43"/>
     </w:p>
     <w:p/>
     <w:p>
@@ -18093,7 +19185,6 @@
         <w:rPr>
           <w:noProof/>
         </w:rPr>
-        <w:lastRenderedPageBreak/>
         <w:drawing>
           <wp:inline distT="0" distB="0" distL="0" distR="0" wp14:anchorId="445CD938" wp14:editId="174BFDD8">
             <wp:extent cx="6383020" cy="3389630"/>
@@ -18112,7 +19203,7 @@
                     </pic:cNvPicPr>
                   </pic:nvPicPr>
                   <pic:blipFill>
-                    <a:blip r:embed="rId23" cstate="print">
+                    <a:blip r:embed="rId26" cstate="print">
                       <a:extLst>
                         <a:ext uri="{28A0092B-C50C-407E-A947-70E740481C1C}">
                           <a14:useLocalDpi xmlns:a14="http://schemas.microsoft.com/office/drawing/2010/main" val="0"/>
@@ -18206,7 +19297,7 @@
                     </pic:cNvPicPr>
                   </pic:nvPicPr>
                   <pic:blipFill>
-                    <a:blip r:embed="rId24" cstate="print">
+                    <a:blip r:embed="rId27" cstate="print">
                       <a:extLst>
                         <a:ext uri="{28A0092B-C50C-407E-A947-70E740481C1C}">
                           <a14:useLocalDpi xmlns:a14="http://schemas.microsoft.com/office/drawing/2010/main" val="0"/>
@@ -18273,10 +19364,10 @@
     <w:p/>
     <w:p/>
     <w:sectPr>
-      <w:headerReference w:type="default" r:id="rId25"/>
-      <w:footerReference w:type="even" r:id="rId26"/>
-      <w:footerReference w:type="default" r:id="rId27"/>
-      <w:footerReference w:type="first" r:id="rId28"/>
+      <w:headerReference w:type="default" r:id="rId28"/>
+      <w:footerReference w:type="even" r:id="rId29"/>
+      <w:footerReference w:type="default" r:id="rId30"/>
+      <w:footerReference w:type="first" r:id="rId31"/>
       <w:pgSz w:w="12240" w:h="15840"/>
       <w:pgMar w:top="1440" w:right="1080" w:bottom="1440" w:left="1080" w:header="720" w:footer="1014" w:gutter="0"/>
       <w:pgNumType w:start="1"/>
@@ -19611,12 +20702,12 @@
   <w:abstractNum w:abstractNumId="7" w15:restartNumberingAfterBreak="0">
     <w:nsid w:val="2C9D2E16"/>
     <w:multiLevelType w:val="hybridMultilevel"/>
-    <w:tmpl w:val="12DE33C8"/>
-    <w:lvl w:ilvl="0" w:tplc="C7523C1E">
+    <w:tmpl w:val="857ED9A0"/>
+    <w:lvl w:ilvl="0" w:tplc="2F066E5E">
       <w:start w:val="1"/>
       <w:numFmt w:val="decimal"/>
       <w:pStyle w:val="Ttulo4"/>
-      <w:lvlText w:val="6.1.%1"/>
+      <w:lvlText w:val="5.1.%1"/>
       <w:lvlJc w:val="left"/>
       <w:pPr>
         <w:ind w:left="720" w:hanging="360"/>
@@ -21121,7 +22212,7 @@
   <w:abstractNum w:abstractNumId="21" w15:restartNumberingAfterBreak="0">
     <w:nsid w:val="4F6D4669"/>
     <w:multiLevelType w:val="hybridMultilevel"/>
-    <w:tmpl w:val="EF948012"/>
+    <w:tmpl w:val="D7F2062A"/>
     <w:lvl w:ilvl="0" w:tplc="340A000B">
       <w:start w:val="1"/>
       <w:numFmt w:val="bullet"/>
@@ -23606,7 +24697,7 @@
     <w:uiPriority w:val="9"/>
     <w:unhideWhenUsed/>
     <w:qFormat/>
-    <w:rsid w:val="00D11A6F"/>
+    <w:rsid w:val="00EF2FAA"/>
     <w:pPr>
       <w:numPr>
         <w:numId w:val="37"/>
@@ -24899,25 +25990,16 @@
 </file>
 
 <file path=customXml/item1.xml><?xml version="1.0" encoding="utf-8"?>
+<b:Sources xmlns:b="http://schemas.openxmlformats.org/officeDocument/2006/bibliography" xmlns="http://schemas.openxmlformats.org/officeDocument/2006/bibliography" SelectedStyle="/APASixthEditionOfficeOnline.xsl" StyleName="APA"/>
+</file>
+
+<file path=customXml/item2.xml><?xml version="1.0" encoding="utf-8"?>
 <p:properties xmlns:p="http://schemas.microsoft.com/office/2006/metadata/properties" xmlns:xsi="http://www.w3.org/2001/XMLSchema-instance" xmlns:pc="http://schemas.microsoft.com/office/infopath/2007/PartnerControls">
   <documentManagement/>
 </p:properties>
 </file>
 
-<file path=customXml/item2.xml><?xml version="1.0" encoding="utf-8"?>
-<b:Sources xmlns:b="http://schemas.openxmlformats.org/officeDocument/2006/bibliography" xmlns="http://schemas.openxmlformats.org/officeDocument/2006/bibliography" SelectedStyle="/APASixthEditionOfficeOnline.xsl" StyleName="APA"/>
-</file>
-
 <file path=customXml/item3.xml><?xml version="1.0" encoding="utf-8"?>
-<?mso-contentType ?>
-<FormTemplates xmlns="http://schemas.microsoft.com/sharepoint/v3/contenttype/forms">
-  <Display>DocumentLibraryForm</Display>
-  <Edit>DocumentLibraryForm</Edit>
-  <New>DocumentLibraryForm</New>
-</FormTemplates>
-</file>
-
-<file path=customXml/item4.xml><?xml version="1.0" encoding="utf-8"?>
 <ct:contentTypeSchema xmlns:ct="http://schemas.microsoft.com/office/2006/metadata/contentType" xmlns:ma="http://schemas.microsoft.com/office/2006/metadata/properties/metaAttributes" ct:_="" ma:_="" ma:contentTypeName="Document" ma:contentTypeID="0x01010044A38803D03E2141BB3B87BAB3886C34" ma:contentTypeVersion="9" ma:contentTypeDescription="Create a new document." ma:contentTypeScope="" ma:versionID="0790ebc1fef3ae3c9ccfafd6e6063e9b">
   <xsd:schema xmlns:xsd="http://www.w3.org/2001/XMLSchema" xmlns:xs="http://www.w3.org/2001/XMLSchema" xmlns:p="http://schemas.microsoft.com/office/2006/metadata/properties" xmlns:ns2="44056669-a1ae-4e7d-b843-e3836cc27868" xmlns:ns3="fe48468c-f857-460d-b11e-104cdac4dd3c" targetNamespace="http://schemas.microsoft.com/office/2006/metadata/properties" ma:root="true" ma:fieldsID="95574c4da2b90b994b81fb6d9e9fd0f3" ns2:_="" ns3:_="">
     <xsd:import namespace="44056669-a1ae-4e7d-b843-e3836cc27868"/>
@@ -25114,7 +26196,24 @@
 </ct:contentTypeSchema>
 </file>
 
+<file path=customXml/item4.xml><?xml version="1.0" encoding="utf-8"?>
+<?mso-contentType ?>
+<FormTemplates xmlns="http://schemas.microsoft.com/sharepoint/v3/contenttype/forms">
+  <Display>DocumentLibraryForm</Display>
+  <Edit>DocumentLibraryForm</Edit>
+  <New>DocumentLibraryForm</New>
+</FormTemplates>
+</file>
+
 <file path=customXml/itemProps1.xml><?xml version="1.0" encoding="utf-8"?>
+<ds:datastoreItem xmlns:ds="http://schemas.openxmlformats.org/officeDocument/2006/customXml" ds:itemID="{C6C28193-21A8-4948-BB8D-796EAF7904FA}">
+  <ds:schemaRefs>
+    <ds:schemaRef ds:uri="http://schemas.openxmlformats.org/officeDocument/2006/bibliography"/>
+  </ds:schemaRefs>
+</ds:datastoreItem>
+</file>
+
+<file path=customXml/itemProps2.xml><?xml version="1.0" encoding="utf-8"?>
 <ds:datastoreItem xmlns:ds="http://schemas.openxmlformats.org/officeDocument/2006/customXml" ds:itemID="{18B62A4F-C406-4C09-B896-B1B28C5F0A2A}">
   <ds:schemaRefs>
     <ds:schemaRef ds:uri="http://schemas.microsoft.com/office/2006/metadata/properties"/>
@@ -25123,23 +26222,7 @@
 </ds:datastoreItem>
 </file>
 
-<file path=customXml/itemProps2.xml><?xml version="1.0" encoding="utf-8"?>
-<ds:datastoreItem xmlns:ds="http://schemas.openxmlformats.org/officeDocument/2006/customXml" ds:itemID="{C6C28193-21A8-4948-BB8D-796EAF7904FA}">
-  <ds:schemaRefs>
-    <ds:schemaRef ds:uri="http://schemas.openxmlformats.org/officeDocument/2006/bibliography"/>
-  </ds:schemaRefs>
-</ds:datastoreItem>
-</file>
-
 <file path=customXml/itemProps3.xml><?xml version="1.0" encoding="utf-8"?>
-<ds:datastoreItem xmlns:ds="http://schemas.openxmlformats.org/officeDocument/2006/customXml" ds:itemID="{00240FD9-DB5E-4374-A356-6EDAEBC68CC3}">
-  <ds:schemaRefs>
-    <ds:schemaRef ds:uri="http://schemas.microsoft.com/sharepoint/v3/contenttype/forms"/>
-  </ds:schemaRefs>
-</ds:datastoreItem>
-</file>
-
-<file path=customXml/itemProps4.xml><?xml version="1.0" encoding="utf-8"?>
 <ds:datastoreItem xmlns:ds="http://schemas.openxmlformats.org/officeDocument/2006/customXml" ds:itemID="{1DC161F9-CDCB-48C2-8F8B-2233DF9E8872}">
   <ds:schemaRefs>
     <ds:schemaRef ds:uri="http://schemas.microsoft.com/office/2006/metadata/contentType"/>
@@ -25156,4 +26239,12 @@
     <ds:schemaRef ds:uri="http://schemas.microsoft.com/internal/obd"/>
   </ds:schemaRefs>
 </ds:datastoreItem>
+</file>
+
+<file path=customXml/itemProps4.xml><?xml version="1.0" encoding="utf-8"?>
+<ds:datastoreItem xmlns:ds="http://schemas.openxmlformats.org/officeDocument/2006/customXml" ds:itemID="{00240FD9-DB5E-4374-A356-6EDAEBC68CC3}">
+  <ds:schemaRefs>
+    <ds:schemaRef ds:uri="http://schemas.microsoft.com/sharepoint/v3/contenttype/forms"/>
+  </ds:schemaRefs>
+</ds:datastoreItem>
 </file>
</xml_diff>